<commit_message>
fixed multicolor issue on the graphs
</commit_message>
<xml_diff>
--- a/Research Log.docx
+++ b/Research Log.docx
@@ -76,15 +76,28 @@
     </w:p>
     <w:p>
       <w:r>
-        <w:t>Meet with Dr Gill and Piccolo.</w:t>
+        <w:t xml:space="preserve">Meet with </w:t>
+      </w:r>
+      <w:proofErr w:type="spellStart"/>
+      <w:r>
+        <w:t>Dr</w:t>
+      </w:r>
+      <w:proofErr w:type="spellEnd"/>
+      <w:r>
+        <w:t xml:space="preserve"> Gill and Piccolo.</w:t>
       </w:r>
     </w:p>
     <w:p>
       <w:pPr>
         <w:ind w:left="720"/>
       </w:pPr>
-      <w:r>
-        <w:t>Gill want to be able to upload multiple files representing various loggers and compare values from.</w:t>
+      <w:proofErr w:type="gramStart"/>
+      <w:r>
+        <w:t>Gill want</w:t>
+      </w:r>
+      <w:proofErr w:type="gramEnd"/>
+      <w:r>
+        <w:t xml:space="preserve"> to be able to upload multiple files representing various loggers and compare values from.</w:t>
       </w:r>
     </w:p>
     <w:p>
@@ -121,7 +134,23 @@
     </w:p>
     <w:p>
       <w:r>
-        <w:t>I set up my Weather directory as a git repo connected to my Bitbucket repo called Weather Dashboard.</w:t>
+        <w:t xml:space="preserve">I set up my Weather directory as a </w:t>
+      </w:r>
+      <w:proofErr w:type="spellStart"/>
+      <w:r>
+        <w:t>git</w:t>
+      </w:r>
+      <w:proofErr w:type="spellEnd"/>
+      <w:r>
+        <w:t xml:space="preserve"> repo connected to my </w:t>
+      </w:r>
+      <w:proofErr w:type="spellStart"/>
+      <w:r>
+        <w:t>Bitbucket</w:t>
+      </w:r>
+      <w:proofErr w:type="spellEnd"/>
+      <w:r>
+        <w:t xml:space="preserve"> repo called Weather Dashboard.</w:t>
       </w:r>
     </w:p>
     <w:p>
@@ -129,15 +158,33 @@
         <w:t>I continued watching the shiny tutorials.</w:t>
       </w:r>
       <w:r>
-        <w:t xml:space="preserve"> Stopped watching at 1:33.</w:t>
-      </w:r>
-    </w:p>
-    <w:p>
-      <w:r>
-        <w:t>Figured out how to upload files with Shiny. But how to I load them just once?</w:t>
-      </w:r>
-      <w:r>
-        <w:t xml:space="preserve"> – Use the reactive() function</w:t>
+        <w:t xml:space="preserve"> </w:t>
+      </w:r>
+      <w:proofErr w:type="gramStart"/>
+      <w:r>
+        <w:t>Stopped watching at 1:33.</w:t>
+      </w:r>
+      <w:proofErr w:type="gramEnd"/>
+    </w:p>
+    <w:p>
+      <w:proofErr w:type="gramStart"/>
+      <w:r>
+        <w:t>Figured out how to upload files with Shiny.</w:t>
+      </w:r>
+      <w:proofErr w:type="gramEnd"/>
+      <w:r>
+        <w:t xml:space="preserve"> But how to I load them just once?</w:t>
+      </w:r>
+      <w:r>
+        <w:t xml:space="preserve"> – Use the </w:t>
+      </w:r>
+      <w:proofErr w:type="gramStart"/>
+      <w:r>
+        <w:t>reactive(</w:t>
+      </w:r>
+      <w:proofErr w:type="gramEnd"/>
+      <w:r>
+        <w:t>) function</w:t>
       </w:r>
     </w:p>
     <w:p>
@@ -147,7 +194,17 @@
     </w:p>
     <w:p>
       <w:r>
-        <w:t>Trying to make the displayed column selectable by using a drop down, but the function listening for it’s response does not seem to work. Maybe it is because I have started nesting a tone of functions?</w:t>
+        <w:t xml:space="preserve">Trying to make the displayed column selectable by using a drop down, but the function listening for </w:t>
+      </w:r>
+      <w:proofErr w:type="spellStart"/>
+      <w:proofErr w:type="gramStart"/>
+      <w:r>
+        <w:t>it’s</w:t>
+      </w:r>
+      <w:proofErr w:type="spellEnd"/>
+      <w:proofErr w:type="gramEnd"/>
+      <w:r>
+        <w:t xml:space="preserve"> response does not seem to work. Maybe it is because I have started nesting a tone of functions?</w:t>
       </w:r>
     </w:p>
     <w:p>
@@ -162,7 +219,15 @@
     </w:p>
     <w:p>
       <w:r>
-        <w:t>Looked in to solving the selectInput not responding issue: It turns out that in order to effect any change the code must be in a render function, mine was not before it was in a reactive() function</w:t>
+        <w:t xml:space="preserve">Looked in to solving the </w:t>
+      </w:r>
+      <w:proofErr w:type="spellStart"/>
+      <w:r>
+        <w:t>selectInput</w:t>
+      </w:r>
+      <w:proofErr w:type="spellEnd"/>
+      <w:r>
+        <w:t xml:space="preserve"> not responding issue: It turns out that in order to effect any change the code must be in a render function, mine was not before it was in a reactive() function</w:t>
       </w:r>
     </w:p>
     <w:p>
@@ -177,10 +242,20 @@
       </w:r>
     </w:p>
     <w:p>
+      <w:proofErr w:type="gramStart"/>
       <w:r>
         <w:lastRenderedPageBreak/>
-        <w:t>Ensured that Ylim is being calculated prior to plotting both sets of points in the first graph so that one set of data is not off the screen.</w:t>
-      </w:r>
+        <w:t xml:space="preserve">Ensured that </w:t>
+      </w:r>
+      <w:proofErr w:type="spellStart"/>
+      <w:r>
+        <w:t>Ylim</w:t>
+      </w:r>
+      <w:proofErr w:type="spellEnd"/>
+      <w:r>
+        <w:t xml:space="preserve"> is being calculated prior to plotting both sets of points in the first graph so that one set of data is not off the screen.</w:t>
+      </w:r>
+      <w:proofErr w:type="gramEnd"/>
     </w:p>
     <w:p>
       <w:r>
@@ -200,22 +275,37 @@
     </w:p>
     <w:p>
       <w:r>
-        <w:t xml:space="preserve">Created radio buttons for selecting the time frame you wish to compare by as well as how you want to compare them, e.i. max, min or mean. </w:t>
-      </w:r>
-    </w:p>
-    <w:p>
-      <w:r>
-        <w:t>Created a function that merges the two input files on the timestamp column. This function then “compresses:” the data down. By this I mean that it takes the 96 rows constituting one day and takes the mean of each column. This function will eventually be abstracted out to integrate with the radio button options.</w:t>
+        <w:t xml:space="preserve">Created radio buttons for selecting the time frame you wish to compare by as well as how you want to compare them, </w:t>
+      </w:r>
+      <w:proofErr w:type="spellStart"/>
+      <w:r>
+        <w:t>e.i.</w:t>
+      </w:r>
+      <w:proofErr w:type="spellEnd"/>
+      <w:r>
+        <w:t xml:space="preserve"> max, min or mean. </w:t>
+      </w:r>
+    </w:p>
+    <w:p>
+      <w:proofErr w:type="gramStart"/>
+      <w:r>
+        <w:t>Created a function that merges the two input files on the timestamp column.</w:t>
+      </w:r>
+      <w:proofErr w:type="gramEnd"/>
+      <w:r>
+        <w:t xml:space="preserve"> This function then “compresses:” the data down. By this I mean that it takes the 96 rows constituting one day and takes the mean of each column. This function will eventually be abstracted out to integrate with the radio button options.</w:t>
       </w:r>
     </w:p>
     <w:p/>
     <w:p>
+      <w:proofErr w:type="gramStart"/>
       <w:r>
         <w:t>Continued watching the tutorial starting at 1:33 ending at</w:t>
       </w:r>
       <w:r>
         <w:t xml:space="preserve"> 1:50.</w:t>
       </w:r>
+      <w:proofErr w:type="gramEnd"/>
     </w:p>
     <w:p>
       <w:r>
@@ -235,7 +325,15 @@
     </w:p>
     <w:p>
       <w:r>
-        <w:t>Fixed the diff graph so that it’s x axis displays in days, instead of being stuck in 15 minute increments</w:t>
+        <w:t xml:space="preserve">Fixed the diff graph so that </w:t>
+      </w:r>
+      <w:proofErr w:type="gramStart"/>
+      <w:r>
+        <w:t>it’s</w:t>
+      </w:r>
+      <w:proofErr w:type="gramEnd"/>
+      <w:r>
+        <w:t xml:space="preserve"> x axis displays in days, instead of being stuck in 15 minute increments</w:t>
       </w:r>
     </w:p>
     <w:p>
@@ -265,21 +363,41 @@
           <w:color w:val="0000FF"/>
         </w:rPr>
       </w:pPr>
+      <w:proofErr w:type="gramStart"/>
       <w:r>
         <w:rPr>
           <w:rStyle w:val="gghfmyibcpb"/>
           <w:rFonts w:ascii="Lucida Console" w:hAnsi="Lucida Console"/>
           <w:color w:val="0000FF"/>
         </w:rPr>
-        <w:t xml:space="preserve">Browse[2]&gt; </w:t>
-      </w:r>
+        <w:t>Browse[</w:t>
+      </w:r>
+      <w:proofErr w:type="gramEnd"/>
+      <w:r>
+        <w:rPr>
+          <w:rStyle w:val="gghfmyibcpb"/>
+          <w:rFonts w:ascii="Lucida Console" w:hAnsi="Lucida Console"/>
+          <w:color w:val="0000FF"/>
+        </w:rPr>
+        <w:t xml:space="preserve">2]&gt; </w:t>
+      </w:r>
+      <w:proofErr w:type="spellStart"/>
       <w:r>
         <w:rPr>
           <w:rStyle w:val="gghfmyibcob"/>
           <w:rFonts w:ascii="Lucida Console" w:hAnsi="Lucida Console"/>
           <w:color w:val="0000FF"/>
         </w:rPr>
-        <w:t>combind[10:10+5,2]</w:t>
+        <w:t>combind</w:t>
+      </w:r>
+      <w:proofErr w:type="spellEnd"/>
+      <w:r>
+        <w:rPr>
+          <w:rStyle w:val="gghfmyibcob"/>
+          <w:rFonts w:ascii="Lucida Console" w:hAnsi="Lucida Console"/>
+          <w:color w:val="0000FF"/>
+        </w:rPr>
+        <w:t>[10:10+5,2]</w:t>
       </w:r>
     </w:p>
     <w:p>
@@ -319,21 +437,41 @@
           <w:color w:val="0000FF"/>
         </w:rPr>
       </w:pPr>
+      <w:proofErr w:type="gramStart"/>
       <w:r>
         <w:rPr>
           <w:rStyle w:val="gghfmyibcpb"/>
           <w:rFonts w:ascii="Lucida Console" w:hAnsi="Lucida Console"/>
           <w:color w:val="0000FF"/>
         </w:rPr>
-        <w:t xml:space="preserve">Browse[2]&gt; </w:t>
-      </w:r>
+        <w:t>Browse[</w:t>
+      </w:r>
+      <w:proofErr w:type="gramEnd"/>
+      <w:r>
+        <w:rPr>
+          <w:rStyle w:val="gghfmyibcpb"/>
+          <w:rFonts w:ascii="Lucida Console" w:hAnsi="Lucida Console"/>
+          <w:color w:val="0000FF"/>
+        </w:rPr>
+        <w:t xml:space="preserve">2]&gt; </w:t>
+      </w:r>
+      <w:proofErr w:type="spellStart"/>
       <w:r>
         <w:rPr>
           <w:rStyle w:val="gghfmyibcob"/>
           <w:rFonts w:ascii="Lucida Console" w:hAnsi="Lucida Console"/>
           <w:color w:val="0000FF"/>
         </w:rPr>
-        <w:t>combind[10:(10+5),2]</w:t>
+        <w:t>combind</w:t>
+      </w:r>
+      <w:proofErr w:type="spellEnd"/>
+      <w:r>
+        <w:rPr>
+          <w:rStyle w:val="gghfmyibcob"/>
+          <w:rFonts w:ascii="Lucida Console" w:hAnsi="Lucida Console"/>
+          <w:color w:val="0000FF"/>
+        </w:rPr>
+        <w:t>[10:(10+5),2]</w:t>
       </w:r>
     </w:p>
     <w:p>
@@ -352,7 +490,23 @@
           <w:rFonts w:ascii="Lucida Console" w:hAnsi="Lucida Console"/>
           <w:color w:val="000000"/>
         </w:rPr>
-        <w:t>[1]  38 114 356 407 431 451</w:t>
+        <w:t>[1</w:t>
+      </w:r>
+      <w:proofErr w:type="gramStart"/>
+      <w:r>
+        <w:rPr>
+          <w:rFonts w:ascii="Lucida Console" w:hAnsi="Lucida Console"/>
+          <w:color w:val="000000"/>
+        </w:rPr>
+        <w:t>]  38</w:t>
+      </w:r>
+      <w:proofErr w:type="gramEnd"/>
+      <w:r>
+        <w:rPr>
+          <w:rFonts w:ascii="Lucida Console" w:hAnsi="Lucida Console"/>
+          <w:color w:val="000000"/>
+        </w:rPr>
+        <w:t xml:space="preserve"> 114 356 407 431 451</w:t>
       </w:r>
     </w:p>
     <w:p/>
@@ -363,7 +517,23 @@
     </w:p>
     <w:p>
       <w:r>
-        <w:t>I need to find away to cache the merged file, have to remerge it and reload all the files everytime a setting is changed is too expensive for run time</w:t>
+        <w:t xml:space="preserve">I need to find </w:t>
+      </w:r>
+      <w:proofErr w:type="spellStart"/>
+      <w:r>
+        <w:t>away</w:t>
+      </w:r>
+      <w:proofErr w:type="spellEnd"/>
+      <w:r>
+        <w:t xml:space="preserve"> to cache the merged file, have to remerge it and reload all the files </w:t>
+      </w:r>
+      <w:proofErr w:type="spellStart"/>
+      <w:r>
+        <w:t>everytime</w:t>
+      </w:r>
+      <w:proofErr w:type="spellEnd"/>
+      <w:r>
+        <w:t xml:space="preserve"> a setting is changed is too expensive for run time</w:t>
       </w:r>
     </w:p>
     <w:p>
@@ -378,24 +548,52 @@
     </w:p>
     <w:p>
       <w:r>
-        <w:t>Looked briefly for a answers to the caching idea, I could find nothing that seemed to be an answer. Leaving this problem to be solved at a future date when it is more important. Maybe ask Dr Piccolo about it.</w:t>
-      </w:r>
-    </w:p>
-    <w:p>
+        <w:t xml:space="preserve">Looked briefly for </w:t>
+      </w:r>
+      <w:proofErr w:type="gramStart"/>
+      <w:r>
+        <w:t>a</w:t>
+      </w:r>
+      <w:proofErr w:type="gramEnd"/>
+      <w:r>
+        <w:t xml:space="preserve"> answers to the caching idea, I could find nothing that seemed to be an answer. Leaving this problem to be solved at a future date when it is more important. Maybe ask </w:t>
+      </w:r>
+      <w:proofErr w:type="spellStart"/>
+      <w:r>
+        <w:t>Dr</w:t>
+      </w:r>
+      <w:proofErr w:type="spellEnd"/>
+      <w:r>
+        <w:t xml:space="preserve"> Piccolo about it.</w:t>
+      </w:r>
+    </w:p>
+    <w:p>
+      <w:proofErr w:type="gramStart"/>
       <w:r>
         <w:lastRenderedPageBreak/>
         <w:t>Got distracted by Rex with BRG stuff.</w:t>
       </w:r>
-    </w:p>
-    <w:p>
-      <w:r>
-        <w:t>Separated the function for merging  files out into its own script to improve readability.</w:t>
-      </w:r>
-    </w:p>
-    <w:p>
+      <w:proofErr w:type="gramEnd"/>
+    </w:p>
+    <w:p>
+      <w:r>
+        <w:t xml:space="preserve">Separated the function for </w:t>
+      </w:r>
+      <w:proofErr w:type="gramStart"/>
+      <w:r>
+        <w:t>merging  files</w:t>
+      </w:r>
+      <w:proofErr w:type="gramEnd"/>
+      <w:r>
+        <w:t xml:space="preserve"> out into its own script to improve readability.</w:t>
+      </w:r>
+    </w:p>
+    <w:p>
+      <w:proofErr w:type="gramStart"/>
       <w:r>
         <w:t>Trying to make the combined dataset downloadable, currently not working.</w:t>
       </w:r>
+      <w:proofErr w:type="gramEnd"/>
     </w:p>
     <w:p>
       <w:r>
@@ -437,13 +635,42 @@
       </w:r>
     </w:p>
     <w:p>
-      <w:r>
-        <w:t>Fixed the plotting issue. I am not sure if the data is being sorted by date properly. I am having difficulties getting the the data to sort by date, just download a library: lubridate that may help.</w:t>
-      </w:r>
-    </w:p>
-    <w:p>
-      <w:r>
-        <w:t>Went to Meeting with Gill &amp; Pic: Gill want to be able to see error bars on the raw data graph (the non-diff graph)  He also want the raw graph to have the day month and year compressing function applied to it.</w:t>
+      <w:proofErr w:type="gramStart"/>
+      <w:r>
+        <w:t>Fixed the plotting issue.</w:t>
+      </w:r>
+      <w:proofErr w:type="gramEnd"/>
+      <w:r>
+        <w:t xml:space="preserve"> I am not sure if the data is being sorted by date properly. I am having difficulties getting the </w:t>
+      </w:r>
+      <w:proofErr w:type="spellStart"/>
+      <w:r>
+        <w:t>the</w:t>
+      </w:r>
+      <w:proofErr w:type="spellEnd"/>
+      <w:r>
+        <w:t xml:space="preserve"> data to sort by date, just download a library: </w:t>
+      </w:r>
+      <w:proofErr w:type="spellStart"/>
+      <w:r>
+        <w:t>lubridate</w:t>
+      </w:r>
+      <w:proofErr w:type="spellEnd"/>
+      <w:r>
+        <w:t xml:space="preserve"> that may help.</w:t>
+      </w:r>
+    </w:p>
+    <w:p>
+      <w:r>
+        <w:t>Went to Meeting with Gill &amp; Pic: Gill want to be able to see error bars on the raw data graph (the non-diff graph</w:t>
+      </w:r>
+      <w:proofErr w:type="gramStart"/>
+      <w:r>
+        <w:t>)  He</w:t>
+      </w:r>
+      <w:proofErr w:type="gramEnd"/>
+      <w:r>
+        <w:t xml:space="preserve"> also want the raw graph to have the day month and year compressing function applied to it.</w:t>
       </w:r>
     </w:p>
     <w:p>
@@ -472,43 +699,163 @@
     </w:p>
     <w:p>
       <w:r>
-        <w:t>Tried to convert time to something usefull for sorting but I cannot isolate the time from the date or put it all into a useable format</w:t>
-      </w:r>
-    </w:p>
-    <w:p>
-      <w:r>
-        <w:t>things &lt;- t(as.data.frame(strsplit(dates,' ')))</w:t>
+        <w:t xml:space="preserve">Tried to convert time to something </w:t>
+      </w:r>
+      <w:proofErr w:type="spellStart"/>
+      <w:r>
+        <w:t>usefull</w:t>
+      </w:r>
+      <w:proofErr w:type="spellEnd"/>
+      <w:r>
+        <w:t xml:space="preserve"> for sorting but I cannot isolate the time from the date or put it all into a useable format</w:t>
+      </w:r>
+    </w:p>
+    <w:p>
+      <w:proofErr w:type="gramStart"/>
+      <w:r>
+        <w:t>things</w:t>
+      </w:r>
+      <w:proofErr w:type="gramEnd"/>
+      <w:r>
+        <w:t xml:space="preserve"> &lt;- t(</w:t>
+      </w:r>
+      <w:proofErr w:type="spellStart"/>
+      <w:r>
+        <w:t>as.data.frame</w:t>
+      </w:r>
+      <w:proofErr w:type="spellEnd"/>
+      <w:r>
+        <w:t>(</w:t>
+      </w:r>
+      <w:proofErr w:type="spellStart"/>
+      <w:r>
+        <w:t>strsplit</w:t>
+      </w:r>
+      <w:proofErr w:type="spellEnd"/>
+      <w:r>
+        <w:t>(dates,' ')))</w:t>
       </w:r>
     </w:p>
     <w:p/>
     <w:p>
       <w:r>
-        <w:t>names2 &lt;- c(names[1],names[ncol(data),names[2:(ncol(data)-1)]]</w:t>
-      </w:r>
-    </w:p>
-    <w:p>
-      <w:r>
-        <w:t>insert a blank column into the dataframe at position two and shift everything else to the left</w:t>
-      </w:r>
-    </w:p>
-    <w:p>
-      <w:r>
-        <w:t>the following command can split the column</w:t>
-      </w:r>
-    </w:p>
-    <w:p>
-      <w:r>
-        <w:t>data[,1] &lt;- t(as.data.frame(strsplit(as.character(data[,1]),' ')))</w:t>
-      </w:r>
-    </w:p>
-    <w:p>
-      <w:r>
-        <w:t>the following command can convert the the date to a date object</w:t>
-      </w:r>
-    </w:p>
-    <w:p>
-      <w:r>
-        <w:t>as.Date(datafile()[,1],'%d/%b/%Y')</w:t>
+        <w:t>names2 &lt;- c(names[1],names[</w:t>
+      </w:r>
+      <w:proofErr w:type="spellStart"/>
+      <w:r>
+        <w:t>ncol</w:t>
+      </w:r>
+      <w:proofErr w:type="spellEnd"/>
+      <w:r>
+        <w:t>(data),names[2:(</w:t>
+      </w:r>
+      <w:proofErr w:type="spellStart"/>
+      <w:r>
+        <w:t>ncol</w:t>
+      </w:r>
+      <w:proofErr w:type="spellEnd"/>
+      <w:r>
+        <w:t>(data)-1)]]</w:t>
+      </w:r>
+    </w:p>
+    <w:p>
+      <w:proofErr w:type="gramStart"/>
+      <w:r>
+        <w:t>insert</w:t>
+      </w:r>
+      <w:proofErr w:type="gramEnd"/>
+      <w:r>
+        <w:t xml:space="preserve"> a blank column into the </w:t>
+      </w:r>
+      <w:proofErr w:type="spellStart"/>
+      <w:r>
+        <w:t>dataframe</w:t>
+      </w:r>
+      <w:proofErr w:type="spellEnd"/>
+      <w:r>
+        <w:t xml:space="preserve"> at position two and shift everything else to the left</w:t>
+      </w:r>
+    </w:p>
+    <w:p>
+      <w:proofErr w:type="gramStart"/>
+      <w:r>
+        <w:t>the</w:t>
+      </w:r>
+      <w:proofErr w:type="gramEnd"/>
+      <w:r>
+        <w:t xml:space="preserve"> following command can split the column</w:t>
+      </w:r>
+    </w:p>
+    <w:p>
+      <w:proofErr w:type="gramStart"/>
+      <w:r>
+        <w:t>data[</w:t>
+      </w:r>
+      <w:proofErr w:type="gramEnd"/>
+      <w:r>
+        <w:t>,1] &lt;- t(</w:t>
+      </w:r>
+      <w:proofErr w:type="spellStart"/>
+      <w:r>
+        <w:t>as.data.frame</w:t>
+      </w:r>
+      <w:proofErr w:type="spellEnd"/>
+      <w:r>
+        <w:t>(</w:t>
+      </w:r>
+      <w:proofErr w:type="spellStart"/>
+      <w:r>
+        <w:t>strsplit</w:t>
+      </w:r>
+      <w:proofErr w:type="spellEnd"/>
+      <w:r>
+        <w:t>(</w:t>
+      </w:r>
+      <w:proofErr w:type="spellStart"/>
+      <w:r>
+        <w:t>as.character</w:t>
+      </w:r>
+      <w:proofErr w:type="spellEnd"/>
+      <w:r>
+        <w:t>(data[,1]),' ')))</w:t>
+      </w:r>
+    </w:p>
+    <w:p>
+      <w:proofErr w:type="gramStart"/>
+      <w:r>
+        <w:t>the</w:t>
+      </w:r>
+      <w:proofErr w:type="gramEnd"/>
+      <w:r>
+        <w:t xml:space="preserve"> following command can convert the </w:t>
+      </w:r>
+      <w:proofErr w:type="spellStart"/>
+      <w:r>
+        <w:t>the</w:t>
+      </w:r>
+      <w:proofErr w:type="spellEnd"/>
+      <w:r>
+        <w:t xml:space="preserve"> date to a date object</w:t>
+      </w:r>
+    </w:p>
+    <w:p>
+      <w:proofErr w:type="spellStart"/>
+      <w:proofErr w:type="gramStart"/>
+      <w:r>
+        <w:t>as.Date</w:t>
+      </w:r>
+      <w:proofErr w:type="spellEnd"/>
+      <w:r>
+        <w:t>(</w:t>
+      </w:r>
+      <w:proofErr w:type="spellStart"/>
+      <w:proofErr w:type="gramEnd"/>
+      <w:r>
+        <w:t>datafile</w:t>
+      </w:r>
+      <w:proofErr w:type="spellEnd"/>
+      <w:r>
+        <w:t>()[,1],'%d/%b/%Y')</w:t>
       </w:r>
     </w:p>
     <w:p/>
@@ -524,14 +871,35 @@
       </w:r>
     </w:p>
     <w:p>
-      <w:r>
-        <w:t>Dr Piccolo told me to cast factors as characters and then as numerics to convert them to numbers. This solves the problem</w:t>
-      </w:r>
-      <w:r>
-        <w:t xml:space="preserve"> of temperature being in the hun</w:t>
-      </w:r>
-      <w:r>
-        <w:t>dereds.</w:t>
+      <w:proofErr w:type="spellStart"/>
+      <w:r>
+        <w:t>Dr</w:t>
+      </w:r>
+      <w:proofErr w:type="spellEnd"/>
+      <w:r>
+        <w:t xml:space="preserve"> Piccolo told me to cast factors as characters and then as </w:t>
+      </w:r>
+      <w:proofErr w:type="spellStart"/>
+      <w:r>
+        <w:t>numerics</w:t>
+      </w:r>
+      <w:proofErr w:type="spellEnd"/>
+      <w:r>
+        <w:t xml:space="preserve"> to convert them to numbers. This solves the problem</w:t>
+      </w:r>
+      <w:r>
+        <w:t xml:space="preserve"> of temperature being in the </w:t>
+      </w:r>
+      <w:proofErr w:type="spellStart"/>
+      <w:r>
+        <w:t>hun</w:t>
+      </w:r>
+      <w:r>
+        <w:t>dereds</w:t>
+      </w:r>
+      <w:proofErr w:type="spellEnd"/>
+      <w:r>
+        <w:t>.</w:t>
       </w:r>
     </w:p>
     <w:p>
@@ -546,12 +914,57 @@
     </w:p>
     <w:p>
       <w:r>
-        <w:t>Fixed the error of factors being cast as numerics that are not what they represent. I had to first cast them as characters and then as numeric.</w:t>
-      </w:r>
-    </w:p>
-    <w:p>
-      <w:r>
-        <w:t>diff &lt;- as.numeric(as.character(col1)) - as.numeric(as.character(col2))</w:t>
+        <w:t xml:space="preserve">Fixed the error of factors being cast as </w:t>
+      </w:r>
+      <w:proofErr w:type="spellStart"/>
+      <w:r>
+        <w:t>numerics</w:t>
+      </w:r>
+      <w:proofErr w:type="spellEnd"/>
+      <w:r>
+        <w:t xml:space="preserve"> that are not what they represent. I had to first cast them as characters and then as numeric.</w:t>
+      </w:r>
+    </w:p>
+    <w:p>
+      <w:proofErr w:type="gramStart"/>
+      <w:r>
+        <w:t>diff</w:t>
+      </w:r>
+      <w:proofErr w:type="gramEnd"/>
+      <w:r>
+        <w:t xml:space="preserve"> &lt;- </w:t>
+      </w:r>
+      <w:proofErr w:type="spellStart"/>
+      <w:r>
+        <w:t>as.numeric</w:t>
+      </w:r>
+      <w:proofErr w:type="spellEnd"/>
+      <w:r>
+        <w:t>(</w:t>
+      </w:r>
+      <w:proofErr w:type="spellStart"/>
+      <w:r>
+        <w:t>as.character</w:t>
+      </w:r>
+      <w:proofErr w:type="spellEnd"/>
+      <w:r>
+        <w:t xml:space="preserve">(col1)) - </w:t>
+      </w:r>
+      <w:proofErr w:type="spellStart"/>
+      <w:r>
+        <w:t>as.numeric</w:t>
+      </w:r>
+      <w:proofErr w:type="spellEnd"/>
+      <w:r>
+        <w:t>(</w:t>
+      </w:r>
+      <w:proofErr w:type="spellStart"/>
+      <w:r>
+        <w:t>as.character</w:t>
+      </w:r>
+      <w:proofErr w:type="spellEnd"/>
+      <w:r>
+        <w:t>(col2))</w:t>
       </w:r>
     </w:p>
     <w:p>
@@ -560,9 +973,11 @@
           <w:bottom w:val="single" w:sz="6" w:space="1" w:color="auto"/>
         </w:pBdr>
       </w:pPr>
+      <w:proofErr w:type="gramStart"/>
       <w:r>
         <w:t>Started ggplot2 tutorials.</w:t>
       </w:r>
+      <w:proofErr w:type="gramEnd"/>
     </w:p>
     <w:p>
       <w:r>
@@ -571,18 +986,52 @@
     </w:p>
     <w:p>
       <w:r>
-        <w:t>Added a ggplot graph to the original app</w:t>
-      </w:r>
-    </w:p>
-    <w:p>
-      <w:r>
-        <w:t>Started a new app with the intent of making it cleaner an using tibble instead of dataframe</w:t>
-      </w:r>
-    </w:p>
-    <w:p>
-      <w:r>
-        <w:t>Currently I am trying to figure out how to combined two single column tibbles into one new tibble</w:t>
-      </w:r>
+        <w:t xml:space="preserve">Added a </w:t>
+      </w:r>
+      <w:proofErr w:type="spellStart"/>
+      <w:r>
+        <w:t>ggplot</w:t>
+      </w:r>
+      <w:proofErr w:type="spellEnd"/>
+      <w:r>
+        <w:t xml:space="preserve"> graph to the original app</w:t>
+      </w:r>
+    </w:p>
+    <w:p>
+      <w:r>
+        <w:t xml:space="preserve">Started a new app with the intent of making it cleaner an using </w:t>
+      </w:r>
+      <w:proofErr w:type="spellStart"/>
+      <w:r>
+        <w:t>tibble</w:t>
+      </w:r>
+      <w:proofErr w:type="spellEnd"/>
+      <w:r>
+        <w:t xml:space="preserve"> instead of </w:t>
+      </w:r>
+      <w:proofErr w:type="spellStart"/>
+      <w:r>
+        <w:t>dataframe</w:t>
+      </w:r>
+      <w:proofErr w:type="spellEnd"/>
+    </w:p>
+    <w:p>
+      <w:r>
+        <w:t xml:space="preserve">Currently I am trying to figure out how to combined two single column </w:t>
+      </w:r>
+      <w:proofErr w:type="spellStart"/>
+      <w:r>
+        <w:t>tibbles</w:t>
+      </w:r>
+      <w:proofErr w:type="spellEnd"/>
+      <w:r>
+        <w:t xml:space="preserve"> into one new </w:t>
+      </w:r>
+      <w:proofErr w:type="spellStart"/>
+      <w:r>
+        <w:t>tibble</w:t>
+      </w:r>
+      <w:proofErr w:type="spellEnd"/>
     </w:p>
     <w:p>
       <w:r>
@@ -602,7 +1051,15 @@
     </w:p>
     <w:p>
       <w:r>
-        <w:t>Got an example of ggplot up and running, outside of the Shiny app</w:t>
+        <w:t xml:space="preserve">Got an example of </w:t>
+      </w:r>
+      <w:proofErr w:type="spellStart"/>
+      <w:r>
+        <w:t>ggplot</w:t>
+      </w:r>
+      <w:proofErr w:type="spellEnd"/>
+      <w:r>
+        <w:t xml:space="preserve"> up and running, outside of the Shiny app</w:t>
       </w:r>
     </w:p>
     <w:p>
@@ -632,18 +1089,34 @@
     </w:p>
     <w:p>
       <w:r>
-        <w:t>Got a basic ggplot example running on the new app, hard coded to average based on day</w:t>
-      </w:r>
-    </w:p>
-    <w:p>
-      <w:r>
-        <w:t>Work on selecting day, week, month of 15 min time increments now</w:t>
+        <w:t xml:space="preserve">Got a basic </w:t>
+      </w:r>
+      <w:proofErr w:type="spellStart"/>
+      <w:r>
+        <w:t>ggplot</w:t>
+      </w:r>
+      <w:proofErr w:type="spellEnd"/>
+      <w:r>
+        <w:t xml:space="preserve"> example running on the new app, hard coded to average based on day</w:t>
+      </w:r>
+    </w:p>
+    <w:p>
+      <w:r>
+        <w:t xml:space="preserve">Work on selecting day, week, month of 15 min time increments </w:t>
+      </w:r>
+      <w:proofErr w:type="gramStart"/>
+      <w:r>
+        <w:t>now</w:t>
       </w:r>
       <w:r>
         <w:t xml:space="preserve"> </w:t>
       </w:r>
       <w:r>
-        <w:t>. - Done</w:t>
+        <w:t>.</w:t>
+      </w:r>
+      <w:proofErr w:type="gramEnd"/>
+      <w:r>
+        <w:t xml:space="preserve"> - Done</w:t>
       </w:r>
     </w:p>
     <w:p>
@@ -684,16 +1157,34 @@
         <w:t xml:space="preserve">Add functionality to the function selector drop down: </w:t>
       </w:r>
       <w:r>
-        <w:t xml:space="preserve"> Done, but when you change the selected option it resets the Amount of time drop down. Unsure why.</w:t>
-      </w:r>
+        <w:t xml:space="preserve"> Done, but when you change the selected option it resets the Amount of time drop down. </w:t>
+      </w:r>
+      <w:proofErr w:type="gramStart"/>
+      <w:r>
+        <w:t>Unsure why.</w:t>
+      </w:r>
+      <w:proofErr w:type="gramEnd"/>
     </w:p>
     <w:p>
       <w:r>
         <w:t xml:space="preserve">Column Selection: </w:t>
       </w:r>
       <w:r>
-        <w:t>- the whole script freezes when trying to generate the list from the colnames of the input data. Hard coding it as a vector works fine though.</w:t>
-      </w:r>
+        <w:t xml:space="preserve">- the whole script freezes when trying to generate the list from the </w:t>
+      </w:r>
+      <w:proofErr w:type="spellStart"/>
+      <w:r>
+        <w:t>colnames</w:t>
+      </w:r>
+      <w:proofErr w:type="spellEnd"/>
+      <w:r>
+        <w:t xml:space="preserve"> of the input data. </w:t>
+      </w:r>
+      <w:proofErr w:type="gramStart"/>
+      <w:r>
+        <w:t>Hard coding it as a vector works fine though.</w:t>
+      </w:r>
+      <w:proofErr w:type="gramEnd"/>
     </w:p>
     <w:p>
       <w:r>
@@ -785,7 +1276,15 @@
         <w:t>Select a single column</w:t>
       </w:r>
       <w:r>
-        <w:t>: colnames still breaks everything</w:t>
+        <w:t xml:space="preserve">: </w:t>
+      </w:r>
+      <w:proofErr w:type="spellStart"/>
+      <w:r>
+        <w:t>colnames</w:t>
+      </w:r>
+      <w:proofErr w:type="spellEnd"/>
+      <w:r>
+        <w:t xml:space="preserve"> still breaks everything</w:t>
       </w:r>
     </w:p>
     <w:p>
@@ -795,8 +1294,13 @@
       <w:r>
         <w:t xml:space="preserve"> </w:t>
       </w:r>
-      <w:r>
-        <w:t>a  t test to and stars to the graph</w:t>
+      <w:proofErr w:type="gramStart"/>
+      <w:r>
+        <w:t>a  t</w:t>
+      </w:r>
+      <w:proofErr w:type="gramEnd"/>
+      <w:r>
+        <w:t xml:space="preserve"> test to and stars to the graph</w:t>
       </w:r>
     </w:p>
     <w:p>
@@ -824,7 +1328,21 @@
         <w:rPr>
           <w:rFonts w:cstheme="minorHAnsi"/>
         </w:rPr>
-        <w:t>Changing R version caused some bugs, spent time fixing those: Things that were previously ints by default were being returned as strings which broke a lot of functions</w:t>
+        <w:t xml:space="preserve">Changing R version caused some bugs, spent time fixing those: Things that were previously </w:t>
+      </w:r>
+      <w:proofErr w:type="spellStart"/>
+      <w:r>
+        <w:rPr>
+          <w:rFonts w:cstheme="minorHAnsi"/>
+        </w:rPr>
+        <w:t>ints</w:t>
+      </w:r>
+      <w:proofErr w:type="spellEnd"/>
+      <w:r>
+        <w:rPr>
+          <w:rFonts w:cstheme="minorHAnsi"/>
+        </w:rPr>
+        <w:t xml:space="preserve"> by default were being returned as strings which broke a lot of functions</w:t>
       </w:r>
     </w:p>
     <w:p>
@@ -845,8 +1363,9 @@
           <w:sz w:val="22"/>
           <w:szCs w:val="22"/>
         </w:rPr>
-        <w:t>Learning how to use: stat_compare_means</w:t>
-      </w:r>
+        <w:t xml:space="preserve">Learning how to use: </w:t>
+      </w:r>
+      <w:proofErr w:type="spellStart"/>
       <w:r>
         <w:rPr>
           <w:rFonts w:asciiTheme="minorHAnsi" w:hAnsiTheme="minorHAnsi" w:cstheme="minorHAnsi"/>
@@ -854,8 +1373,9 @@
           <w:sz w:val="22"/>
           <w:szCs w:val="22"/>
         </w:rPr>
-        <w:t xml:space="preserve"> with ggplot to plot stars for significance</w:t>
-      </w:r>
+        <w:t>stat_compare_means</w:t>
+      </w:r>
+      <w:proofErr w:type="spellEnd"/>
       <w:r>
         <w:rPr>
           <w:rFonts w:asciiTheme="minorHAnsi" w:hAnsiTheme="minorHAnsi" w:cstheme="minorHAnsi"/>
@@ -863,20 +1383,19 @@
           <w:sz w:val="22"/>
           <w:szCs w:val="22"/>
         </w:rPr>
-        <w:t xml:space="preserve"> – gave up</w:t>
-      </w:r>
-    </w:p>
-    <w:p>
-      <w:pPr>
-        <w:pStyle w:val="Heading1"/>
-        <w:spacing w:before="60" w:beforeAutospacing="0" w:after="60" w:afterAutospacing="0"/>
+        <w:t xml:space="preserve"> with </w:t>
+      </w:r>
+      <w:proofErr w:type="spellStart"/>
+      <w:r>
         <w:rPr>
           <w:rFonts w:asciiTheme="minorHAnsi" w:hAnsiTheme="minorHAnsi" w:cstheme="minorHAnsi"/>
           <w:b w:val="0"/>
           <w:sz w:val="22"/>
           <w:szCs w:val="22"/>
         </w:rPr>
-      </w:pPr>
+        <w:t>ggplot</w:t>
+      </w:r>
+      <w:proofErr w:type="spellEnd"/>
       <w:r>
         <w:rPr>
           <w:rFonts w:asciiTheme="minorHAnsi" w:hAnsiTheme="minorHAnsi" w:cstheme="minorHAnsi"/>
@@ -884,7 +1403,57 @@
           <w:sz w:val="22"/>
           <w:szCs w:val="22"/>
         </w:rPr>
-        <w:t>Started created my own function for seeing if error bars overlap, see line 164, it is partially done and completely un tested. Finish writing to the vector and make sure that the logic works (I am unsure if using vectors in condition checks like that works the way I want)</w:t>
+        <w:t xml:space="preserve"> to plot stars for significance</w:t>
+      </w:r>
+      <w:r>
+        <w:rPr>
+          <w:rFonts w:asciiTheme="minorHAnsi" w:hAnsiTheme="minorHAnsi" w:cstheme="minorHAnsi"/>
+          <w:b w:val="0"/>
+          <w:sz w:val="22"/>
+          <w:szCs w:val="22"/>
+        </w:rPr>
+        <w:t xml:space="preserve"> – gave up</w:t>
+      </w:r>
+    </w:p>
+    <w:p>
+      <w:pPr>
+        <w:pStyle w:val="Heading1"/>
+        <w:spacing w:before="60" w:beforeAutospacing="0" w:after="60" w:afterAutospacing="0"/>
+        <w:rPr>
+          <w:rFonts w:asciiTheme="minorHAnsi" w:hAnsiTheme="minorHAnsi" w:cstheme="minorHAnsi"/>
+          <w:b w:val="0"/>
+          <w:sz w:val="22"/>
+          <w:szCs w:val="22"/>
+        </w:rPr>
+      </w:pPr>
+      <w:r>
+        <w:rPr>
+          <w:rFonts w:asciiTheme="minorHAnsi" w:hAnsiTheme="minorHAnsi" w:cstheme="minorHAnsi"/>
+          <w:b w:val="0"/>
+          <w:sz w:val="22"/>
+          <w:szCs w:val="22"/>
+        </w:rPr>
+        <w:t xml:space="preserve">Started created my own function for seeing if error bars overlap, see line 164, it is partially done and completely </w:t>
+      </w:r>
+      <w:proofErr w:type="gramStart"/>
+      <w:r>
+        <w:rPr>
+          <w:rFonts w:asciiTheme="minorHAnsi" w:hAnsiTheme="minorHAnsi" w:cstheme="minorHAnsi"/>
+          <w:b w:val="0"/>
+          <w:sz w:val="22"/>
+          <w:szCs w:val="22"/>
+        </w:rPr>
+        <w:t>un</w:t>
+      </w:r>
+      <w:proofErr w:type="gramEnd"/>
+      <w:r>
+        <w:rPr>
+          <w:rFonts w:asciiTheme="minorHAnsi" w:hAnsiTheme="minorHAnsi" w:cstheme="minorHAnsi"/>
+          <w:b w:val="0"/>
+          <w:sz w:val="22"/>
+          <w:szCs w:val="22"/>
+        </w:rPr>
+        <w:t xml:space="preserve"> tested. Finish writing to the vector and make sure that the logic works (I am unsure if using vectors in condition checks like that works the way I want)</w:t>
       </w:r>
     </w:p>
     <w:p>
@@ -979,7 +1548,15 @@
     </w:p>
     <w:p>
       <w:r>
-        <w:t>Mostly added functionality to add stars for significance , it adds stars but there are always stars showing, some are just more opaque than the others</w:t>
+        <w:t xml:space="preserve">Mostly added functionality to add stars for </w:t>
+      </w:r>
+      <w:proofErr w:type="gramStart"/>
+      <w:r>
+        <w:t>significance ,</w:t>
+      </w:r>
+      <w:proofErr w:type="gramEnd"/>
+      <w:r>
+        <w:t xml:space="preserve"> it adds stars but there are always stars showing, some are just more opaque than the others</w:t>
       </w:r>
     </w:p>
     <w:p>
@@ -1011,8 +1588,18 @@
     </w:p>
     <w:p>
       <w:r>
-        <w:t>Remove the stars:Done</w:t>
-      </w:r>
+        <w:t xml:space="preserve">Remove the </w:t>
+      </w:r>
+      <w:proofErr w:type="spellStart"/>
+      <w:r>
+        <w:t>stars</w:t>
+      </w:r>
+      <w:proofErr w:type="gramStart"/>
+      <w:r>
+        <w:t>:Done</w:t>
+      </w:r>
+      <w:proofErr w:type="spellEnd"/>
+      <w:proofErr w:type="gramEnd"/>
     </w:p>
     <w:p>
       <w:r>
@@ -1024,7 +1611,23 @@
     </w:p>
     <w:p>
       <w:r>
-        <w:t>Using read_csv instead of read.csv breaks the ability to use the colnames in the drop down menu, I have no idea why but thus it is</w:t>
+        <w:t xml:space="preserve">Using </w:t>
+      </w:r>
+      <w:proofErr w:type="spellStart"/>
+      <w:r>
+        <w:t>read_csv</w:t>
+      </w:r>
+      <w:proofErr w:type="spellEnd"/>
+      <w:r>
+        <w:t xml:space="preserve"> instead of read.csv breaks the ability to use the </w:t>
+      </w:r>
+      <w:proofErr w:type="spellStart"/>
+      <w:r>
+        <w:t>colnames</w:t>
+      </w:r>
+      <w:proofErr w:type="spellEnd"/>
+      <w:r>
+        <w:t xml:space="preserve"> in the drop down menu, I have no idea why but thus it is</w:t>
       </w:r>
     </w:p>
     <w:p>
@@ -1081,18 +1684,44 @@
       </w:r>
     </w:p>
     <w:p>
+      <w:proofErr w:type="gramStart"/>
       <w:r>
         <w:t>Created a function for extracting the columns that in common within every logger.</w:t>
       </w:r>
-    </w:p>
-    <w:p>
-      <w:r>
-        <w:t>Added code for averageing all of the common columns together: it is waaaaaaaay to slow, 15 minutes later was still not halfway through the loop.</w:t>
-      </w:r>
-    </w:p>
-    <w:p>
-      <w:r>
-        <w:t>TODO: use apply() to accomplish the needed looping but quicker</w:t>
+      <w:proofErr w:type="gramEnd"/>
+    </w:p>
+    <w:p>
+      <w:r>
+        <w:t xml:space="preserve">Added code for </w:t>
+      </w:r>
+      <w:proofErr w:type="spellStart"/>
+      <w:r>
+        <w:t>averageing</w:t>
+      </w:r>
+      <w:proofErr w:type="spellEnd"/>
+      <w:r>
+        <w:t xml:space="preserve"> all of the common columns together: it is </w:t>
+      </w:r>
+      <w:proofErr w:type="spellStart"/>
+      <w:r>
+        <w:t>waaaaaaaay</w:t>
+      </w:r>
+      <w:proofErr w:type="spellEnd"/>
+      <w:r>
+        <w:t xml:space="preserve"> to slow, 15 minutes later was still not halfway through the loop.</w:t>
+      </w:r>
+    </w:p>
+    <w:p>
+      <w:r>
+        <w:t xml:space="preserve">TODO: use </w:t>
+      </w:r>
+      <w:proofErr w:type="gramStart"/>
+      <w:r>
+        <w:t>apply(</w:t>
+      </w:r>
+      <w:proofErr w:type="gramEnd"/>
+      <w:r>
+        <w:t>) to accomplish the needed looping but quicker</w:t>
       </w:r>
     </w:p>
     <w:p>
@@ -1107,12 +1736,44 @@
     </w:p>
     <w:p>
       <w:r>
-        <w:t>I implemented the averaging function using apply(), but it does not save to the new_data object like it does out side of the shiny app,</w:t>
-      </w:r>
-    </w:p>
-    <w:p>
-      <w:r>
-        <w:t xml:space="preserve">I need to find away to pass by reference </w:t>
+        <w:t xml:space="preserve">I implemented the averaging function using </w:t>
+      </w:r>
+      <w:proofErr w:type="gramStart"/>
+      <w:r>
+        <w:t>apply(</w:t>
+      </w:r>
+      <w:proofErr w:type="gramEnd"/>
+      <w:r>
+        <w:t xml:space="preserve">), but it does not save to the </w:t>
+      </w:r>
+      <w:proofErr w:type="spellStart"/>
+      <w:r>
+        <w:t>new_data</w:t>
+      </w:r>
+      <w:proofErr w:type="spellEnd"/>
+      <w:r>
+        <w:t xml:space="preserve"> object like it does </w:t>
+      </w:r>
+      <w:proofErr w:type="spellStart"/>
+      <w:r>
+        <w:t>out side</w:t>
+      </w:r>
+      <w:proofErr w:type="spellEnd"/>
+      <w:r>
+        <w:t xml:space="preserve"> of the shiny app,</w:t>
+      </w:r>
+    </w:p>
+    <w:p>
+      <w:r>
+        <w:t xml:space="preserve">I need to find </w:t>
+      </w:r>
+      <w:proofErr w:type="spellStart"/>
+      <w:r>
+        <w:t>away</w:t>
+      </w:r>
+      <w:proofErr w:type="spellEnd"/>
+      <w:r>
+        <w:t xml:space="preserve"> to pass by reference </w:t>
       </w:r>
     </w:p>
     <w:p>
@@ -1127,7 +1788,15 @@
     </w:p>
     <w:p>
       <w:r>
-        <w:t xml:space="preserve">Abstracted out the cobind group function: </w:t>
+        <w:t xml:space="preserve">Abstracted out the </w:t>
+      </w:r>
+      <w:proofErr w:type="spellStart"/>
+      <w:r>
+        <w:t>cobind</w:t>
+      </w:r>
+      <w:proofErr w:type="spellEnd"/>
+      <w:r>
+        <w:t xml:space="preserve"> group function: </w:t>
       </w:r>
     </w:p>
     <w:p>
@@ -1158,12 +1827,25 @@
           <w:numId w:val="3"/>
         </w:numPr>
       </w:pPr>
+      <w:proofErr w:type="gramStart"/>
       <w:r>
         <w:lastRenderedPageBreak/>
-        <w:t>debug what happed to give me all NA values near line 282</w:t>
-      </w:r>
-      <w:r>
-        <w:t>: it is being converted to a factor some where…</w:t>
+        <w:t>debug</w:t>
+      </w:r>
+      <w:proofErr w:type="gramEnd"/>
+      <w:r>
+        <w:t xml:space="preserve"> what happed to give me all NA values near line 282</w:t>
+      </w:r>
+      <w:r>
+        <w:t xml:space="preserve">: it is being converted to a factor </w:t>
+      </w:r>
+      <w:proofErr w:type="spellStart"/>
+      <w:r>
+        <w:t>some where</w:t>
+      </w:r>
+      <w:proofErr w:type="spellEnd"/>
+      <w:r>
+        <w:t>…</w:t>
       </w:r>
     </w:p>
     <w:p/>
@@ -1187,7 +1869,15 @@
         <w:t>.</w:t>
       </w:r>
       <w:r>
-        <w:t xml:space="preserve"> I remember Dr Gill </w:t>
+        <w:t xml:space="preserve"> I remember </w:t>
+      </w:r>
+      <w:proofErr w:type="spellStart"/>
+      <w:r>
+        <w:t>Dr</w:t>
+      </w:r>
+      <w:proofErr w:type="spellEnd"/>
+      <w:r>
+        <w:t xml:space="preserve"> Gill </w:t>
       </w:r>
       <w:r>
         <w:t>mentioned this would be useful</w:t>
@@ -1215,14 +1905,24 @@
       </w:r>
     </w:p>
     <w:p>
-      <w:r>
-        <w:t>Sped things up a little, loading 3 loggers now takes a little less than a minute.</w:t>
-      </w:r>
-    </w:p>
-    <w:p>
-      <w:r>
-        <w:t>Fixed bug causing the columns to be converted to factors instead of numerics</w:t>
-      </w:r>
+      <w:proofErr w:type="spellStart"/>
+      <w:r>
+        <w:t>Sped</w:t>
+      </w:r>
+      <w:proofErr w:type="spellEnd"/>
+      <w:r>
+        <w:t xml:space="preserve"> things up a little, loading 3 loggers now takes a little less than a minute.</w:t>
+      </w:r>
+    </w:p>
+    <w:p>
+      <w:r>
+        <w:t xml:space="preserve">Fixed bug causing the columns to be converted to factors instead of </w:t>
+      </w:r>
+      <w:proofErr w:type="spellStart"/>
+      <w:r>
+        <w:t>numerics</w:t>
+      </w:r>
+      <w:proofErr w:type="spellEnd"/>
     </w:p>
     <w:p>
       <w:r>
@@ -1236,8 +1936,13 @@
     </w:p>
     <w:p>
       <w:r>
-        <w:t>One is interactive: rhandsontable</w:t>
-      </w:r>
+        <w:t xml:space="preserve">One is interactive: </w:t>
+      </w:r>
+      <w:proofErr w:type="spellStart"/>
+      <w:r>
+        <w:t>rhandsontable</w:t>
+      </w:r>
+      <w:proofErr w:type="spellEnd"/>
     </w:p>
     <w:p>
       <w:r>
@@ -1250,13 +1955,31 @@
       </w:r>
     </w:p>
     <w:p>
-      <w:r>
-        <w:t>Rhandsontable breaks down the entire app if you try to load a huge file: use this just to make the column names changeable</w:t>
-      </w:r>
-    </w:p>
-    <w:p>
-      <w:r>
-        <w:t>ToDo: learn to dynamically create a data.frame that will contain only the column names, use HOT to display col names and DT for the actual data</w:t>
+      <w:proofErr w:type="spellStart"/>
+      <w:r>
+        <w:t>Rhandsontable</w:t>
+      </w:r>
+      <w:proofErr w:type="spellEnd"/>
+      <w:r>
+        <w:t xml:space="preserve"> breaks down the entire app if you try to load a huge file: use this just to make the column names changeable</w:t>
+      </w:r>
+    </w:p>
+    <w:p>
+      <w:proofErr w:type="spellStart"/>
+      <w:r>
+        <w:t>ToDo</w:t>
+      </w:r>
+      <w:proofErr w:type="spellEnd"/>
+      <w:r>
+        <w:t xml:space="preserve">: learn to dynamically create a </w:t>
+      </w:r>
+      <w:proofErr w:type="spellStart"/>
+      <w:r>
+        <w:t>data.frame</w:t>
+      </w:r>
+      <w:proofErr w:type="spellEnd"/>
+      <w:r>
+        <w:t xml:space="preserve"> that will contain only the column names, use HOT to display col names and DT for the actual data</w:t>
       </w:r>
     </w:p>
     <w:p>
@@ -1266,16 +1989,47 @@
       <w:r>
         <w:t xml:space="preserve"> if you they are using column types to disable col types use the following parameter: </w:t>
       </w:r>
-      <w:r>
-        <w:t>useTypes = F</w:t>
+      <w:proofErr w:type="spellStart"/>
+      <w:r>
+        <w:t>useTypes</w:t>
+      </w:r>
+      <w:proofErr w:type="spellEnd"/>
+      <w:r>
+        <w:t xml:space="preserve"> = F</w:t>
       </w:r>
       <w:r>
         <w:t xml:space="preserve"> for example:</w:t>
       </w:r>
     </w:p>
     <w:p>
-      <w:r>
-        <w:t>rhandsontable(DF, useTypes = F, stretchH = "all")</w:t>
+      <w:proofErr w:type="spellStart"/>
+      <w:proofErr w:type="gramStart"/>
+      <w:r>
+        <w:t>rhandsontable</w:t>
+      </w:r>
+      <w:proofErr w:type="spellEnd"/>
+      <w:r>
+        <w:t>(</w:t>
+      </w:r>
+      <w:proofErr w:type="gramEnd"/>
+      <w:r>
+        <w:t xml:space="preserve">DF, </w:t>
+      </w:r>
+      <w:proofErr w:type="spellStart"/>
+      <w:r>
+        <w:t>useTypes</w:t>
+      </w:r>
+      <w:proofErr w:type="spellEnd"/>
+      <w:r>
+        <w:t xml:space="preserve"> = F, </w:t>
+      </w:r>
+      <w:proofErr w:type="spellStart"/>
+      <w:r>
+        <w:t>stretchH</w:t>
+      </w:r>
+      <w:proofErr w:type="spellEnd"/>
+      <w:r>
+        <w:t xml:space="preserve"> = "all")</w:t>
       </w:r>
     </w:p>
     <w:p>
@@ -1285,8 +2039,13 @@
     </w:p>
     <w:p>
       <w:r>
-        <w:t>Create a matrix of 1 row and N cols, fill with colnames</w:t>
-      </w:r>
+        <w:t xml:space="preserve">Create a matrix of 1 row and N cols, fill with </w:t>
+      </w:r>
+      <w:proofErr w:type="spellStart"/>
+      <w:r>
+        <w:t>colnames</w:t>
+      </w:r>
+      <w:proofErr w:type="spellEnd"/>
     </w:p>
     <w:p/>
     <w:p>
@@ -1308,7 +2067,15 @@
     </w:p>
     <w:p>
       <w:r>
-        <w:t>Work on colnames being responsive to changes made on the front end</w:t>
+        <w:t xml:space="preserve">Work on </w:t>
+      </w:r>
+      <w:proofErr w:type="spellStart"/>
+      <w:r>
+        <w:t>colnames</w:t>
+      </w:r>
+      <w:proofErr w:type="spellEnd"/>
+      <w:r>
+        <w:t xml:space="preserve"> being responsive to changes made on the front end</w:t>
       </w:r>
     </w:p>
     <w:p>
@@ -1359,7 +2126,15 @@
         <w:t xml:space="preserve">If someone removed a row from the main data section, remove that column name as well: </w:t>
       </w:r>
       <w:r>
-        <w:t xml:space="preserve"> This is not working. I am unable to figure out why. I will leave this undone for now, desired functionality still can be achieved but required an additional step, deleting the data column and then the name column</w:t>
+        <w:t xml:space="preserve"> This is not working. I am unable to figure out why. I will leave this undone for </w:t>
+      </w:r>
+      <w:proofErr w:type="gramStart"/>
+      <w:r>
+        <w:t>now,</w:t>
+      </w:r>
+      <w:proofErr w:type="gramEnd"/>
+      <w:r>
+        <w:t xml:space="preserve"> desired functionality still can be achieved but required an additional step, deleting the data column and then the name column</w:t>
       </w:r>
     </w:p>
     <w:p>
@@ -1384,7 +2159,31 @@
     </w:p>
     <w:p>
       <w:r>
-        <w:t>Trying to get columns to line up between the colnames and the data and respond to scolling on each other. Currently trying to force cells to be 50 X 10 but it will not be 10 high for some reason</w:t>
+        <w:t xml:space="preserve">Trying to get columns to line up between the </w:t>
+      </w:r>
+      <w:proofErr w:type="spellStart"/>
+      <w:r>
+        <w:t>colnames</w:t>
+      </w:r>
+      <w:proofErr w:type="spellEnd"/>
+      <w:r>
+        <w:t xml:space="preserve"> and the data and respond to </w:t>
+      </w:r>
+      <w:proofErr w:type="spellStart"/>
+      <w:r>
+        <w:t>scolling</w:t>
+      </w:r>
+      <w:proofErr w:type="spellEnd"/>
+      <w:r>
+        <w:t xml:space="preserve"> on each other. Currently trying to force cells to be </w:t>
+      </w:r>
+      <w:proofErr w:type="gramStart"/>
+      <w:r>
+        <w:t>50 X 10</w:t>
+      </w:r>
+      <w:proofErr w:type="gramEnd"/>
+      <w:r>
+        <w:t xml:space="preserve"> but it will not be 10 high for some reason</w:t>
       </w:r>
     </w:p>
     <w:p/>
@@ -1395,7 +2194,23 @@
     </w:p>
     <w:p>
       <w:r>
-        <w:t>Disable scrolling .ht_master .wtHolder add element style overflow: none to disable</w:t>
+        <w:t>Disable scrolling .</w:t>
+      </w:r>
+      <w:proofErr w:type="spellStart"/>
+      <w:r>
+        <w:t>ht_master</w:t>
+      </w:r>
+      <w:proofErr w:type="spellEnd"/>
+      <w:r>
+        <w:t xml:space="preserve"> .</w:t>
+      </w:r>
+      <w:proofErr w:type="spellStart"/>
+      <w:r>
+        <w:t>wtHolder</w:t>
+      </w:r>
+      <w:proofErr w:type="spellEnd"/>
+      <w:r>
+        <w:t xml:space="preserve"> add element style overflow: none to disable</w:t>
       </w:r>
     </w:p>
     <w:p>
@@ -1410,7 +2225,31 @@
     </w:p>
     <w:p>
       <w:r>
-        <w:t>New idea, screw HOT and use a generic table rendered with normal shiny, the use shinyjs to regester onclick events for each column, when you click it will highlight the column and give you the option to rename or remove it.</w:t>
+        <w:t xml:space="preserve">New idea, screw HOT and use a generic table rendered with normal shiny, the use </w:t>
+      </w:r>
+      <w:proofErr w:type="spellStart"/>
+      <w:r>
+        <w:t>shinyjs</w:t>
+      </w:r>
+      <w:proofErr w:type="spellEnd"/>
+      <w:r>
+        <w:t xml:space="preserve"> to </w:t>
+      </w:r>
+      <w:proofErr w:type="spellStart"/>
+      <w:r>
+        <w:t>regester</w:t>
+      </w:r>
+      <w:proofErr w:type="spellEnd"/>
+      <w:r>
+        <w:t xml:space="preserve"> </w:t>
+      </w:r>
+      <w:proofErr w:type="spellStart"/>
+      <w:r>
+        <w:t>onclick</w:t>
+      </w:r>
+      <w:proofErr w:type="spellEnd"/>
+      <w:r>
+        <w:t xml:space="preserve"> events for each column, when you click it will highlight the column and give you the option to rename or remove it.</w:t>
       </w:r>
     </w:p>
     <w:p>
@@ -1425,8 +2264,13 @@
     </w:p>
     <w:p>
       <w:r>
-        <w:t>When you click on something fill in a field with that column number, make that field something generated from Shiny, this way you can access that info on the backend to update the dataframe</w:t>
-      </w:r>
+        <w:t xml:space="preserve">When you click on something fill in a field with that column number, make that field something generated from Shiny, this way you can access that info on the backend to update the </w:t>
+      </w:r>
+      <w:proofErr w:type="spellStart"/>
+      <w:r>
+        <w:t>dataframe</w:t>
+      </w:r>
+      <w:proofErr w:type="spellEnd"/>
     </w:p>
     <w:p/>
     <w:p/>
@@ -1447,7 +2291,15 @@
     </w:p>
     <w:p>
       <w:r>
-        <w:t>The new tabletest is working pretty well</w:t>
+        <w:t xml:space="preserve">The new </w:t>
+      </w:r>
+      <w:proofErr w:type="spellStart"/>
+      <w:r>
+        <w:t>tabletest</w:t>
+      </w:r>
+      <w:proofErr w:type="spellEnd"/>
+      <w:r>
+        <w:t xml:space="preserve"> is working pretty well</w:t>
       </w:r>
     </w:p>
     <w:p>
@@ -1496,21 +2348,45 @@
     </w:p>
     <w:p>
       <w:r>
-        <w:t>TODO: delete a column of data : DONE</w:t>
-      </w:r>
-    </w:p>
-    <w:p>
-      <w:r>
-        <w:t>Prevent from deleting all the columns: there must be at least 2</w:t>
-      </w:r>
-      <w:r>
-        <w:t xml:space="preserve"> : Done</w:t>
+        <w:t xml:space="preserve">TODO: delete a column of </w:t>
+      </w:r>
+      <w:proofErr w:type="gramStart"/>
+      <w:r>
+        <w:t>data :</w:t>
+      </w:r>
+      <w:proofErr w:type="gramEnd"/>
+      <w:r>
+        <w:t xml:space="preserve"> DONE</w:t>
+      </w:r>
+    </w:p>
+    <w:p>
+      <w:r>
+        <w:t xml:space="preserve">Prevent from deleting all the columns: there must be at least </w:t>
+      </w:r>
+      <w:proofErr w:type="gramStart"/>
+      <w:r>
+        <w:t>2</w:t>
+      </w:r>
+      <w:r>
+        <w:t xml:space="preserve"> :</w:t>
+      </w:r>
+      <w:proofErr w:type="gramEnd"/>
+      <w:r>
+        <w:t xml:space="preserve"> Done</w:t>
       </w:r>
     </w:p>
     <w:p/>
     <w:p>
       <w:r>
-        <w:t>TODO: Learn to make a multi page application. Current idea:</w:t>
+        <w:t xml:space="preserve">TODO: Learn to make a </w:t>
+      </w:r>
+      <w:proofErr w:type="spellStart"/>
+      <w:r>
+        <w:t>multi page</w:t>
+      </w:r>
+      <w:proofErr w:type="spellEnd"/>
+      <w:r>
+        <w:t xml:space="preserve"> application. Current idea:</w:t>
       </w:r>
     </w:p>
     <w:p>
@@ -1563,8 +2439,13 @@
           <w:numId w:val="3"/>
         </w:numPr>
       </w:pPr>
-      <w:r>
-        <w:t>Js from within the www/ directory cannot be found for a still unknown problem: move the code into scrolling-overload.js</w:t>
+      <w:proofErr w:type="spellStart"/>
+      <w:r>
+        <w:t>Js</w:t>
+      </w:r>
+      <w:proofErr w:type="spellEnd"/>
+      <w:r>
+        <w:t xml:space="preserve"> from within the www/ directory cannot be found for a still unknown problem: move the code into scrolling-overload.js</w:t>
       </w:r>
     </w:p>
     <w:p>
@@ -1576,7 +2457,15 @@
         </w:numPr>
       </w:pPr>
       <w:r>
-        <w:t>Rather than using the normal click() function you must use on() referenceing the ID of a parent</w:t>
+        <w:t xml:space="preserve">Rather than using the normal click() function you must use on() </w:t>
+      </w:r>
+      <w:proofErr w:type="spellStart"/>
+      <w:r>
+        <w:t>referenceing</w:t>
+      </w:r>
+      <w:proofErr w:type="spellEnd"/>
+      <w:r>
+        <w:t xml:space="preserve"> the ID of a parent</w:t>
       </w:r>
     </w:p>
     <w:p>
@@ -1598,10 +2487,18 @@
     </w:p>
     <w:p>
       <w:r>
-        <w:t>Add the buttons for Add to Group, Group dropdown, Name, Create Group</w:t>
-      </w:r>
-      <w:r>
-        <w:t xml:space="preserve"> : Done</w:t>
+        <w:t xml:space="preserve">Add the buttons for Add to Group, Group dropdown, Name, Create </w:t>
+      </w:r>
+      <w:proofErr w:type="gramStart"/>
+      <w:r>
+        <w:t>Group</w:t>
+      </w:r>
+      <w:r>
+        <w:t xml:space="preserve"> :</w:t>
+      </w:r>
+      <w:proofErr w:type="gramEnd"/>
+      <w:r>
+        <w:t xml:space="preserve"> Done</w:t>
       </w:r>
     </w:p>
     <w:p>
@@ -1670,7 +2567,15 @@
         <w:t>: This is in progress</w:t>
       </w:r>
       <w:r>
-        <w:t>: finished the empty function  in JS</w:t>
+        <w:t xml:space="preserve">: finished the empty </w:t>
+      </w:r>
+      <w:proofErr w:type="gramStart"/>
+      <w:r>
+        <w:t>function  in</w:t>
+      </w:r>
+      <w:proofErr w:type="gramEnd"/>
+      <w:r>
+        <w:t xml:space="preserve"> JS</w:t>
       </w:r>
     </w:p>
     <w:p>
@@ -1697,7 +2602,15 @@
         <w:t>Move the selected files into the chosen group</w:t>
       </w:r>
       <w:r>
-        <w:t>: when you click add to group they are then added to the groups’s data structure it the desired location.</w:t>
+        <w:t xml:space="preserve">: when you click add to group they are then added to the </w:t>
+      </w:r>
+      <w:proofErr w:type="spellStart"/>
+      <w:r>
+        <w:t>groups’s</w:t>
+      </w:r>
+      <w:proofErr w:type="spellEnd"/>
+      <w:r>
+        <w:t xml:space="preserve"> data structure it the desired location.</w:t>
       </w:r>
     </w:p>
     <w:p>
@@ -1836,7 +2749,15 @@
     </w:p>
     <w:p>
       <w:r>
-        <w:t>I decided to ditch the current file loading page and make a new one that just has an upload file selector and a DT datatable for displaying the file names and the group they belong too, much easier.</w:t>
+        <w:t xml:space="preserve">I decided to ditch the current file loading page and make a new one that just has an upload file selector and a DT </w:t>
+      </w:r>
+      <w:proofErr w:type="spellStart"/>
+      <w:r>
+        <w:t>datatable</w:t>
+      </w:r>
+      <w:proofErr w:type="spellEnd"/>
+      <w:r>
+        <w:t xml:space="preserve"> for displaying the file names and the group they belong too, much easier.</w:t>
       </w:r>
     </w:p>
     <w:p>
@@ -1860,7 +2781,15 @@
     </w:p>
     <w:p>
       <w:r>
-        <w:t>Combined file loader, data previewer together into navApp.R, they work together well.</w:t>
+        <w:t xml:space="preserve">Combined file loader, data previewer together into </w:t>
+      </w:r>
+      <w:proofErr w:type="spellStart"/>
+      <w:r>
+        <w:t>navApp.R</w:t>
+      </w:r>
+      <w:proofErr w:type="spellEnd"/>
+      <w:r>
+        <w:t>, they work together well.</w:t>
       </w:r>
     </w:p>
     <w:p>
@@ -1879,7 +2808,15 @@
         <w:t>rd</w:t>
       </w:r>
       <w:r>
-        <w:t xml:space="preserve"> color does not get it’s own color, it is give that of the first one and it’s group name is not included in the legend</w:t>
+        <w:t xml:space="preserve"> color does not get </w:t>
+      </w:r>
+      <w:proofErr w:type="spellStart"/>
+      <w:r>
+        <w:t>it’s</w:t>
+      </w:r>
+      <w:proofErr w:type="spellEnd"/>
+      <w:r>
+        <w:t xml:space="preserve"> own color, it is give that of the first one and it’s group name is not included in the legend</w:t>
       </w:r>
     </w:p>
     <w:p>
@@ -1950,10 +2887,18 @@
         </w:numPr>
       </w:pPr>
       <w:r>
-        <w:t>Download plot</w:t>
-      </w:r>
-      <w:r>
-        <w:t xml:space="preserve"> : done, but it doesn’t auto name…</w:t>
+        <w:t xml:space="preserve">Download </w:t>
+      </w:r>
+      <w:proofErr w:type="gramStart"/>
+      <w:r>
+        <w:t>plot</w:t>
+      </w:r>
+      <w:r>
+        <w:t xml:space="preserve"> :</w:t>
+      </w:r>
+      <w:proofErr w:type="gramEnd"/>
+      <w:r>
+        <w:t xml:space="preserve"> done, but it doesn’t auto name…</w:t>
       </w:r>
     </w:p>
     <w:p>
@@ -1972,11 +2917,21 @@
       <w:r>
         <w:t xml:space="preserve">Created function </w:t>
       </w:r>
+      <w:proofErr w:type="spellStart"/>
       <w:r>
         <w:t>average_time_frames</w:t>
       </w:r>
-      <w:r>
-        <w:t xml:space="preserve"> that takes a tibble and summarized the data into hour, day and month increments of the mean max and min</w:t>
+      <w:proofErr w:type="spellEnd"/>
+      <w:r>
+        <w:t xml:space="preserve"> that takes a </w:t>
+      </w:r>
+      <w:proofErr w:type="spellStart"/>
+      <w:r>
+        <w:t>tibble</w:t>
+      </w:r>
+      <w:proofErr w:type="spellEnd"/>
+      <w:r>
+        <w:t xml:space="preserve"> and summarized the data into hour, day and month increments of the mean max and min</w:t>
       </w:r>
     </w:p>
     <w:p>
@@ -1998,8 +2953,13 @@
     </w:p>
     <w:p>
       <w:r>
-        <w:t>My combining files function currently runs out of stack memory while trying to make the final data structure convertion</w:t>
-      </w:r>
+        <w:t xml:space="preserve">My combining files function currently runs out of stack memory while trying to make the final data structure </w:t>
+      </w:r>
+      <w:proofErr w:type="spellStart"/>
+      <w:r>
+        <w:t>convertion</w:t>
+      </w:r>
+      <w:proofErr w:type="spellEnd"/>
     </w:p>
     <w:p>
       <w:r>
@@ -2027,7 +2987,15 @@
         </w:numPr>
       </w:pPr>
       <w:r>
-        <w:t>Return a matrix and 2 vectors, the future row and col names and covert to tibble out of the function</w:t>
+        <w:t xml:space="preserve">Return a matrix and 2 vectors, the future row and col names and covert to </w:t>
+      </w:r>
+      <w:proofErr w:type="spellStart"/>
+      <w:r>
+        <w:t>tibble</w:t>
+      </w:r>
+      <w:proofErr w:type="spellEnd"/>
+      <w:r>
+        <w:t xml:space="preserve"> out of the function</w:t>
       </w:r>
     </w:p>
     <w:p/>
@@ -2057,18 +3025,44 @@
     </w:p>
     <w:p>
       <w:r>
-        <w:t>BUG: if an hourly, daily or monthly data set already exists we need to overright the old one, not create a duplicate. DO LATER</w:t>
+        <w:t xml:space="preserve">BUG: if an hourly, daily or monthly data set already exists we need to </w:t>
+      </w:r>
+      <w:proofErr w:type="spellStart"/>
+      <w:r>
+        <w:t>overright</w:t>
+      </w:r>
+      <w:proofErr w:type="spellEnd"/>
+      <w:r>
+        <w:t xml:space="preserve"> the old one, not create a duplicate. DO LATER</w:t>
       </w:r>
     </w:p>
     <w:p>
       <w:r>
         <w:t>TODO: move all needed code into a clean separate repo</w:t>
+      </w:r>
+    </w:p>
+    <w:p/>
+    <w:p>
+      <w:r>
+        <w:t>July 23</w:t>
+      </w:r>
+      <w:r>
+        <w:rPr>
+          <w:vertAlign w:val="superscript"/>
+        </w:rPr>
+        <w:t>rd</w:t>
+      </w:r>
+      <w:r>
+        <w:t xml:space="preserve"> 2018</w:t>
+      </w:r>
+    </w:p>
+    <w:p>
+      <w:r>
+        <w:t>Fixed the graph coloring problem</w:t>
       </w:r>
       <w:bookmarkStart w:id="0" w:name="_GoBack"/>
       <w:bookmarkEnd w:id="0"/>
     </w:p>
-    <w:p/>
-    <w:p/>
     <w:sectPr>
       <w:pgSz w:w="12240" w:h="15840"/>
       <w:pgMar w:top="1440" w:right="1440" w:bottom="1440" w:left="1440" w:header="720" w:footer="720" w:gutter="0"/>
@@ -3123,7 +4117,7 @@
   <a:extraClrSchemeLst/>
   <a:extLst>
     <a:ext uri="{05A4C25C-085E-4340-85A3-A5531E510DB2}">
-      <thm15:themeFamily xmlns:thm15="http://schemas.microsoft.com/office/thememl/2012/main" xmlns="" name="Office Theme" id="{62F939B6-93AF-4DB8-9C6B-D6C7DFDC589F}" vid="{4A3C46E8-61CC-4603-A589-7422A47A8E4A}"/>
+      <thm15:themeFamily xmlns="" xmlns:thm15="http://schemas.microsoft.com/office/thememl/2012/main" name="Office Theme" id="{62F939B6-93AF-4DB8-9C6B-D6C7DFDC589F}" vid="{4A3C46E8-61CC-4603-A589-7422A47A8E4A}"/>
     </a:ext>
   </a:extLst>
 </a:theme>

</xml_diff>

<commit_message>
added colorbind friends color scheme to plots, created finished documentation and added theme_bw() as the ggplot theme
</commit_message>
<xml_diff>
--- a/Research Log.docx
+++ b/Research Log.docx
@@ -1,6 +1,6 @@
 
 <file path=word/document.xml><?xml version="1.0" encoding="utf-8"?>
-<w:document xmlns:wpc="http://schemas.microsoft.com/office/word/2010/wordprocessingCanvas" xmlns:mc="http://schemas.openxmlformats.org/markup-compatibility/2006" xmlns:o="urn:schemas-microsoft-com:office:office" xmlns:r="http://schemas.openxmlformats.org/officeDocument/2006/relationships" xmlns:m="http://schemas.openxmlformats.org/officeDocument/2006/math" xmlns:v="urn:schemas-microsoft-com:vml" xmlns:wp14="http://schemas.microsoft.com/office/word/2010/wordprocessingDrawing" xmlns:wp="http://schemas.openxmlformats.org/drawingml/2006/wordprocessingDrawing" xmlns:w10="urn:schemas-microsoft-com:office:word" xmlns:w="http://schemas.openxmlformats.org/wordprocessingml/2006/main" xmlns:w14="http://schemas.microsoft.com/office/word/2010/wordml" xmlns:wpg="http://schemas.microsoft.com/office/word/2010/wordprocessingGroup" xmlns:wpi="http://schemas.microsoft.com/office/word/2010/wordprocessingInk" xmlns:wne="http://schemas.microsoft.com/office/word/2006/wordml" xmlns:wps="http://schemas.microsoft.com/office/word/2010/wordprocessingShape" mc:Ignorable="w14 wp14">
+<w:document xmlns:wpc="http://schemas.microsoft.com/office/word/2010/wordprocessingCanvas" xmlns:cx="http://schemas.microsoft.com/office/drawing/2014/chartex" xmlns:cx1="http://schemas.microsoft.com/office/drawing/2015/9/8/chartex" xmlns:cx2="http://schemas.microsoft.com/office/drawing/2015/10/21/chartex" xmlns:cx3="http://schemas.microsoft.com/office/drawing/2016/5/9/chartex" xmlns:cx4="http://schemas.microsoft.com/office/drawing/2016/5/10/chartex" xmlns:cx5="http://schemas.microsoft.com/office/drawing/2016/5/11/chartex" xmlns:cx6="http://schemas.microsoft.com/office/drawing/2016/5/12/chartex" xmlns:cx7="http://schemas.microsoft.com/office/drawing/2016/5/13/chartex" xmlns:cx8="http://schemas.microsoft.com/office/drawing/2016/5/14/chartex" xmlns:mc="http://schemas.openxmlformats.org/markup-compatibility/2006" xmlns:aink="http://schemas.microsoft.com/office/drawing/2016/ink" xmlns:am3d="http://schemas.microsoft.com/office/drawing/2017/model3d" xmlns:o="urn:schemas-microsoft-com:office:office" xmlns:r="http://schemas.openxmlformats.org/officeDocument/2006/relationships" xmlns:m="http://schemas.openxmlformats.org/officeDocument/2006/math" xmlns:v="urn:schemas-microsoft-com:vml" xmlns:wp14="http://schemas.microsoft.com/office/word/2010/wordprocessingDrawing" xmlns:wp="http://schemas.openxmlformats.org/drawingml/2006/wordprocessingDrawing" xmlns:w10="urn:schemas-microsoft-com:office:word" xmlns:w="http://schemas.openxmlformats.org/wordprocessingml/2006/main" xmlns:w14="http://schemas.microsoft.com/office/word/2010/wordml" xmlns:w15="http://schemas.microsoft.com/office/word/2012/wordml" xmlns:w16cid="http://schemas.microsoft.com/office/word/2016/wordml/cid" xmlns:w16se="http://schemas.microsoft.com/office/word/2015/wordml/symex" xmlns:wpg="http://schemas.microsoft.com/office/word/2010/wordprocessingGroup" xmlns:wpi="http://schemas.microsoft.com/office/word/2010/wordprocessingInk" xmlns:wne="http://schemas.microsoft.com/office/word/2006/wordml" xmlns:wps="http://schemas.microsoft.com/office/word/2010/wordprocessingShape" mc:Ignorable="w14 w15 w16se w16cid wp14">
   <w:body>
     <w:p>
       <w:r>
@@ -76,28 +76,15 @@
     </w:p>
     <w:p>
       <w:r>
-        <w:t xml:space="preserve">Meet with </w:t>
-      </w:r>
-      <w:proofErr w:type="spellStart"/>
-      <w:r>
-        <w:t>Dr</w:t>
-      </w:r>
-      <w:proofErr w:type="spellEnd"/>
-      <w:r>
-        <w:t xml:space="preserve"> Gill and Piccolo.</w:t>
+        <w:t>Meet with Dr Gill and Piccolo.</w:t>
       </w:r>
     </w:p>
     <w:p>
       <w:pPr>
         <w:ind w:left="720"/>
       </w:pPr>
-      <w:proofErr w:type="gramStart"/>
-      <w:r>
-        <w:t>Gill want</w:t>
-      </w:r>
-      <w:proofErr w:type="gramEnd"/>
-      <w:r>
-        <w:t xml:space="preserve"> to be able to upload multiple files representing various loggers and compare values from.</w:t>
+      <w:r>
+        <w:t>Gill want to be able to upload multiple files representing various loggers and compare values from.</w:t>
       </w:r>
     </w:p>
     <w:p>
@@ -134,23 +121,7 @@
     </w:p>
     <w:p>
       <w:r>
-        <w:t xml:space="preserve">I set up my Weather directory as a </w:t>
-      </w:r>
-      <w:proofErr w:type="spellStart"/>
-      <w:r>
-        <w:t>git</w:t>
-      </w:r>
-      <w:proofErr w:type="spellEnd"/>
-      <w:r>
-        <w:t xml:space="preserve"> repo connected to my </w:t>
-      </w:r>
-      <w:proofErr w:type="spellStart"/>
-      <w:r>
-        <w:t>Bitbucket</w:t>
-      </w:r>
-      <w:proofErr w:type="spellEnd"/>
-      <w:r>
-        <w:t xml:space="preserve"> repo called Weather Dashboard.</w:t>
+        <w:t>I set up my Weather directory as a git repo connected to my Bitbucket repo called Weather Dashboard.</w:t>
       </w:r>
     </w:p>
     <w:p>
@@ -158,33 +129,15 @@
         <w:t>I continued watching the shiny tutorials.</w:t>
       </w:r>
       <w:r>
-        <w:t xml:space="preserve"> </w:t>
-      </w:r>
-      <w:proofErr w:type="gramStart"/>
-      <w:r>
-        <w:t>Stopped watching at 1:33.</w:t>
-      </w:r>
-      <w:proofErr w:type="gramEnd"/>
-    </w:p>
-    <w:p>
-      <w:proofErr w:type="gramStart"/>
-      <w:r>
-        <w:t>Figured out how to upload files with Shiny.</w:t>
-      </w:r>
-      <w:proofErr w:type="gramEnd"/>
-      <w:r>
-        <w:t xml:space="preserve"> But how to I load them just once?</w:t>
-      </w:r>
-      <w:r>
-        <w:t xml:space="preserve"> – Use the </w:t>
-      </w:r>
-      <w:proofErr w:type="gramStart"/>
-      <w:r>
-        <w:t>reactive(</w:t>
-      </w:r>
-      <w:proofErr w:type="gramEnd"/>
-      <w:r>
-        <w:t>) function</w:t>
+        <w:t xml:space="preserve"> Stopped watching at 1:33.</w:t>
+      </w:r>
+    </w:p>
+    <w:p>
+      <w:r>
+        <w:t>Figured out how to upload files with Shiny. But how to I load them just once?</w:t>
+      </w:r>
+      <w:r>
+        <w:t xml:space="preserve"> – Use the reactive() function</w:t>
       </w:r>
     </w:p>
     <w:p>
@@ -194,17 +147,7 @@
     </w:p>
     <w:p>
       <w:r>
-        <w:t xml:space="preserve">Trying to make the displayed column selectable by using a drop down, but the function listening for </w:t>
-      </w:r>
-      <w:proofErr w:type="spellStart"/>
-      <w:proofErr w:type="gramStart"/>
-      <w:r>
-        <w:t>it’s</w:t>
-      </w:r>
-      <w:proofErr w:type="spellEnd"/>
-      <w:proofErr w:type="gramEnd"/>
-      <w:r>
-        <w:t xml:space="preserve"> response does not seem to work. Maybe it is because I have started nesting a tone of functions?</w:t>
+        <w:t>Trying to make the displayed column selectable by using a drop down, but the function listening for it’s response does not seem to work. Maybe it is because I have started nesting a tone of functions?</w:t>
       </w:r>
     </w:p>
     <w:p>
@@ -219,15 +162,7 @@
     </w:p>
     <w:p>
       <w:r>
-        <w:t xml:space="preserve">Looked in to solving the </w:t>
-      </w:r>
-      <w:proofErr w:type="spellStart"/>
-      <w:r>
-        <w:t>selectInput</w:t>
-      </w:r>
-      <w:proofErr w:type="spellEnd"/>
-      <w:r>
-        <w:t xml:space="preserve"> not responding issue: It turns out that in order to effect any change the code must be in a render function, mine was not before it was in a reactive() function</w:t>
+        <w:t>Looked in to solving the selectInput not responding issue: It turns out that in order to effect any change the code must be in a render function, mine was not before it was in a reactive() function</w:t>
       </w:r>
     </w:p>
     <w:p>
@@ -242,20 +177,10 @@
       </w:r>
     </w:p>
     <w:p>
-      <w:proofErr w:type="gramStart"/>
       <w:r>
         <w:lastRenderedPageBreak/>
-        <w:t xml:space="preserve">Ensured that </w:t>
-      </w:r>
-      <w:proofErr w:type="spellStart"/>
-      <w:r>
-        <w:t>Ylim</w:t>
-      </w:r>
-      <w:proofErr w:type="spellEnd"/>
-      <w:r>
-        <w:t xml:space="preserve"> is being calculated prior to plotting both sets of points in the first graph so that one set of data is not off the screen.</w:t>
-      </w:r>
-      <w:proofErr w:type="gramEnd"/>
+        <w:t>Ensured that Ylim is being calculated prior to plotting both sets of points in the first graph so that one set of data is not off the screen.</w:t>
+      </w:r>
     </w:p>
     <w:p>
       <w:r>
@@ -275,37 +200,22 @@
     </w:p>
     <w:p>
       <w:r>
-        <w:t xml:space="preserve">Created radio buttons for selecting the time frame you wish to compare by as well as how you want to compare them, </w:t>
-      </w:r>
-      <w:proofErr w:type="spellStart"/>
-      <w:r>
-        <w:t>e.i.</w:t>
-      </w:r>
-      <w:proofErr w:type="spellEnd"/>
-      <w:r>
-        <w:t xml:space="preserve"> max, min or mean. </w:t>
-      </w:r>
-    </w:p>
-    <w:p>
-      <w:proofErr w:type="gramStart"/>
-      <w:r>
-        <w:t>Created a function that merges the two input files on the timestamp column.</w:t>
-      </w:r>
-      <w:proofErr w:type="gramEnd"/>
-      <w:r>
-        <w:t xml:space="preserve"> This function then “compresses:” the data down. By this I mean that it takes the 96 rows constituting one day and takes the mean of each column. This function will eventually be abstracted out to integrate with the radio button options.</w:t>
+        <w:t xml:space="preserve">Created radio buttons for selecting the time frame you wish to compare by as well as how you want to compare them, e.i. max, min or mean. </w:t>
+      </w:r>
+    </w:p>
+    <w:p>
+      <w:r>
+        <w:t>Created a function that merges the two input files on the timestamp column. This function then “compresses:” the data down. By this I mean that it takes the 96 rows constituting one day and takes the mean of each column. This function will eventually be abstracted out to integrate with the radio button options.</w:t>
       </w:r>
     </w:p>
     <w:p/>
     <w:p>
-      <w:proofErr w:type="gramStart"/>
       <w:r>
         <w:t>Continued watching the tutorial starting at 1:33 ending at</w:t>
       </w:r>
       <w:r>
         <w:t xml:space="preserve"> 1:50.</w:t>
       </w:r>
-      <w:proofErr w:type="gramEnd"/>
     </w:p>
     <w:p>
       <w:r>
@@ -325,15 +235,7 @@
     </w:p>
     <w:p>
       <w:r>
-        <w:t xml:space="preserve">Fixed the diff graph so that </w:t>
-      </w:r>
-      <w:proofErr w:type="gramStart"/>
-      <w:r>
-        <w:t>it’s</w:t>
-      </w:r>
-      <w:proofErr w:type="gramEnd"/>
-      <w:r>
-        <w:t xml:space="preserve"> x axis displays in days, instead of being stuck in 15 minute increments</w:t>
+        <w:t>Fixed the diff graph so that it’s x axis displays in days, instead of being stuck in 15 minute increments</w:t>
       </w:r>
     </w:p>
     <w:p>
@@ -363,41 +265,21 @@
           <w:color w:val="0000FF"/>
         </w:rPr>
       </w:pPr>
-      <w:proofErr w:type="gramStart"/>
       <w:r>
         <w:rPr>
           <w:rStyle w:val="gghfmyibcpb"/>
           <w:rFonts w:ascii="Lucida Console" w:hAnsi="Lucida Console"/>
           <w:color w:val="0000FF"/>
         </w:rPr>
-        <w:t>Browse[</w:t>
-      </w:r>
-      <w:proofErr w:type="gramEnd"/>
-      <w:r>
-        <w:rPr>
-          <w:rStyle w:val="gghfmyibcpb"/>
-          <w:rFonts w:ascii="Lucida Console" w:hAnsi="Lucida Console"/>
-          <w:color w:val="0000FF"/>
-        </w:rPr>
-        <w:t xml:space="preserve">2]&gt; </w:t>
-      </w:r>
-      <w:proofErr w:type="spellStart"/>
+        <w:t xml:space="preserve">Browse[2]&gt; </w:t>
+      </w:r>
       <w:r>
         <w:rPr>
           <w:rStyle w:val="gghfmyibcob"/>
           <w:rFonts w:ascii="Lucida Console" w:hAnsi="Lucida Console"/>
           <w:color w:val="0000FF"/>
         </w:rPr>
-        <w:t>combind</w:t>
-      </w:r>
-      <w:proofErr w:type="spellEnd"/>
-      <w:r>
-        <w:rPr>
-          <w:rStyle w:val="gghfmyibcob"/>
-          <w:rFonts w:ascii="Lucida Console" w:hAnsi="Lucida Console"/>
-          <w:color w:val="0000FF"/>
-        </w:rPr>
-        <w:t>[10:10+5,2]</w:t>
+        <w:t>combind[10:10+5,2]</w:t>
       </w:r>
     </w:p>
     <w:p>
@@ -437,41 +319,21 @@
           <w:color w:val="0000FF"/>
         </w:rPr>
       </w:pPr>
-      <w:proofErr w:type="gramStart"/>
       <w:r>
         <w:rPr>
           <w:rStyle w:val="gghfmyibcpb"/>
           <w:rFonts w:ascii="Lucida Console" w:hAnsi="Lucida Console"/>
           <w:color w:val="0000FF"/>
         </w:rPr>
-        <w:t>Browse[</w:t>
-      </w:r>
-      <w:proofErr w:type="gramEnd"/>
-      <w:r>
-        <w:rPr>
-          <w:rStyle w:val="gghfmyibcpb"/>
-          <w:rFonts w:ascii="Lucida Console" w:hAnsi="Lucida Console"/>
-          <w:color w:val="0000FF"/>
-        </w:rPr>
-        <w:t xml:space="preserve">2]&gt; </w:t>
-      </w:r>
-      <w:proofErr w:type="spellStart"/>
+        <w:t xml:space="preserve">Browse[2]&gt; </w:t>
+      </w:r>
       <w:r>
         <w:rPr>
           <w:rStyle w:val="gghfmyibcob"/>
           <w:rFonts w:ascii="Lucida Console" w:hAnsi="Lucida Console"/>
           <w:color w:val="0000FF"/>
         </w:rPr>
-        <w:t>combind</w:t>
-      </w:r>
-      <w:proofErr w:type="spellEnd"/>
-      <w:r>
-        <w:rPr>
-          <w:rStyle w:val="gghfmyibcob"/>
-          <w:rFonts w:ascii="Lucida Console" w:hAnsi="Lucida Console"/>
-          <w:color w:val="0000FF"/>
-        </w:rPr>
-        <w:t>[10:(10+5),2]</w:t>
+        <w:t>combind[10:(10+5),2]</w:t>
       </w:r>
     </w:p>
     <w:p>
@@ -490,23 +352,7 @@
           <w:rFonts w:ascii="Lucida Console" w:hAnsi="Lucida Console"/>
           <w:color w:val="000000"/>
         </w:rPr>
-        <w:t>[1</w:t>
-      </w:r>
-      <w:proofErr w:type="gramStart"/>
-      <w:r>
-        <w:rPr>
-          <w:rFonts w:ascii="Lucida Console" w:hAnsi="Lucida Console"/>
-          <w:color w:val="000000"/>
-        </w:rPr>
-        <w:t>]  38</w:t>
-      </w:r>
-      <w:proofErr w:type="gramEnd"/>
-      <w:r>
-        <w:rPr>
-          <w:rFonts w:ascii="Lucida Console" w:hAnsi="Lucida Console"/>
-          <w:color w:val="000000"/>
-        </w:rPr>
-        <w:t xml:space="preserve"> 114 356 407 431 451</w:t>
+        <w:t>[1]  38 114 356 407 431 451</w:t>
       </w:r>
     </w:p>
     <w:p/>
@@ -517,23 +363,7 @@
     </w:p>
     <w:p>
       <w:r>
-        <w:t xml:space="preserve">I need to find </w:t>
-      </w:r>
-      <w:proofErr w:type="spellStart"/>
-      <w:r>
-        <w:t>away</w:t>
-      </w:r>
-      <w:proofErr w:type="spellEnd"/>
-      <w:r>
-        <w:t xml:space="preserve"> to cache the merged file, have to remerge it and reload all the files </w:t>
-      </w:r>
-      <w:proofErr w:type="spellStart"/>
-      <w:r>
-        <w:t>everytime</w:t>
-      </w:r>
-      <w:proofErr w:type="spellEnd"/>
-      <w:r>
-        <w:t xml:space="preserve"> a setting is changed is too expensive for run time</w:t>
+        <w:t>I need to find away to cache the merged file, have to remerge it and reload all the files everytime a setting is changed is too expensive for run time</w:t>
       </w:r>
     </w:p>
     <w:p>
@@ -548,52 +378,24 @@
     </w:p>
     <w:p>
       <w:r>
-        <w:t xml:space="preserve">Looked briefly for </w:t>
-      </w:r>
-      <w:proofErr w:type="gramStart"/>
-      <w:r>
-        <w:t>a</w:t>
-      </w:r>
-      <w:proofErr w:type="gramEnd"/>
-      <w:r>
-        <w:t xml:space="preserve"> answers to the caching idea, I could find nothing that seemed to be an answer. Leaving this problem to be solved at a future date when it is more important. Maybe ask </w:t>
-      </w:r>
-      <w:proofErr w:type="spellStart"/>
-      <w:r>
-        <w:t>Dr</w:t>
-      </w:r>
-      <w:proofErr w:type="spellEnd"/>
-      <w:r>
-        <w:t xml:space="preserve"> Piccolo about it.</w:t>
-      </w:r>
-    </w:p>
-    <w:p>
-      <w:proofErr w:type="gramStart"/>
+        <w:t>Looked briefly for a answers to the caching idea, I could find nothing that seemed to be an answer. Leaving this problem to be solved at a future date when it is more important. Maybe ask Dr Piccolo about it.</w:t>
+      </w:r>
+    </w:p>
+    <w:p>
       <w:r>
         <w:lastRenderedPageBreak/>
         <w:t>Got distracted by Rex with BRG stuff.</w:t>
       </w:r>
-      <w:proofErr w:type="gramEnd"/>
-    </w:p>
-    <w:p>
-      <w:r>
-        <w:t xml:space="preserve">Separated the function for </w:t>
-      </w:r>
-      <w:proofErr w:type="gramStart"/>
-      <w:r>
-        <w:t>merging  files</w:t>
-      </w:r>
-      <w:proofErr w:type="gramEnd"/>
-      <w:r>
-        <w:t xml:space="preserve"> out into its own script to improve readability.</w:t>
-      </w:r>
-    </w:p>
-    <w:p>
-      <w:proofErr w:type="gramStart"/>
+    </w:p>
+    <w:p>
+      <w:r>
+        <w:t>Separated the function for merging  files out into its own script to improve readability.</w:t>
+      </w:r>
+    </w:p>
+    <w:p>
       <w:r>
         <w:t>Trying to make the combined dataset downloadable, currently not working.</w:t>
       </w:r>
-      <w:proofErr w:type="gramEnd"/>
     </w:p>
     <w:p>
       <w:r>
@@ -635,42 +437,13 @@
       </w:r>
     </w:p>
     <w:p>
-      <w:proofErr w:type="gramStart"/>
-      <w:r>
-        <w:t>Fixed the plotting issue.</w:t>
-      </w:r>
-      <w:proofErr w:type="gramEnd"/>
-      <w:r>
-        <w:t xml:space="preserve"> I am not sure if the data is being sorted by date properly. I am having difficulties getting the </w:t>
-      </w:r>
-      <w:proofErr w:type="spellStart"/>
-      <w:r>
-        <w:t>the</w:t>
-      </w:r>
-      <w:proofErr w:type="spellEnd"/>
-      <w:r>
-        <w:t xml:space="preserve"> data to sort by date, just download a library: </w:t>
-      </w:r>
-      <w:proofErr w:type="spellStart"/>
-      <w:r>
-        <w:t>lubridate</w:t>
-      </w:r>
-      <w:proofErr w:type="spellEnd"/>
-      <w:r>
-        <w:t xml:space="preserve"> that may help.</w:t>
-      </w:r>
-    </w:p>
-    <w:p>
-      <w:r>
-        <w:t>Went to Meeting with Gill &amp; Pic: Gill want to be able to see error bars on the raw data graph (the non-diff graph</w:t>
-      </w:r>
-      <w:proofErr w:type="gramStart"/>
-      <w:r>
-        <w:t>)  He</w:t>
-      </w:r>
-      <w:proofErr w:type="gramEnd"/>
-      <w:r>
-        <w:t xml:space="preserve"> also want the raw graph to have the day month and year compressing function applied to it.</w:t>
+      <w:r>
+        <w:t>Fixed the plotting issue. I am not sure if the data is being sorted by date properly. I am having difficulties getting the the data to sort by date, just download a library: lubridate that may help.</w:t>
+      </w:r>
+    </w:p>
+    <w:p>
+      <w:r>
+        <w:t>Went to Meeting with Gill &amp; Pic: Gill want to be able to see error bars on the raw data graph (the non-diff graph)  He also want the raw graph to have the day month and year compressing function applied to it.</w:t>
       </w:r>
     </w:p>
     <w:p>
@@ -699,163 +472,43 @@
     </w:p>
     <w:p>
       <w:r>
-        <w:t xml:space="preserve">Tried to convert time to something </w:t>
-      </w:r>
-      <w:proofErr w:type="spellStart"/>
-      <w:r>
-        <w:t>usefull</w:t>
-      </w:r>
-      <w:proofErr w:type="spellEnd"/>
-      <w:r>
-        <w:t xml:space="preserve"> for sorting but I cannot isolate the time from the date or put it all into a useable format</w:t>
-      </w:r>
-    </w:p>
-    <w:p>
-      <w:proofErr w:type="gramStart"/>
-      <w:r>
-        <w:t>things</w:t>
-      </w:r>
-      <w:proofErr w:type="gramEnd"/>
-      <w:r>
-        <w:t xml:space="preserve"> &lt;- t(</w:t>
-      </w:r>
-      <w:proofErr w:type="spellStart"/>
-      <w:r>
-        <w:t>as.data.frame</w:t>
-      </w:r>
-      <w:proofErr w:type="spellEnd"/>
-      <w:r>
-        <w:t>(</w:t>
-      </w:r>
-      <w:proofErr w:type="spellStart"/>
-      <w:r>
-        <w:t>strsplit</w:t>
-      </w:r>
-      <w:proofErr w:type="spellEnd"/>
-      <w:r>
-        <w:t>(dates,' ')))</w:t>
+        <w:t>Tried to convert time to something usefull for sorting but I cannot isolate the time from the date or put it all into a useable format</w:t>
+      </w:r>
+    </w:p>
+    <w:p>
+      <w:r>
+        <w:t>things &lt;- t(as.data.frame(strsplit(dates,' ')))</w:t>
       </w:r>
     </w:p>
     <w:p/>
     <w:p>
       <w:r>
-        <w:t>names2 &lt;- c(names[1],names[</w:t>
-      </w:r>
-      <w:proofErr w:type="spellStart"/>
-      <w:r>
-        <w:t>ncol</w:t>
-      </w:r>
-      <w:proofErr w:type="spellEnd"/>
-      <w:r>
-        <w:t>(data),names[2:(</w:t>
-      </w:r>
-      <w:proofErr w:type="spellStart"/>
-      <w:r>
-        <w:t>ncol</w:t>
-      </w:r>
-      <w:proofErr w:type="spellEnd"/>
-      <w:r>
-        <w:t>(data)-1)]]</w:t>
-      </w:r>
-    </w:p>
-    <w:p>
-      <w:proofErr w:type="gramStart"/>
-      <w:r>
-        <w:t>insert</w:t>
-      </w:r>
-      <w:proofErr w:type="gramEnd"/>
-      <w:r>
-        <w:t xml:space="preserve"> a blank column into the </w:t>
-      </w:r>
-      <w:proofErr w:type="spellStart"/>
-      <w:r>
-        <w:t>dataframe</w:t>
-      </w:r>
-      <w:proofErr w:type="spellEnd"/>
-      <w:r>
-        <w:t xml:space="preserve"> at position two and shift everything else to the left</w:t>
-      </w:r>
-    </w:p>
-    <w:p>
-      <w:proofErr w:type="gramStart"/>
-      <w:r>
-        <w:t>the</w:t>
-      </w:r>
-      <w:proofErr w:type="gramEnd"/>
-      <w:r>
-        <w:t xml:space="preserve"> following command can split the column</w:t>
-      </w:r>
-    </w:p>
-    <w:p>
-      <w:proofErr w:type="gramStart"/>
-      <w:r>
-        <w:t>data[</w:t>
-      </w:r>
-      <w:proofErr w:type="gramEnd"/>
-      <w:r>
-        <w:t>,1] &lt;- t(</w:t>
-      </w:r>
-      <w:proofErr w:type="spellStart"/>
-      <w:r>
-        <w:t>as.data.frame</w:t>
-      </w:r>
-      <w:proofErr w:type="spellEnd"/>
-      <w:r>
-        <w:t>(</w:t>
-      </w:r>
-      <w:proofErr w:type="spellStart"/>
-      <w:r>
-        <w:t>strsplit</w:t>
-      </w:r>
-      <w:proofErr w:type="spellEnd"/>
-      <w:r>
-        <w:t>(</w:t>
-      </w:r>
-      <w:proofErr w:type="spellStart"/>
-      <w:r>
-        <w:t>as.character</w:t>
-      </w:r>
-      <w:proofErr w:type="spellEnd"/>
-      <w:r>
-        <w:t>(data[,1]),' ')))</w:t>
-      </w:r>
-    </w:p>
-    <w:p>
-      <w:proofErr w:type="gramStart"/>
-      <w:r>
-        <w:t>the</w:t>
-      </w:r>
-      <w:proofErr w:type="gramEnd"/>
-      <w:r>
-        <w:t xml:space="preserve"> following command can convert the </w:t>
-      </w:r>
-      <w:proofErr w:type="spellStart"/>
-      <w:r>
-        <w:t>the</w:t>
-      </w:r>
-      <w:proofErr w:type="spellEnd"/>
-      <w:r>
-        <w:t xml:space="preserve"> date to a date object</w:t>
-      </w:r>
-    </w:p>
-    <w:p>
-      <w:proofErr w:type="spellStart"/>
-      <w:proofErr w:type="gramStart"/>
-      <w:r>
-        <w:t>as.Date</w:t>
-      </w:r>
-      <w:proofErr w:type="spellEnd"/>
-      <w:r>
-        <w:t>(</w:t>
-      </w:r>
-      <w:proofErr w:type="spellStart"/>
-      <w:proofErr w:type="gramEnd"/>
-      <w:r>
-        <w:t>datafile</w:t>
-      </w:r>
-      <w:proofErr w:type="spellEnd"/>
-      <w:r>
-        <w:t>()[,1],'%d/%b/%Y')</w:t>
+        <w:t>names2 &lt;- c(names[1],names[ncol(data),names[2:(ncol(data)-1)]]</w:t>
+      </w:r>
+    </w:p>
+    <w:p>
+      <w:r>
+        <w:t>insert a blank column into the dataframe at position two and shift everything else to the left</w:t>
+      </w:r>
+    </w:p>
+    <w:p>
+      <w:r>
+        <w:t>the following command can split the column</w:t>
+      </w:r>
+    </w:p>
+    <w:p>
+      <w:r>
+        <w:t>data[,1] &lt;- t(as.data.frame(strsplit(as.character(data[,1]),' ')))</w:t>
+      </w:r>
+    </w:p>
+    <w:p>
+      <w:r>
+        <w:t>the following command can convert the the date to a date object</w:t>
+      </w:r>
+    </w:p>
+    <w:p>
+      <w:r>
+        <w:t>as.Date(datafile()[,1],'%d/%b/%Y')</w:t>
       </w:r>
     </w:p>
     <w:p/>
@@ -871,35 +524,14 @@
       </w:r>
     </w:p>
     <w:p>
-      <w:proofErr w:type="spellStart"/>
-      <w:r>
-        <w:t>Dr</w:t>
-      </w:r>
-      <w:proofErr w:type="spellEnd"/>
-      <w:r>
-        <w:t xml:space="preserve"> Piccolo told me to cast factors as characters and then as </w:t>
-      </w:r>
-      <w:proofErr w:type="spellStart"/>
-      <w:r>
-        <w:t>numerics</w:t>
-      </w:r>
-      <w:proofErr w:type="spellEnd"/>
-      <w:r>
-        <w:t xml:space="preserve"> to convert them to numbers. This solves the problem</w:t>
-      </w:r>
-      <w:r>
-        <w:t xml:space="preserve"> of temperature being in the </w:t>
-      </w:r>
-      <w:proofErr w:type="spellStart"/>
-      <w:r>
-        <w:t>hun</w:t>
-      </w:r>
-      <w:r>
-        <w:t>dereds</w:t>
-      </w:r>
-      <w:proofErr w:type="spellEnd"/>
-      <w:r>
-        <w:t>.</w:t>
+      <w:r>
+        <w:t>Dr Piccolo told me to cast factors as characters and then as numerics to convert them to numbers. This solves the problem</w:t>
+      </w:r>
+      <w:r>
+        <w:t xml:space="preserve"> of temperature being in the hun</w:t>
+      </w:r>
+      <w:r>
+        <w:t>dereds.</w:t>
       </w:r>
     </w:p>
     <w:p>
@@ -914,57 +546,12 @@
     </w:p>
     <w:p>
       <w:r>
-        <w:t xml:space="preserve">Fixed the error of factors being cast as </w:t>
-      </w:r>
-      <w:proofErr w:type="spellStart"/>
-      <w:r>
-        <w:t>numerics</w:t>
-      </w:r>
-      <w:proofErr w:type="spellEnd"/>
-      <w:r>
-        <w:t xml:space="preserve"> that are not what they represent. I had to first cast them as characters and then as numeric.</w:t>
-      </w:r>
-    </w:p>
-    <w:p>
-      <w:proofErr w:type="gramStart"/>
-      <w:r>
-        <w:t>diff</w:t>
-      </w:r>
-      <w:proofErr w:type="gramEnd"/>
-      <w:r>
-        <w:t xml:space="preserve"> &lt;- </w:t>
-      </w:r>
-      <w:proofErr w:type="spellStart"/>
-      <w:r>
-        <w:t>as.numeric</w:t>
-      </w:r>
-      <w:proofErr w:type="spellEnd"/>
-      <w:r>
-        <w:t>(</w:t>
-      </w:r>
-      <w:proofErr w:type="spellStart"/>
-      <w:r>
-        <w:t>as.character</w:t>
-      </w:r>
-      <w:proofErr w:type="spellEnd"/>
-      <w:r>
-        <w:t xml:space="preserve">(col1)) - </w:t>
-      </w:r>
-      <w:proofErr w:type="spellStart"/>
-      <w:r>
-        <w:t>as.numeric</w:t>
-      </w:r>
-      <w:proofErr w:type="spellEnd"/>
-      <w:r>
-        <w:t>(</w:t>
-      </w:r>
-      <w:proofErr w:type="spellStart"/>
-      <w:r>
-        <w:t>as.character</w:t>
-      </w:r>
-      <w:proofErr w:type="spellEnd"/>
-      <w:r>
-        <w:t>(col2))</w:t>
+        <w:t>Fixed the error of factors being cast as numerics that are not what they represent. I had to first cast them as characters and then as numeric.</w:t>
+      </w:r>
+    </w:p>
+    <w:p>
+      <w:r>
+        <w:t>diff &lt;- as.numeric(as.character(col1)) - as.numeric(as.character(col2))</w:t>
       </w:r>
     </w:p>
     <w:p>
@@ -973,11 +560,9 @@
           <w:bottom w:val="single" w:sz="6" w:space="1" w:color="auto"/>
         </w:pBdr>
       </w:pPr>
-      <w:proofErr w:type="gramStart"/>
       <w:r>
         <w:t>Started ggplot2 tutorials.</w:t>
       </w:r>
-      <w:proofErr w:type="gramEnd"/>
     </w:p>
     <w:p>
       <w:r>
@@ -986,52 +571,18 @@
     </w:p>
     <w:p>
       <w:r>
-        <w:t xml:space="preserve">Added a </w:t>
-      </w:r>
-      <w:proofErr w:type="spellStart"/>
-      <w:r>
-        <w:t>ggplot</w:t>
-      </w:r>
-      <w:proofErr w:type="spellEnd"/>
-      <w:r>
-        <w:t xml:space="preserve"> graph to the original app</w:t>
-      </w:r>
-    </w:p>
-    <w:p>
-      <w:r>
-        <w:t xml:space="preserve">Started a new app with the intent of making it cleaner an using </w:t>
-      </w:r>
-      <w:proofErr w:type="spellStart"/>
-      <w:r>
-        <w:t>tibble</w:t>
-      </w:r>
-      <w:proofErr w:type="spellEnd"/>
-      <w:r>
-        <w:t xml:space="preserve"> instead of </w:t>
-      </w:r>
-      <w:proofErr w:type="spellStart"/>
-      <w:r>
-        <w:t>dataframe</w:t>
-      </w:r>
-      <w:proofErr w:type="spellEnd"/>
-    </w:p>
-    <w:p>
-      <w:r>
-        <w:t xml:space="preserve">Currently I am trying to figure out how to combined two single column </w:t>
-      </w:r>
-      <w:proofErr w:type="spellStart"/>
-      <w:r>
-        <w:t>tibbles</w:t>
-      </w:r>
-      <w:proofErr w:type="spellEnd"/>
-      <w:r>
-        <w:t xml:space="preserve"> into one new </w:t>
-      </w:r>
-      <w:proofErr w:type="spellStart"/>
-      <w:r>
-        <w:t>tibble</w:t>
-      </w:r>
-      <w:proofErr w:type="spellEnd"/>
+        <w:t>Added a ggplot graph to the original app</w:t>
+      </w:r>
+    </w:p>
+    <w:p>
+      <w:r>
+        <w:t>Started a new app with the intent of making it cleaner an using tibble instead of dataframe</w:t>
+      </w:r>
+    </w:p>
+    <w:p>
+      <w:r>
+        <w:t>Currently I am trying to figure out how to combined two single column tibbles into one new tibble</w:t>
+      </w:r>
     </w:p>
     <w:p>
       <w:r>
@@ -1051,15 +602,7 @@
     </w:p>
     <w:p>
       <w:r>
-        <w:t xml:space="preserve">Got an example of </w:t>
-      </w:r>
-      <w:proofErr w:type="spellStart"/>
-      <w:r>
-        <w:t>ggplot</w:t>
-      </w:r>
-      <w:proofErr w:type="spellEnd"/>
-      <w:r>
-        <w:t xml:space="preserve"> up and running, outside of the Shiny app</w:t>
+        <w:t>Got an example of ggplot up and running, outside of the Shiny app</w:t>
       </w:r>
     </w:p>
     <w:p>
@@ -1089,34 +632,18 @@
     </w:p>
     <w:p>
       <w:r>
-        <w:t xml:space="preserve">Got a basic </w:t>
-      </w:r>
-      <w:proofErr w:type="spellStart"/>
-      <w:r>
-        <w:t>ggplot</w:t>
-      </w:r>
-      <w:proofErr w:type="spellEnd"/>
-      <w:r>
-        <w:t xml:space="preserve"> example running on the new app, hard coded to average based on day</w:t>
-      </w:r>
-    </w:p>
-    <w:p>
-      <w:r>
-        <w:t xml:space="preserve">Work on selecting day, week, month of 15 min time increments </w:t>
-      </w:r>
-      <w:proofErr w:type="gramStart"/>
-      <w:r>
-        <w:t>now</w:t>
+        <w:t>Got a basic ggplot example running on the new app, hard coded to average based on day</w:t>
+      </w:r>
+    </w:p>
+    <w:p>
+      <w:r>
+        <w:t>Work on selecting day, week, month of 15 min time increments now</w:t>
       </w:r>
       <w:r>
         <w:t xml:space="preserve"> </w:t>
       </w:r>
       <w:r>
-        <w:t>.</w:t>
-      </w:r>
-      <w:proofErr w:type="gramEnd"/>
-      <w:r>
-        <w:t xml:space="preserve"> - Done</w:t>
+        <w:t>. - Done</w:t>
       </w:r>
     </w:p>
     <w:p>
@@ -1157,34 +684,16 @@
         <w:t xml:space="preserve">Add functionality to the function selector drop down: </w:t>
       </w:r>
       <w:r>
-        <w:t xml:space="preserve"> Done, but when you change the selected option it resets the Amount of time drop down. </w:t>
-      </w:r>
-      <w:proofErr w:type="gramStart"/>
-      <w:r>
-        <w:t>Unsure why.</w:t>
-      </w:r>
-      <w:proofErr w:type="gramEnd"/>
+        <w:t xml:space="preserve"> Done, but when you change the selected option it resets the Amount of time drop down. Unsure why.</w:t>
+      </w:r>
     </w:p>
     <w:p>
       <w:r>
         <w:t xml:space="preserve">Column Selection: </w:t>
       </w:r>
       <w:r>
-        <w:t xml:space="preserve">- the whole script freezes when trying to generate the list from the </w:t>
-      </w:r>
-      <w:proofErr w:type="spellStart"/>
-      <w:r>
-        <w:t>colnames</w:t>
-      </w:r>
-      <w:proofErr w:type="spellEnd"/>
-      <w:r>
-        <w:t xml:space="preserve"> of the input data. </w:t>
-      </w:r>
-      <w:proofErr w:type="gramStart"/>
-      <w:r>
-        <w:t>Hard coding it as a vector works fine though.</w:t>
-      </w:r>
-      <w:proofErr w:type="gramEnd"/>
+        <w:t>- the whole script freezes when trying to generate the list from the colnames of the input data. Hard coding it as a vector works fine though.</w:t>
+      </w:r>
     </w:p>
     <w:p>
       <w:r>
@@ -1276,15 +785,7 @@
         <w:t>Select a single column</w:t>
       </w:r>
       <w:r>
-        <w:t xml:space="preserve">: </w:t>
-      </w:r>
-      <w:proofErr w:type="spellStart"/>
-      <w:r>
-        <w:t>colnames</w:t>
-      </w:r>
-      <w:proofErr w:type="spellEnd"/>
-      <w:r>
-        <w:t xml:space="preserve"> still breaks everything</w:t>
+        <w:t>: colnames still breaks everything</w:t>
       </w:r>
     </w:p>
     <w:p>
@@ -1294,13 +795,8 @@
       <w:r>
         <w:t xml:space="preserve"> </w:t>
       </w:r>
-      <w:proofErr w:type="gramStart"/>
-      <w:r>
-        <w:t>a  t</w:t>
-      </w:r>
-      <w:proofErr w:type="gramEnd"/>
-      <w:r>
-        <w:t xml:space="preserve"> test to and stars to the graph</w:t>
+      <w:r>
+        <w:t>a  t test to and stars to the graph</w:t>
       </w:r>
     </w:p>
     <w:p>
@@ -1328,21 +824,7 @@
         <w:rPr>
           <w:rFonts w:cstheme="minorHAnsi"/>
         </w:rPr>
-        <w:t xml:space="preserve">Changing R version caused some bugs, spent time fixing those: Things that were previously </w:t>
-      </w:r>
-      <w:proofErr w:type="spellStart"/>
-      <w:r>
-        <w:rPr>
-          <w:rFonts w:cstheme="minorHAnsi"/>
-        </w:rPr>
-        <w:t>ints</w:t>
-      </w:r>
-      <w:proofErr w:type="spellEnd"/>
-      <w:r>
-        <w:rPr>
-          <w:rFonts w:cstheme="minorHAnsi"/>
-        </w:rPr>
-        <w:t xml:space="preserve"> by default were being returned as strings which broke a lot of functions</w:t>
+        <w:t>Changing R version caused some bugs, spent time fixing those: Things that were previously ints by default were being returned as strings which broke a lot of functions</w:t>
       </w:r>
     </w:p>
     <w:p>
@@ -1363,9 +845,8 @@
           <w:sz w:val="22"/>
           <w:szCs w:val="22"/>
         </w:rPr>
-        <w:t xml:space="preserve">Learning how to use: </w:t>
-      </w:r>
-      <w:proofErr w:type="spellStart"/>
+        <w:t>Learning how to use: stat_compare_means</w:t>
+      </w:r>
       <w:r>
         <w:rPr>
           <w:rFonts w:asciiTheme="minorHAnsi" w:hAnsiTheme="minorHAnsi" w:cstheme="minorHAnsi"/>
@@ -1373,9 +854,8 @@
           <w:sz w:val="22"/>
           <w:szCs w:val="22"/>
         </w:rPr>
-        <w:t>stat_compare_means</w:t>
-      </w:r>
-      <w:proofErr w:type="spellEnd"/>
+        <w:t xml:space="preserve"> with ggplot to plot stars for significance</w:t>
+      </w:r>
       <w:r>
         <w:rPr>
           <w:rFonts w:asciiTheme="minorHAnsi" w:hAnsiTheme="minorHAnsi" w:cstheme="minorHAnsi"/>
@@ -1383,19 +863,20 @@
           <w:sz w:val="22"/>
           <w:szCs w:val="22"/>
         </w:rPr>
-        <w:t xml:space="preserve"> with </w:t>
-      </w:r>
-      <w:proofErr w:type="spellStart"/>
-      <w:r>
+        <w:t xml:space="preserve"> – gave up</w:t>
+      </w:r>
+    </w:p>
+    <w:p>
+      <w:pPr>
+        <w:pStyle w:val="Heading1"/>
+        <w:spacing w:before="60" w:beforeAutospacing="0" w:after="60" w:afterAutospacing="0"/>
         <w:rPr>
           <w:rFonts w:asciiTheme="minorHAnsi" w:hAnsiTheme="minorHAnsi" w:cstheme="minorHAnsi"/>
           <w:b w:val="0"/>
           <w:sz w:val="22"/>
           <w:szCs w:val="22"/>
         </w:rPr>
-        <w:t>ggplot</w:t>
-      </w:r>
-      <w:proofErr w:type="spellEnd"/>
+      </w:pPr>
       <w:r>
         <w:rPr>
           <w:rFonts w:asciiTheme="minorHAnsi" w:hAnsiTheme="minorHAnsi" w:cstheme="minorHAnsi"/>
@@ -1403,57 +884,7 @@
           <w:sz w:val="22"/>
           <w:szCs w:val="22"/>
         </w:rPr>
-        <w:t xml:space="preserve"> to plot stars for significance</w:t>
-      </w:r>
-      <w:r>
-        <w:rPr>
-          <w:rFonts w:asciiTheme="minorHAnsi" w:hAnsiTheme="minorHAnsi" w:cstheme="minorHAnsi"/>
-          <w:b w:val="0"/>
-          <w:sz w:val="22"/>
-          <w:szCs w:val="22"/>
-        </w:rPr>
-        <w:t xml:space="preserve"> – gave up</w:t>
-      </w:r>
-    </w:p>
-    <w:p>
-      <w:pPr>
-        <w:pStyle w:val="Heading1"/>
-        <w:spacing w:before="60" w:beforeAutospacing="0" w:after="60" w:afterAutospacing="0"/>
-        <w:rPr>
-          <w:rFonts w:asciiTheme="minorHAnsi" w:hAnsiTheme="minorHAnsi" w:cstheme="minorHAnsi"/>
-          <w:b w:val="0"/>
-          <w:sz w:val="22"/>
-          <w:szCs w:val="22"/>
-        </w:rPr>
-      </w:pPr>
-      <w:r>
-        <w:rPr>
-          <w:rFonts w:asciiTheme="minorHAnsi" w:hAnsiTheme="minorHAnsi" w:cstheme="minorHAnsi"/>
-          <w:b w:val="0"/>
-          <w:sz w:val="22"/>
-          <w:szCs w:val="22"/>
-        </w:rPr>
-        <w:t xml:space="preserve">Started created my own function for seeing if error bars overlap, see line 164, it is partially done and completely </w:t>
-      </w:r>
-      <w:proofErr w:type="gramStart"/>
-      <w:r>
-        <w:rPr>
-          <w:rFonts w:asciiTheme="minorHAnsi" w:hAnsiTheme="minorHAnsi" w:cstheme="minorHAnsi"/>
-          <w:b w:val="0"/>
-          <w:sz w:val="22"/>
-          <w:szCs w:val="22"/>
-        </w:rPr>
-        <w:t>un</w:t>
-      </w:r>
-      <w:proofErr w:type="gramEnd"/>
-      <w:r>
-        <w:rPr>
-          <w:rFonts w:asciiTheme="minorHAnsi" w:hAnsiTheme="minorHAnsi" w:cstheme="minorHAnsi"/>
-          <w:b w:val="0"/>
-          <w:sz w:val="22"/>
-          <w:szCs w:val="22"/>
-        </w:rPr>
-        <w:t xml:space="preserve"> tested. Finish writing to the vector and make sure that the logic works (I am unsure if using vectors in condition checks like that works the way I want)</w:t>
+        <w:t>Started created my own function for seeing if error bars overlap, see line 164, it is partially done and completely un tested. Finish writing to the vector and make sure that the logic works (I am unsure if using vectors in condition checks like that works the way I want)</w:t>
       </w:r>
     </w:p>
     <w:p>
@@ -1548,15 +979,7 @@
     </w:p>
     <w:p>
       <w:r>
-        <w:t xml:space="preserve">Mostly added functionality to add stars for </w:t>
-      </w:r>
-      <w:proofErr w:type="gramStart"/>
-      <w:r>
-        <w:t>significance ,</w:t>
-      </w:r>
-      <w:proofErr w:type="gramEnd"/>
-      <w:r>
-        <w:t xml:space="preserve"> it adds stars but there are always stars showing, some are just more opaque than the others</w:t>
+        <w:t>Mostly added functionality to add stars for significance , it adds stars but there are always stars showing, some are just more opaque than the others</w:t>
       </w:r>
     </w:p>
     <w:p>
@@ -1588,18 +1011,8 @@
     </w:p>
     <w:p>
       <w:r>
-        <w:t xml:space="preserve">Remove the </w:t>
-      </w:r>
-      <w:proofErr w:type="spellStart"/>
-      <w:r>
-        <w:t>stars</w:t>
-      </w:r>
-      <w:proofErr w:type="gramStart"/>
-      <w:r>
-        <w:t>:Done</w:t>
-      </w:r>
-      <w:proofErr w:type="spellEnd"/>
-      <w:proofErr w:type="gramEnd"/>
+        <w:t>Remove the stars:Done</w:t>
+      </w:r>
     </w:p>
     <w:p>
       <w:r>
@@ -1611,23 +1024,7 @@
     </w:p>
     <w:p>
       <w:r>
-        <w:t xml:space="preserve">Using </w:t>
-      </w:r>
-      <w:proofErr w:type="spellStart"/>
-      <w:r>
-        <w:t>read_csv</w:t>
-      </w:r>
-      <w:proofErr w:type="spellEnd"/>
-      <w:r>
-        <w:t xml:space="preserve"> instead of read.csv breaks the ability to use the </w:t>
-      </w:r>
-      <w:proofErr w:type="spellStart"/>
-      <w:r>
-        <w:t>colnames</w:t>
-      </w:r>
-      <w:proofErr w:type="spellEnd"/>
-      <w:r>
-        <w:t xml:space="preserve"> in the drop down menu, I have no idea why but thus it is</w:t>
+        <w:t>Using read_csv instead of read.csv breaks the ability to use the colnames in the drop down menu, I have no idea why but thus it is</w:t>
       </w:r>
     </w:p>
     <w:p>
@@ -1684,44 +1081,18 @@
       </w:r>
     </w:p>
     <w:p>
-      <w:proofErr w:type="gramStart"/>
       <w:r>
         <w:t>Created a function for extracting the columns that in common within every logger.</w:t>
       </w:r>
-      <w:proofErr w:type="gramEnd"/>
-    </w:p>
-    <w:p>
-      <w:r>
-        <w:t xml:space="preserve">Added code for </w:t>
-      </w:r>
-      <w:proofErr w:type="spellStart"/>
-      <w:r>
-        <w:t>averageing</w:t>
-      </w:r>
-      <w:proofErr w:type="spellEnd"/>
-      <w:r>
-        <w:t xml:space="preserve"> all of the common columns together: it is </w:t>
-      </w:r>
-      <w:proofErr w:type="spellStart"/>
-      <w:r>
-        <w:t>waaaaaaaay</w:t>
-      </w:r>
-      <w:proofErr w:type="spellEnd"/>
-      <w:r>
-        <w:t xml:space="preserve"> to slow, 15 minutes later was still not halfway through the loop.</w:t>
-      </w:r>
-    </w:p>
-    <w:p>
-      <w:r>
-        <w:t xml:space="preserve">TODO: use </w:t>
-      </w:r>
-      <w:proofErr w:type="gramStart"/>
-      <w:r>
-        <w:t>apply(</w:t>
-      </w:r>
-      <w:proofErr w:type="gramEnd"/>
-      <w:r>
-        <w:t>) to accomplish the needed looping but quicker</w:t>
+    </w:p>
+    <w:p>
+      <w:r>
+        <w:t>Added code for averageing all of the common columns together: it is waaaaaaaay to slow, 15 minutes later was still not halfway through the loop.</w:t>
+      </w:r>
+    </w:p>
+    <w:p>
+      <w:r>
+        <w:t>TODO: use apply() to accomplish the needed looping but quicker</w:t>
       </w:r>
     </w:p>
     <w:p>
@@ -1736,44 +1107,12 @@
     </w:p>
     <w:p>
       <w:r>
-        <w:t xml:space="preserve">I implemented the averaging function using </w:t>
-      </w:r>
-      <w:proofErr w:type="gramStart"/>
-      <w:r>
-        <w:t>apply(</w:t>
-      </w:r>
-      <w:proofErr w:type="gramEnd"/>
-      <w:r>
-        <w:t xml:space="preserve">), but it does not save to the </w:t>
-      </w:r>
-      <w:proofErr w:type="spellStart"/>
-      <w:r>
-        <w:t>new_data</w:t>
-      </w:r>
-      <w:proofErr w:type="spellEnd"/>
-      <w:r>
-        <w:t xml:space="preserve"> object like it does </w:t>
-      </w:r>
-      <w:proofErr w:type="spellStart"/>
-      <w:r>
-        <w:t>out side</w:t>
-      </w:r>
-      <w:proofErr w:type="spellEnd"/>
-      <w:r>
-        <w:t xml:space="preserve"> of the shiny app,</w:t>
-      </w:r>
-    </w:p>
-    <w:p>
-      <w:r>
-        <w:t xml:space="preserve">I need to find </w:t>
-      </w:r>
-      <w:proofErr w:type="spellStart"/>
-      <w:r>
-        <w:t>away</w:t>
-      </w:r>
-      <w:proofErr w:type="spellEnd"/>
-      <w:r>
-        <w:t xml:space="preserve"> to pass by reference </w:t>
+        <w:t>I implemented the averaging function using apply(), but it does not save to the new_data object like it does out side of the shiny app,</w:t>
+      </w:r>
+    </w:p>
+    <w:p>
+      <w:r>
+        <w:t xml:space="preserve">I need to find away to pass by reference </w:t>
       </w:r>
     </w:p>
     <w:p>
@@ -1788,15 +1127,7 @@
     </w:p>
     <w:p>
       <w:r>
-        <w:t xml:space="preserve">Abstracted out the </w:t>
-      </w:r>
-      <w:proofErr w:type="spellStart"/>
-      <w:r>
-        <w:t>cobind</w:t>
-      </w:r>
-      <w:proofErr w:type="spellEnd"/>
-      <w:r>
-        <w:t xml:space="preserve"> group function: </w:t>
+        <w:t xml:space="preserve">Abstracted out the cobind group function: </w:t>
       </w:r>
     </w:p>
     <w:p>
@@ -1827,25 +1158,12 @@
           <w:numId w:val="3"/>
         </w:numPr>
       </w:pPr>
-      <w:proofErr w:type="gramStart"/>
       <w:r>
         <w:lastRenderedPageBreak/>
-        <w:t>debug</w:t>
-      </w:r>
-      <w:proofErr w:type="gramEnd"/>
-      <w:r>
-        <w:t xml:space="preserve"> what happed to give me all NA values near line 282</w:t>
-      </w:r>
-      <w:r>
-        <w:t xml:space="preserve">: it is being converted to a factor </w:t>
-      </w:r>
-      <w:proofErr w:type="spellStart"/>
-      <w:r>
-        <w:t>some where</w:t>
-      </w:r>
-      <w:proofErr w:type="spellEnd"/>
-      <w:r>
-        <w:t>…</w:t>
+        <w:t>debug what happed to give me all NA values near line 282</w:t>
+      </w:r>
+      <w:r>
+        <w:t>: it is being converted to a factor some where…</w:t>
       </w:r>
     </w:p>
     <w:p/>
@@ -1869,15 +1187,7 @@
         <w:t>.</w:t>
       </w:r>
       <w:r>
-        <w:t xml:space="preserve"> I remember </w:t>
-      </w:r>
-      <w:proofErr w:type="spellStart"/>
-      <w:r>
-        <w:t>Dr</w:t>
-      </w:r>
-      <w:proofErr w:type="spellEnd"/>
-      <w:r>
-        <w:t xml:space="preserve"> Gill </w:t>
+        <w:t xml:space="preserve"> I remember Dr Gill </w:t>
       </w:r>
       <w:r>
         <w:t>mentioned this would be useful</w:t>
@@ -1905,24 +1215,14 @@
       </w:r>
     </w:p>
     <w:p>
-      <w:proofErr w:type="spellStart"/>
-      <w:r>
-        <w:t>Sped</w:t>
-      </w:r>
-      <w:proofErr w:type="spellEnd"/>
-      <w:r>
-        <w:t xml:space="preserve"> things up a little, loading 3 loggers now takes a little less than a minute.</w:t>
-      </w:r>
-    </w:p>
-    <w:p>
-      <w:r>
-        <w:t xml:space="preserve">Fixed bug causing the columns to be converted to factors instead of </w:t>
-      </w:r>
-      <w:proofErr w:type="spellStart"/>
-      <w:r>
-        <w:t>numerics</w:t>
-      </w:r>
-      <w:proofErr w:type="spellEnd"/>
+      <w:r>
+        <w:t>Sped things up a little, loading 3 loggers now takes a little less than a minute.</w:t>
+      </w:r>
+    </w:p>
+    <w:p>
+      <w:r>
+        <w:t>Fixed bug causing the columns to be converted to factors instead of numerics</w:t>
+      </w:r>
     </w:p>
     <w:p>
       <w:r>
@@ -1936,13 +1236,8 @@
     </w:p>
     <w:p>
       <w:r>
-        <w:t xml:space="preserve">One is interactive: </w:t>
-      </w:r>
-      <w:proofErr w:type="spellStart"/>
-      <w:r>
-        <w:t>rhandsontable</w:t>
-      </w:r>
-      <w:proofErr w:type="spellEnd"/>
+        <w:t>One is interactive: rhandsontable</w:t>
+      </w:r>
     </w:p>
     <w:p>
       <w:r>
@@ -1955,31 +1250,13 @@
       </w:r>
     </w:p>
     <w:p>
-      <w:proofErr w:type="spellStart"/>
-      <w:r>
-        <w:t>Rhandsontable</w:t>
-      </w:r>
-      <w:proofErr w:type="spellEnd"/>
-      <w:r>
-        <w:t xml:space="preserve"> breaks down the entire app if you try to load a huge file: use this just to make the column names changeable</w:t>
-      </w:r>
-    </w:p>
-    <w:p>
-      <w:proofErr w:type="spellStart"/>
-      <w:r>
-        <w:t>ToDo</w:t>
-      </w:r>
-      <w:proofErr w:type="spellEnd"/>
-      <w:r>
-        <w:t xml:space="preserve">: learn to dynamically create a </w:t>
-      </w:r>
-      <w:proofErr w:type="spellStart"/>
-      <w:r>
-        <w:t>data.frame</w:t>
-      </w:r>
-      <w:proofErr w:type="spellEnd"/>
-      <w:r>
-        <w:t xml:space="preserve"> that will contain only the column names, use HOT to display col names and DT for the actual data</w:t>
+      <w:r>
+        <w:t>Rhandsontable breaks down the entire app if you try to load a huge file: use this just to make the column names changeable</w:t>
+      </w:r>
+    </w:p>
+    <w:p>
+      <w:r>
+        <w:t>ToDo: learn to dynamically create a data.frame that will contain only the column names, use HOT to display col names and DT for the actual data</w:t>
       </w:r>
     </w:p>
     <w:p>
@@ -1989,47 +1266,16 @@
       <w:r>
         <w:t xml:space="preserve"> if you they are using column types to disable col types use the following parameter: </w:t>
       </w:r>
-      <w:proofErr w:type="spellStart"/>
-      <w:r>
-        <w:t>useTypes</w:t>
-      </w:r>
-      <w:proofErr w:type="spellEnd"/>
-      <w:r>
-        <w:t xml:space="preserve"> = F</w:t>
+      <w:r>
+        <w:t>useTypes = F</w:t>
       </w:r>
       <w:r>
         <w:t xml:space="preserve"> for example:</w:t>
       </w:r>
     </w:p>
     <w:p>
-      <w:proofErr w:type="spellStart"/>
-      <w:proofErr w:type="gramStart"/>
-      <w:r>
-        <w:t>rhandsontable</w:t>
-      </w:r>
-      <w:proofErr w:type="spellEnd"/>
-      <w:r>
-        <w:t>(</w:t>
-      </w:r>
-      <w:proofErr w:type="gramEnd"/>
-      <w:r>
-        <w:t xml:space="preserve">DF, </w:t>
-      </w:r>
-      <w:proofErr w:type="spellStart"/>
-      <w:r>
-        <w:t>useTypes</w:t>
-      </w:r>
-      <w:proofErr w:type="spellEnd"/>
-      <w:r>
-        <w:t xml:space="preserve"> = F, </w:t>
-      </w:r>
-      <w:proofErr w:type="spellStart"/>
-      <w:r>
-        <w:t>stretchH</w:t>
-      </w:r>
-      <w:proofErr w:type="spellEnd"/>
-      <w:r>
-        <w:t xml:space="preserve"> = "all")</w:t>
+      <w:r>
+        <w:t>rhandsontable(DF, useTypes = F, stretchH = "all")</w:t>
       </w:r>
     </w:p>
     <w:p>
@@ -2039,13 +1285,8 @@
     </w:p>
     <w:p>
       <w:r>
-        <w:t xml:space="preserve">Create a matrix of 1 row and N cols, fill with </w:t>
-      </w:r>
-      <w:proofErr w:type="spellStart"/>
-      <w:r>
-        <w:t>colnames</w:t>
-      </w:r>
-      <w:proofErr w:type="spellEnd"/>
+        <w:t>Create a matrix of 1 row and N cols, fill with colnames</w:t>
+      </w:r>
     </w:p>
     <w:p/>
     <w:p>
@@ -2067,15 +1308,7 @@
     </w:p>
     <w:p>
       <w:r>
-        <w:t xml:space="preserve">Work on </w:t>
-      </w:r>
-      <w:proofErr w:type="spellStart"/>
-      <w:r>
-        <w:t>colnames</w:t>
-      </w:r>
-      <w:proofErr w:type="spellEnd"/>
-      <w:r>
-        <w:t xml:space="preserve"> being responsive to changes made on the front end</w:t>
+        <w:t>Work on colnames being responsive to changes made on the front end</w:t>
       </w:r>
     </w:p>
     <w:p>
@@ -2126,15 +1359,7 @@
         <w:t xml:space="preserve">If someone removed a row from the main data section, remove that column name as well: </w:t>
       </w:r>
       <w:r>
-        <w:t xml:space="preserve"> This is not working. I am unable to figure out why. I will leave this undone for </w:t>
-      </w:r>
-      <w:proofErr w:type="gramStart"/>
-      <w:r>
-        <w:t>now,</w:t>
-      </w:r>
-      <w:proofErr w:type="gramEnd"/>
-      <w:r>
-        <w:t xml:space="preserve"> desired functionality still can be achieved but required an additional step, deleting the data column and then the name column</w:t>
+        <w:t xml:space="preserve"> This is not working. I am unable to figure out why. I will leave this undone for now, desired functionality still can be achieved but required an additional step, deleting the data column and then the name column</w:t>
       </w:r>
     </w:p>
     <w:p>
@@ -2159,31 +1384,7 @@
     </w:p>
     <w:p>
       <w:r>
-        <w:t xml:space="preserve">Trying to get columns to line up between the </w:t>
-      </w:r>
-      <w:proofErr w:type="spellStart"/>
-      <w:r>
-        <w:t>colnames</w:t>
-      </w:r>
-      <w:proofErr w:type="spellEnd"/>
-      <w:r>
-        <w:t xml:space="preserve"> and the data and respond to </w:t>
-      </w:r>
-      <w:proofErr w:type="spellStart"/>
-      <w:r>
-        <w:t>scolling</w:t>
-      </w:r>
-      <w:proofErr w:type="spellEnd"/>
-      <w:r>
-        <w:t xml:space="preserve"> on each other. Currently trying to force cells to be </w:t>
-      </w:r>
-      <w:proofErr w:type="gramStart"/>
-      <w:r>
-        <w:t>50 X 10</w:t>
-      </w:r>
-      <w:proofErr w:type="gramEnd"/>
-      <w:r>
-        <w:t xml:space="preserve"> but it will not be 10 high for some reason</w:t>
+        <w:t>Trying to get columns to line up between the colnames and the data and respond to scolling on each other. Currently trying to force cells to be 50 X 10 but it will not be 10 high for some reason</w:t>
       </w:r>
     </w:p>
     <w:p/>
@@ -2194,23 +1395,7 @@
     </w:p>
     <w:p>
       <w:r>
-        <w:t>Disable scrolling .</w:t>
-      </w:r>
-      <w:proofErr w:type="spellStart"/>
-      <w:r>
-        <w:t>ht_master</w:t>
-      </w:r>
-      <w:proofErr w:type="spellEnd"/>
-      <w:r>
-        <w:t xml:space="preserve"> .</w:t>
-      </w:r>
-      <w:proofErr w:type="spellStart"/>
-      <w:r>
-        <w:t>wtHolder</w:t>
-      </w:r>
-      <w:proofErr w:type="spellEnd"/>
-      <w:r>
-        <w:t xml:space="preserve"> add element style overflow: none to disable</w:t>
+        <w:t>Disable scrolling .ht_master .wtHolder add element style overflow: none to disable</w:t>
       </w:r>
     </w:p>
     <w:p>
@@ -2225,31 +1410,7 @@
     </w:p>
     <w:p>
       <w:r>
-        <w:t xml:space="preserve">New idea, screw HOT and use a generic table rendered with normal shiny, the use </w:t>
-      </w:r>
-      <w:proofErr w:type="spellStart"/>
-      <w:r>
-        <w:t>shinyjs</w:t>
-      </w:r>
-      <w:proofErr w:type="spellEnd"/>
-      <w:r>
-        <w:t xml:space="preserve"> to </w:t>
-      </w:r>
-      <w:proofErr w:type="spellStart"/>
-      <w:r>
-        <w:t>regester</w:t>
-      </w:r>
-      <w:proofErr w:type="spellEnd"/>
-      <w:r>
-        <w:t xml:space="preserve"> </w:t>
-      </w:r>
-      <w:proofErr w:type="spellStart"/>
-      <w:r>
-        <w:t>onclick</w:t>
-      </w:r>
-      <w:proofErr w:type="spellEnd"/>
-      <w:r>
-        <w:t xml:space="preserve"> events for each column, when you click it will highlight the column and give you the option to rename or remove it.</w:t>
+        <w:t>New idea, screw HOT and use a generic table rendered with normal shiny, the use shinyjs to regester onclick events for each column, when you click it will highlight the column and give you the option to rename or remove it.</w:t>
       </w:r>
     </w:p>
     <w:p>
@@ -2264,13 +1425,8 @@
     </w:p>
     <w:p>
       <w:r>
-        <w:t xml:space="preserve">When you click on something fill in a field with that column number, make that field something generated from Shiny, this way you can access that info on the backend to update the </w:t>
-      </w:r>
-      <w:proofErr w:type="spellStart"/>
-      <w:r>
-        <w:t>dataframe</w:t>
-      </w:r>
-      <w:proofErr w:type="spellEnd"/>
+        <w:t>When you click on something fill in a field with that column number, make that field something generated from Shiny, this way you can access that info on the backend to update the dataframe</w:t>
+      </w:r>
     </w:p>
     <w:p/>
     <w:p/>
@@ -2291,15 +1447,7 @@
     </w:p>
     <w:p>
       <w:r>
-        <w:t xml:space="preserve">The new </w:t>
-      </w:r>
-      <w:proofErr w:type="spellStart"/>
-      <w:r>
-        <w:t>tabletest</w:t>
-      </w:r>
-      <w:proofErr w:type="spellEnd"/>
-      <w:r>
-        <w:t xml:space="preserve"> is working pretty well</w:t>
+        <w:t>The new tabletest is working pretty well</w:t>
       </w:r>
     </w:p>
     <w:p>
@@ -2348,45 +1496,21 @@
     </w:p>
     <w:p>
       <w:r>
-        <w:t xml:space="preserve">TODO: delete a column of </w:t>
-      </w:r>
-      <w:proofErr w:type="gramStart"/>
-      <w:r>
-        <w:t>data :</w:t>
-      </w:r>
-      <w:proofErr w:type="gramEnd"/>
-      <w:r>
-        <w:t xml:space="preserve"> DONE</w:t>
-      </w:r>
-    </w:p>
-    <w:p>
-      <w:r>
-        <w:t xml:space="preserve">Prevent from deleting all the columns: there must be at least </w:t>
-      </w:r>
-      <w:proofErr w:type="gramStart"/>
-      <w:r>
-        <w:t>2</w:t>
-      </w:r>
-      <w:r>
-        <w:t xml:space="preserve"> :</w:t>
-      </w:r>
-      <w:proofErr w:type="gramEnd"/>
-      <w:r>
-        <w:t xml:space="preserve"> Done</w:t>
+        <w:t>TODO: delete a column of data : DONE</w:t>
+      </w:r>
+    </w:p>
+    <w:p>
+      <w:r>
+        <w:t>Prevent from deleting all the columns: there must be at least 2</w:t>
+      </w:r>
+      <w:r>
+        <w:t xml:space="preserve"> : Done</w:t>
       </w:r>
     </w:p>
     <w:p/>
     <w:p>
       <w:r>
-        <w:t xml:space="preserve">TODO: Learn to make a </w:t>
-      </w:r>
-      <w:proofErr w:type="spellStart"/>
-      <w:r>
-        <w:t>multi page</w:t>
-      </w:r>
-      <w:proofErr w:type="spellEnd"/>
-      <w:r>
-        <w:t xml:space="preserve"> application. Current idea:</w:t>
+        <w:t>TODO: Learn to make a multi page application. Current idea:</w:t>
       </w:r>
     </w:p>
     <w:p>
@@ -2439,13 +1563,8 @@
           <w:numId w:val="3"/>
         </w:numPr>
       </w:pPr>
-      <w:proofErr w:type="spellStart"/>
-      <w:r>
-        <w:t>Js</w:t>
-      </w:r>
-      <w:proofErr w:type="spellEnd"/>
-      <w:r>
-        <w:t xml:space="preserve"> from within the www/ directory cannot be found for a still unknown problem: move the code into scrolling-overload.js</w:t>
+      <w:r>
+        <w:t>Js from within the www/ directory cannot be found for a still unknown problem: move the code into scrolling-overload.js</w:t>
       </w:r>
     </w:p>
     <w:p>
@@ -2457,15 +1576,7 @@
         </w:numPr>
       </w:pPr>
       <w:r>
-        <w:t xml:space="preserve">Rather than using the normal click() function you must use on() </w:t>
-      </w:r>
-      <w:proofErr w:type="spellStart"/>
-      <w:r>
-        <w:t>referenceing</w:t>
-      </w:r>
-      <w:proofErr w:type="spellEnd"/>
-      <w:r>
-        <w:t xml:space="preserve"> the ID of a parent</w:t>
+        <w:t>Rather than using the normal click() function you must use on() referenceing the ID of a parent</w:t>
       </w:r>
     </w:p>
     <w:p>
@@ -2487,18 +1598,10 @@
     </w:p>
     <w:p>
       <w:r>
-        <w:t xml:space="preserve">Add the buttons for Add to Group, Group dropdown, Name, Create </w:t>
-      </w:r>
-      <w:proofErr w:type="gramStart"/>
-      <w:r>
-        <w:t>Group</w:t>
-      </w:r>
-      <w:r>
-        <w:t xml:space="preserve"> :</w:t>
-      </w:r>
-      <w:proofErr w:type="gramEnd"/>
-      <w:r>
-        <w:t xml:space="preserve"> Done</w:t>
+        <w:t>Add the buttons for Add to Group, Group dropdown, Name, Create Group</w:t>
+      </w:r>
+      <w:r>
+        <w:t xml:space="preserve"> : Done</w:t>
       </w:r>
     </w:p>
     <w:p>
@@ -2567,15 +1670,7 @@
         <w:t>: This is in progress</w:t>
       </w:r>
       <w:r>
-        <w:t xml:space="preserve">: finished the empty </w:t>
-      </w:r>
-      <w:proofErr w:type="gramStart"/>
-      <w:r>
-        <w:t>function  in</w:t>
-      </w:r>
-      <w:proofErr w:type="gramEnd"/>
-      <w:r>
-        <w:t xml:space="preserve"> JS</w:t>
+        <w:t>: finished the empty function  in JS</w:t>
       </w:r>
     </w:p>
     <w:p>
@@ -2602,15 +1697,7 @@
         <w:t>Move the selected files into the chosen group</w:t>
       </w:r>
       <w:r>
-        <w:t xml:space="preserve">: when you click add to group they are then added to the </w:t>
-      </w:r>
-      <w:proofErr w:type="spellStart"/>
-      <w:r>
-        <w:t>groups’s</w:t>
-      </w:r>
-      <w:proofErr w:type="spellEnd"/>
-      <w:r>
-        <w:t xml:space="preserve"> data structure it the desired location.</w:t>
+        <w:t>: when you click add to group they are then added to the groups’s data structure it the desired location.</w:t>
       </w:r>
     </w:p>
     <w:p>
@@ -2749,15 +1836,7 @@
     </w:p>
     <w:p>
       <w:r>
-        <w:t xml:space="preserve">I decided to ditch the current file loading page and make a new one that just has an upload file selector and a DT </w:t>
-      </w:r>
-      <w:proofErr w:type="spellStart"/>
-      <w:r>
-        <w:t>datatable</w:t>
-      </w:r>
-      <w:proofErr w:type="spellEnd"/>
-      <w:r>
-        <w:t xml:space="preserve"> for displaying the file names and the group they belong too, much easier.</w:t>
+        <w:t>I decided to ditch the current file loading page and make a new one that just has an upload file selector and a DT datatable for displaying the file names and the group they belong too, much easier.</w:t>
       </w:r>
     </w:p>
     <w:p>
@@ -2781,15 +1860,7 @@
     </w:p>
     <w:p>
       <w:r>
-        <w:t xml:space="preserve">Combined file loader, data previewer together into </w:t>
-      </w:r>
-      <w:proofErr w:type="spellStart"/>
-      <w:r>
-        <w:t>navApp.R</w:t>
-      </w:r>
-      <w:proofErr w:type="spellEnd"/>
-      <w:r>
-        <w:t>, they work together well.</w:t>
+        <w:t>Combined file loader, data previewer together into navApp.R, they work together well.</w:t>
       </w:r>
     </w:p>
     <w:p>
@@ -2808,15 +1879,7 @@
         <w:t>rd</w:t>
       </w:r>
       <w:r>
-        <w:t xml:space="preserve"> color does not get </w:t>
-      </w:r>
-      <w:proofErr w:type="spellStart"/>
-      <w:r>
-        <w:t>it’s</w:t>
-      </w:r>
-      <w:proofErr w:type="spellEnd"/>
-      <w:r>
-        <w:t xml:space="preserve"> own color, it is give that of the first one and it’s group name is not included in the legend</w:t>
+        <w:t xml:space="preserve"> color does not get it’s own color, it is give that of the first one and it’s group name is not included in the legend</w:t>
       </w:r>
     </w:p>
     <w:p>
@@ -2887,18 +1950,10 @@
         </w:numPr>
       </w:pPr>
       <w:r>
-        <w:t xml:space="preserve">Download </w:t>
-      </w:r>
-      <w:proofErr w:type="gramStart"/>
-      <w:r>
-        <w:t>plot</w:t>
-      </w:r>
-      <w:r>
-        <w:t xml:space="preserve"> :</w:t>
-      </w:r>
-      <w:proofErr w:type="gramEnd"/>
-      <w:r>
-        <w:t xml:space="preserve"> done, but it doesn’t auto name…</w:t>
+        <w:t>Download plot</w:t>
+      </w:r>
+      <w:r>
+        <w:t xml:space="preserve"> : done, but it doesn’t auto name…</w:t>
       </w:r>
     </w:p>
     <w:p>
@@ -2917,21 +1972,11 @@
       <w:r>
         <w:t xml:space="preserve">Created function </w:t>
       </w:r>
-      <w:proofErr w:type="spellStart"/>
       <w:r>
         <w:t>average_time_frames</w:t>
       </w:r>
-      <w:proofErr w:type="spellEnd"/>
-      <w:r>
-        <w:t xml:space="preserve"> that takes a </w:t>
-      </w:r>
-      <w:proofErr w:type="spellStart"/>
-      <w:r>
-        <w:t>tibble</w:t>
-      </w:r>
-      <w:proofErr w:type="spellEnd"/>
-      <w:r>
-        <w:t xml:space="preserve"> and summarized the data into hour, day and month increments of the mean max and min</w:t>
+      <w:r>
+        <w:t xml:space="preserve"> that takes a tibble and summarized the data into hour, day and month increments of the mean max and min</w:t>
       </w:r>
     </w:p>
     <w:p>
@@ -2953,13 +1998,8 @@
     </w:p>
     <w:p>
       <w:r>
-        <w:t xml:space="preserve">My combining files function currently runs out of stack memory while trying to make the final data structure </w:t>
-      </w:r>
-      <w:proofErr w:type="spellStart"/>
-      <w:r>
-        <w:t>convertion</w:t>
-      </w:r>
-      <w:proofErr w:type="spellEnd"/>
+        <w:t>My combining files function currently runs out of stack memory while trying to make the final data structure convertion</w:t>
+      </w:r>
     </w:p>
     <w:p>
       <w:r>
@@ -2987,15 +2027,7 @@
         </w:numPr>
       </w:pPr>
       <w:r>
-        <w:t xml:space="preserve">Return a matrix and 2 vectors, the future row and col names and covert to </w:t>
-      </w:r>
-      <w:proofErr w:type="spellStart"/>
-      <w:r>
-        <w:t>tibble</w:t>
-      </w:r>
-      <w:proofErr w:type="spellEnd"/>
-      <w:r>
-        <w:t xml:space="preserve"> out of the function</w:t>
+        <w:t>Return a matrix and 2 vectors, the future row and col names and covert to tibble out of the function</w:t>
       </w:r>
     </w:p>
     <w:p/>
@@ -3025,15 +2057,7 @@
     </w:p>
     <w:p>
       <w:r>
-        <w:t xml:space="preserve">BUG: if an hourly, daily or monthly data set already exists we need to </w:t>
-      </w:r>
-      <w:proofErr w:type="spellStart"/>
-      <w:r>
-        <w:t>overright</w:t>
-      </w:r>
-      <w:proofErr w:type="spellEnd"/>
-      <w:r>
-        <w:t xml:space="preserve"> the old one, not create a duplicate. DO LATER</w:t>
+        <w:t>BUG: if an hourly, daily or monthly data set already exists we need to overright the old one, not create a duplicate. DO LATER</w:t>
       </w:r>
     </w:p>
     <w:p>
@@ -3059,6 +2083,92 @@
     <w:p>
       <w:r>
         <w:t>Fixed the graph coloring problem</w:t>
+      </w:r>
+    </w:p>
+    <w:p/>
+    <w:p>
+      <w:r>
+        <w:t>August 8</w:t>
+      </w:r>
+      <w:r>
+        <w:rPr>
+          <w:vertAlign w:val="superscript"/>
+        </w:rPr>
+        <w:t>th</w:t>
+      </w:r>
+      <w:r>
+        <w:t xml:space="preserve"> 2018</w:t>
+      </w:r>
+    </w:p>
+    <w:p>
+      <w:r>
+        <w:t>Clean the colnames as soon as the files are read in, make this robust enough for off characters</w:t>
+      </w:r>
+      <w:r>
+        <w:t>: done</w:t>
+      </w:r>
+    </w:p>
+    <w:p>
+      <w:r>
+        <w:t>Began creating documentation.</w:t>
+      </w:r>
+    </w:p>
+    <w:p>
+      <w:r>
+        <w:t>Finished creating documentation.</w:t>
+      </w:r>
+    </w:p>
+    <w:p>
+      <w:r>
+        <w:lastRenderedPageBreak/>
+        <w:t>BUG: x axis range selection is not working</w:t>
+      </w:r>
+      <w:r>
+        <w:t xml:space="preserve"> : Fixed</w:t>
+      </w:r>
+    </w:p>
+    <w:p>
+      <w:r>
+        <w:t>Renaming multiple columns does not work</w:t>
+      </w:r>
+    </w:p>
+    <w:p/>
+    <w:p>
+      <w:r>
+        <w:t>August 14</w:t>
+      </w:r>
+      <w:r>
+        <w:rPr>
+          <w:vertAlign w:val="superscript"/>
+        </w:rPr>
+        <w:t>th</w:t>
+      </w:r>
+      <w:r>
+        <w:t xml:space="preserve"> 2018</w:t>
+      </w:r>
+    </w:p>
+    <w:p>
+      <w:r>
+        <w:t xml:space="preserve">Changed the ggplot theme to be </w:t>
+      </w:r>
+      <w:r>
+        <w:t>theme_bw()</w:t>
+      </w:r>
+      <w:r>
+        <w:t xml:space="preserve"> per suggestiong of Piccolo</w:t>
+      </w:r>
+    </w:p>
+    <w:p>
+      <w:r>
+        <w:t>Added a color blind friends color scheme to ggplot</w:t>
+      </w:r>
+    </w:p>
+    <w:p>
+      <w:r>
+        <w:t xml:space="preserve">Fix the </w:t>
+      </w:r>
+      <w:r>
+        <w:t>renaming multiple columns issue</w:t>
       </w:r>
       <w:bookmarkStart w:id="0" w:name="_GoBack"/>
       <w:bookmarkEnd w:id="0"/>
@@ -3074,8 +2184,8 @@
 </file>
 
 <file path=word/numbering.xml><?xml version="1.0" encoding="utf-8"?>
-<w:numbering xmlns:wpc="http://schemas.microsoft.com/office/word/2010/wordprocessingCanvas" xmlns:mc="http://schemas.openxmlformats.org/markup-compatibility/2006" xmlns:o="urn:schemas-microsoft-com:office:office" xmlns:r="http://schemas.openxmlformats.org/officeDocument/2006/relationships" xmlns:m="http://schemas.openxmlformats.org/officeDocument/2006/math" xmlns:v="urn:schemas-microsoft-com:vml" xmlns:wp14="http://schemas.microsoft.com/office/word/2010/wordprocessingDrawing" xmlns:wp="http://schemas.openxmlformats.org/drawingml/2006/wordprocessingDrawing" xmlns:w10="urn:schemas-microsoft-com:office:word" xmlns:w="http://schemas.openxmlformats.org/wordprocessingml/2006/main" xmlns:w14="http://schemas.microsoft.com/office/word/2010/wordml" xmlns:wpg="http://schemas.microsoft.com/office/word/2010/wordprocessingGroup" xmlns:wpi="http://schemas.microsoft.com/office/word/2010/wordprocessingInk" xmlns:wne="http://schemas.microsoft.com/office/word/2006/wordml" xmlns:wps="http://schemas.microsoft.com/office/word/2010/wordprocessingShape" mc:Ignorable="w14 wp14">
-  <w:abstractNum w:abstractNumId="0">
+<w:numbering xmlns:wpc="http://schemas.microsoft.com/office/word/2010/wordprocessingCanvas" xmlns:cx="http://schemas.microsoft.com/office/drawing/2014/chartex" xmlns:cx1="http://schemas.microsoft.com/office/drawing/2015/9/8/chartex" xmlns:cx2="http://schemas.microsoft.com/office/drawing/2015/10/21/chartex" xmlns:cx3="http://schemas.microsoft.com/office/drawing/2016/5/9/chartex" xmlns:cx4="http://schemas.microsoft.com/office/drawing/2016/5/10/chartex" xmlns:cx5="http://schemas.microsoft.com/office/drawing/2016/5/11/chartex" xmlns:cx6="http://schemas.microsoft.com/office/drawing/2016/5/12/chartex" xmlns:cx7="http://schemas.microsoft.com/office/drawing/2016/5/13/chartex" xmlns:cx8="http://schemas.microsoft.com/office/drawing/2016/5/14/chartex" xmlns:mc="http://schemas.openxmlformats.org/markup-compatibility/2006" xmlns:aink="http://schemas.microsoft.com/office/drawing/2016/ink" xmlns:am3d="http://schemas.microsoft.com/office/drawing/2017/model3d" xmlns:o="urn:schemas-microsoft-com:office:office" xmlns:r="http://schemas.openxmlformats.org/officeDocument/2006/relationships" xmlns:m="http://schemas.openxmlformats.org/officeDocument/2006/math" xmlns:v="urn:schemas-microsoft-com:vml" xmlns:wp14="http://schemas.microsoft.com/office/word/2010/wordprocessingDrawing" xmlns:wp="http://schemas.openxmlformats.org/drawingml/2006/wordprocessingDrawing" xmlns:w10="urn:schemas-microsoft-com:office:word" xmlns:w="http://schemas.openxmlformats.org/wordprocessingml/2006/main" xmlns:w14="http://schemas.microsoft.com/office/word/2010/wordml" xmlns:w15="http://schemas.microsoft.com/office/word/2012/wordml" xmlns:w16cid="http://schemas.microsoft.com/office/word/2016/wordml/cid" xmlns:w16se="http://schemas.microsoft.com/office/word/2015/wordml/symex" xmlns:wpg="http://schemas.microsoft.com/office/word/2010/wordprocessingGroup" xmlns:wpi="http://schemas.microsoft.com/office/word/2010/wordprocessingInk" xmlns:wne="http://schemas.microsoft.com/office/word/2006/wordml" xmlns:wps="http://schemas.microsoft.com/office/word/2010/wordprocessingShape" mc:Ignorable="w14 w15 w16se w16cid wp14">
+  <w:abstractNum w:abstractNumId="0" w15:restartNumberingAfterBreak="0">
     <w:nsid w:val="2F5A4C49"/>
     <w:multiLevelType w:val="hybridMultilevel"/>
     <w:tmpl w:val="DBD291FC"/>
@@ -3187,7 +2297,7 @@
       </w:rPr>
     </w:lvl>
   </w:abstractNum>
-  <w:abstractNum w:abstractNumId="1">
+  <w:abstractNum w:abstractNumId="1" w15:restartNumberingAfterBreak="0">
     <w:nsid w:val="3A5E6163"/>
     <w:multiLevelType w:val="hybridMultilevel"/>
     <w:tmpl w:val="F75887C0"/>
@@ -3276,7 +2386,7 @@
       </w:pPr>
     </w:lvl>
   </w:abstractNum>
-  <w:abstractNum w:abstractNumId="2">
+  <w:abstractNum w:abstractNumId="2" w15:restartNumberingAfterBreak="0">
     <w:nsid w:val="65606270"/>
     <w:multiLevelType w:val="hybridMultilevel"/>
     <w:tmpl w:val="E8DE20BC"/>
@@ -3378,7 +2488,7 @@
 </file>
 
 <file path=word/styles.xml><?xml version="1.0" encoding="utf-8"?>
-<w:styles xmlns:mc="http://schemas.openxmlformats.org/markup-compatibility/2006" xmlns:r="http://schemas.openxmlformats.org/officeDocument/2006/relationships" xmlns:w="http://schemas.openxmlformats.org/wordprocessingml/2006/main" xmlns:w14="http://schemas.microsoft.com/office/word/2010/wordml" mc:Ignorable="w14">
+<w:styles xmlns:mc="http://schemas.openxmlformats.org/markup-compatibility/2006" xmlns:r="http://schemas.openxmlformats.org/officeDocument/2006/relationships" xmlns:w="http://schemas.openxmlformats.org/wordprocessingml/2006/main" xmlns:w14="http://schemas.microsoft.com/office/word/2010/wordml" xmlns:w15="http://schemas.microsoft.com/office/word/2012/wordml" xmlns:w16cid="http://schemas.microsoft.com/office/word/2016/wordml/cid" xmlns:w16se="http://schemas.microsoft.com/office/word/2015/wordml/symex" mc:Ignorable="w14 w15 w16se w16cid">
   <w:docDefaults>
     <w:rPrDefault>
       <w:rPr>
@@ -3394,144 +2504,382 @@
       </w:pPr>
     </w:pPrDefault>
   </w:docDefaults>
-  <w:latentStyles w:defLockedState="0" w:defUIPriority="99" w:defSemiHidden="1" w:defUnhideWhenUsed="1" w:defQFormat="0" w:count="267">
-    <w:lsdException w:name="Normal" w:semiHidden="0" w:uiPriority="0" w:unhideWhenUsed="0" w:qFormat="1"/>
-    <w:lsdException w:name="heading 1" w:semiHidden="0" w:uiPriority="9" w:unhideWhenUsed="0" w:qFormat="1"/>
-    <w:lsdException w:name="heading 2" w:uiPriority="9" w:qFormat="1"/>
-    <w:lsdException w:name="heading 3" w:uiPriority="9" w:qFormat="1"/>
-    <w:lsdException w:name="heading 4" w:uiPriority="9" w:qFormat="1"/>
-    <w:lsdException w:name="heading 5" w:uiPriority="9" w:qFormat="1"/>
-    <w:lsdException w:name="heading 6" w:uiPriority="9" w:qFormat="1"/>
-    <w:lsdException w:name="heading 7" w:uiPriority="9" w:qFormat="1"/>
-    <w:lsdException w:name="heading 8" w:uiPriority="9" w:qFormat="1"/>
-    <w:lsdException w:name="heading 9" w:uiPriority="9" w:qFormat="1"/>
-    <w:lsdException w:name="toc 1" w:uiPriority="39"/>
-    <w:lsdException w:name="toc 2" w:uiPriority="39"/>
-    <w:lsdException w:name="toc 3" w:uiPriority="39"/>
-    <w:lsdException w:name="toc 4" w:uiPriority="39"/>
-    <w:lsdException w:name="toc 5" w:uiPriority="39"/>
-    <w:lsdException w:name="toc 6" w:uiPriority="39"/>
-    <w:lsdException w:name="toc 7" w:uiPriority="39"/>
-    <w:lsdException w:name="toc 8" w:uiPriority="39"/>
-    <w:lsdException w:name="toc 9" w:uiPriority="39"/>
-    <w:lsdException w:name="caption" w:uiPriority="35" w:qFormat="1"/>
-    <w:lsdException w:name="Title" w:semiHidden="0" w:uiPriority="10" w:unhideWhenUsed="0" w:qFormat="1"/>
-    <w:lsdException w:name="Default Paragraph Font" w:uiPriority="1"/>
-    <w:lsdException w:name="Subtitle" w:semiHidden="0" w:uiPriority="11" w:unhideWhenUsed="0" w:qFormat="1"/>
-    <w:lsdException w:name="Strong" w:semiHidden="0" w:uiPriority="22" w:unhideWhenUsed="0" w:qFormat="1"/>
-    <w:lsdException w:name="Emphasis" w:semiHidden="0" w:uiPriority="20" w:unhideWhenUsed="0" w:qFormat="1"/>
-    <w:lsdException w:name="Table Grid" w:semiHidden="0" w:uiPriority="39" w:unhideWhenUsed="0"/>
-    <w:lsdException w:name="Placeholder Text" w:unhideWhenUsed="0"/>
-    <w:lsdException w:name="No Spacing" w:semiHidden="0" w:uiPriority="1" w:unhideWhenUsed="0" w:qFormat="1"/>
-    <w:lsdException w:name="Light Shading" w:semiHidden="0" w:uiPriority="60" w:unhideWhenUsed="0"/>
-    <w:lsdException w:name="Light List" w:semiHidden="0" w:uiPriority="61" w:unhideWhenUsed="0"/>
-    <w:lsdException w:name="Light Grid" w:semiHidden="0" w:uiPriority="62" w:unhideWhenUsed="0"/>
-    <w:lsdException w:name="Medium Shading 1" w:semiHidden="0" w:uiPriority="63" w:unhideWhenUsed="0"/>
-    <w:lsdException w:name="Medium Shading 2" w:semiHidden="0" w:uiPriority="64" w:unhideWhenUsed="0"/>
-    <w:lsdException w:name="Medium List 1" w:semiHidden="0" w:uiPriority="65" w:unhideWhenUsed="0"/>
-    <w:lsdException w:name="Medium List 2" w:semiHidden="0" w:uiPriority="66" w:unhideWhenUsed="0"/>
-    <w:lsdException w:name="Medium Grid 1" w:semiHidden="0" w:uiPriority="67" w:unhideWhenUsed="0"/>
-    <w:lsdException w:name="Medium Grid 2" w:semiHidden="0" w:uiPriority="68" w:unhideWhenUsed="0"/>
-    <w:lsdException w:name="Medium Grid 3" w:semiHidden="0" w:uiPriority="69" w:unhideWhenUsed="0"/>
-    <w:lsdException w:name="Dark List" w:semiHidden="0" w:uiPriority="70" w:unhideWhenUsed="0"/>
-    <w:lsdException w:name="Colorful Shading" w:semiHidden="0" w:uiPriority="71" w:unhideWhenUsed="0"/>
-    <w:lsdException w:name="Colorful List" w:semiHidden="0" w:uiPriority="72" w:unhideWhenUsed="0"/>
-    <w:lsdException w:name="Colorful Grid" w:semiHidden="0" w:uiPriority="73" w:unhideWhenUsed="0"/>
-    <w:lsdException w:name="Light Shading Accent 1" w:semiHidden="0" w:uiPriority="60" w:unhideWhenUsed="0"/>
-    <w:lsdException w:name="Light List Accent 1" w:semiHidden="0" w:uiPriority="61" w:unhideWhenUsed="0"/>
-    <w:lsdException w:name="Light Grid Accent 1" w:semiHidden="0" w:uiPriority="62" w:unhideWhenUsed="0"/>
-    <w:lsdException w:name="Medium Shading 1 Accent 1" w:semiHidden="0" w:uiPriority="63" w:unhideWhenUsed="0"/>
-    <w:lsdException w:name="Medium Shading 2 Accent 1" w:semiHidden="0" w:uiPriority="64" w:unhideWhenUsed="0"/>
-    <w:lsdException w:name="Medium List 1 Accent 1" w:semiHidden="0" w:uiPriority="65" w:unhideWhenUsed="0"/>
-    <w:lsdException w:name="Revision" w:unhideWhenUsed="0"/>
-    <w:lsdException w:name="List Paragraph" w:semiHidden="0" w:uiPriority="34" w:unhideWhenUsed="0" w:qFormat="1"/>
-    <w:lsdException w:name="Quote" w:semiHidden="0" w:uiPriority="29" w:unhideWhenUsed="0" w:qFormat="1"/>
-    <w:lsdException w:name="Intense Quote" w:semiHidden="0" w:uiPriority="30" w:unhideWhenUsed="0" w:qFormat="1"/>
-    <w:lsdException w:name="Medium List 2 Accent 1" w:semiHidden="0" w:uiPriority="66" w:unhideWhenUsed="0"/>
-    <w:lsdException w:name="Medium Grid 1 Accent 1" w:semiHidden="0" w:uiPriority="67" w:unhideWhenUsed="0"/>
-    <w:lsdException w:name="Medium Grid 2 Accent 1" w:semiHidden="0" w:uiPriority="68" w:unhideWhenUsed="0"/>
-    <w:lsdException w:name="Medium Grid 3 Accent 1" w:semiHidden="0" w:uiPriority="69" w:unhideWhenUsed="0"/>
-    <w:lsdException w:name="Dark List Accent 1" w:semiHidden="0" w:uiPriority="70" w:unhideWhenUsed="0"/>
-    <w:lsdException w:name="Colorful Shading Accent 1" w:semiHidden="0" w:uiPriority="71" w:unhideWhenUsed="0"/>
-    <w:lsdException w:name="Colorful List Accent 1" w:semiHidden="0" w:uiPriority="72" w:unhideWhenUsed="0"/>
-    <w:lsdException w:name="Colorful Grid Accent 1" w:semiHidden="0" w:uiPriority="73" w:unhideWhenUsed="0"/>
-    <w:lsdException w:name="Light Shading Accent 2" w:semiHidden="0" w:uiPriority="60" w:unhideWhenUsed="0"/>
-    <w:lsdException w:name="Light List Accent 2" w:semiHidden="0" w:uiPriority="61" w:unhideWhenUsed="0"/>
-    <w:lsdException w:name="Light Grid Accent 2" w:semiHidden="0" w:uiPriority="62" w:unhideWhenUsed="0"/>
-    <w:lsdException w:name="Medium Shading 1 Accent 2" w:semiHidden="0" w:uiPriority="63" w:unhideWhenUsed="0"/>
-    <w:lsdException w:name="Medium Shading 2 Accent 2" w:semiHidden="0" w:uiPriority="64" w:unhideWhenUsed="0"/>
-    <w:lsdException w:name="Medium List 1 Accent 2" w:semiHidden="0" w:uiPriority="65" w:unhideWhenUsed="0"/>
-    <w:lsdException w:name="Medium List 2 Accent 2" w:semiHidden="0" w:uiPriority="66" w:unhideWhenUsed="0"/>
-    <w:lsdException w:name="Medium Grid 1 Accent 2" w:semiHidden="0" w:uiPriority="67" w:unhideWhenUsed="0"/>
-    <w:lsdException w:name="Medium Grid 2 Accent 2" w:semiHidden="0" w:uiPriority="68" w:unhideWhenUsed="0"/>
-    <w:lsdException w:name="Medium Grid 3 Accent 2" w:semiHidden="0" w:uiPriority="69" w:unhideWhenUsed="0"/>
-    <w:lsdException w:name="Dark List Accent 2" w:semiHidden="0" w:uiPriority="70" w:unhideWhenUsed="0"/>
-    <w:lsdException w:name="Colorful Shading Accent 2" w:semiHidden="0" w:uiPriority="71" w:unhideWhenUsed="0"/>
-    <w:lsdException w:name="Colorful List Accent 2" w:semiHidden="0" w:uiPriority="72" w:unhideWhenUsed="0"/>
-    <w:lsdException w:name="Colorful Grid Accent 2" w:semiHidden="0" w:uiPriority="73" w:unhideWhenUsed="0"/>
-    <w:lsdException w:name="Light Shading Accent 3" w:semiHidden="0" w:uiPriority="60" w:unhideWhenUsed="0"/>
-    <w:lsdException w:name="Light List Accent 3" w:semiHidden="0" w:uiPriority="61" w:unhideWhenUsed="0"/>
-    <w:lsdException w:name="Light Grid Accent 3" w:semiHidden="0" w:uiPriority="62" w:unhideWhenUsed="0"/>
-    <w:lsdException w:name="Medium Shading 1 Accent 3" w:semiHidden="0" w:uiPriority="63" w:unhideWhenUsed="0"/>
-    <w:lsdException w:name="Medium Shading 2 Accent 3" w:semiHidden="0" w:uiPriority="64" w:unhideWhenUsed="0"/>
-    <w:lsdException w:name="Medium List 1 Accent 3" w:semiHidden="0" w:uiPriority="65" w:unhideWhenUsed="0"/>
-    <w:lsdException w:name="Medium List 2 Accent 3" w:semiHidden="0" w:uiPriority="66" w:unhideWhenUsed="0"/>
-    <w:lsdException w:name="Medium Grid 1 Accent 3" w:semiHidden="0" w:uiPriority="67" w:unhideWhenUsed="0"/>
-    <w:lsdException w:name="Medium Grid 2 Accent 3" w:semiHidden="0" w:uiPriority="68" w:unhideWhenUsed="0"/>
-    <w:lsdException w:name="Medium Grid 3 Accent 3" w:semiHidden="0" w:uiPriority="69" w:unhideWhenUsed="0"/>
-    <w:lsdException w:name="Dark List Accent 3" w:semiHidden="0" w:uiPriority="70" w:unhideWhenUsed="0"/>
-    <w:lsdException w:name="Colorful Shading Accent 3" w:semiHidden="0" w:uiPriority="71" w:unhideWhenUsed="0"/>
-    <w:lsdException w:name="Colorful List Accent 3" w:semiHidden="0" w:uiPriority="72" w:unhideWhenUsed="0"/>
-    <w:lsdException w:name="Colorful Grid Accent 3" w:semiHidden="0" w:uiPriority="73" w:unhideWhenUsed="0"/>
-    <w:lsdException w:name="Light Shading Accent 4" w:semiHidden="0" w:uiPriority="60" w:unhideWhenUsed="0"/>
-    <w:lsdException w:name="Light List Accent 4" w:semiHidden="0" w:uiPriority="61" w:unhideWhenUsed="0"/>
-    <w:lsdException w:name="Light Grid Accent 4" w:semiHidden="0" w:uiPriority="62" w:unhideWhenUsed="0"/>
-    <w:lsdException w:name="Medium Shading 1 Accent 4" w:semiHidden="0" w:uiPriority="63" w:unhideWhenUsed="0"/>
-    <w:lsdException w:name="Medium Shading 2 Accent 4" w:semiHidden="0" w:uiPriority="64" w:unhideWhenUsed="0"/>
-    <w:lsdException w:name="Medium List 1 Accent 4" w:semiHidden="0" w:uiPriority="65" w:unhideWhenUsed="0"/>
-    <w:lsdException w:name="Medium List 2 Accent 4" w:semiHidden="0" w:uiPriority="66" w:unhideWhenUsed="0"/>
-    <w:lsdException w:name="Medium Grid 1 Accent 4" w:semiHidden="0" w:uiPriority="67" w:unhideWhenUsed="0"/>
-    <w:lsdException w:name="Medium Grid 2 Accent 4" w:semiHidden="0" w:uiPriority="68" w:unhideWhenUsed="0"/>
-    <w:lsdException w:name="Medium Grid 3 Accent 4" w:semiHidden="0" w:uiPriority="69" w:unhideWhenUsed="0"/>
-    <w:lsdException w:name="Dark List Accent 4" w:semiHidden="0" w:uiPriority="70" w:unhideWhenUsed="0"/>
-    <w:lsdException w:name="Colorful Shading Accent 4" w:semiHidden="0" w:uiPriority="71" w:unhideWhenUsed="0"/>
-    <w:lsdException w:name="Colorful List Accent 4" w:semiHidden="0" w:uiPriority="72" w:unhideWhenUsed="0"/>
-    <w:lsdException w:name="Colorful Grid Accent 4" w:semiHidden="0" w:uiPriority="73" w:unhideWhenUsed="0"/>
-    <w:lsdException w:name="Light Shading Accent 5" w:semiHidden="0" w:uiPriority="60" w:unhideWhenUsed="0"/>
-    <w:lsdException w:name="Light List Accent 5" w:semiHidden="0" w:uiPriority="61" w:unhideWhenUsed="0"/>
-    <w:lsdException w:name="Light Grid Accent 5" w:semiHidden="0" w:uiPriority="62" w:unhideWhenUsed="0"/>
-    <w:lsdException w:name="Medium Shading 1 Accent 5" w:semiHidden="0" w:uiPriority="63" w:unhideWhenUsed="0"/>
-    <w:lsdException w:name="Medium Shading 2 Accent 5" w:semiHidden="0" w:uiPriority="64" w:unhideWhenUsed="0"/>
-    <w:lsdException w:name="Medium List 1 Accent 5" w:semiHidden="0" w:uiPriority="65" w:unhideWhenUsed="0"/>
-    <w:lsdException w:name="Medium List 2 Accent 5" w:semiHidden="0" w:uiPriority="66" w:unhideWhenUsed="0"/>
-    <w:lsdException w:name="Medium Grid 1 Accent 5" w:semiHidden="0" w:uiPriority="67" w:unhideWhenUsed="0"/>
-    <w:lsdException w:name="Medium Grid 2 Accent 5" w:semiHidden="0" w:uiPriority="68" w:unhideWhenUsed="0"/>
-    <w:lsdException w:name="Medium Grid 3 Accent 5" w:semiHidden="0" w:uiPriority="69" w:unhideWhenUsed="0"/>
-    <w:lsdException w:name="Dark List Accent 5" w:semiHidden="0" w:uiPriority="70" w:unhideWhenUsed="0"/>
-    <w:lsdException w:name="Colorful Shading Accent 5" w:semiHidden="0" w:uiPriority="71" w:unhideWhenUsed="0"/>
-    <w:lsdException w:name="Colorful List Accent 5" w:semiHidden="0" w:uiPriority="72" w:unhideWhenUsed="0"/>
-    <w:lsdException w:name="Colorful Grid Accent 5" w:semiHidden="0" w:uiPriority="73" w:unhideWhenUsed="0"/>
-    <w:lsdException w:name="Light Shading Accent 6" w:semiHidden="0" w:uiPriority="60" w:unhideWhenUsed="0"/>
-    <w:lsdException w:name="Light List Accent 6" w:semiHidden="0" w:uiPriority="61" w:unhideWhenUsed="0"/>
-    <w:lsdException w:name="Light Grid Accent 6" w:semiHidden="0" w:uiPriority="62" w:unhideWhenUsed="0"/>
-    <w:lsdException w:name="Medium Shading 1 Accent 6" w:semiHidden="0" w:uiPriority="63" w:unhideWhenUsed="0"/>
-    <w:lsdException w:name="Medium Shading 2 Accent 6" w:semiHidden="0" w:uiPriority="64" w:unhideWhenUsed="0"/>
-    <w:lsdException w:name="Medium List 1 Accent 6" w:semiHidden="0" w:uiPriority="65" w:unhideWhenUsed="0"/>
-    <w:lsdException w:name="Medium List 2 Accent 6" w:semiHidden="0" w:uiPriority="66" w:unhideWhenUsed="0"/>
-    <w:lsdException w:name="Medium Grid 1 Accent 6" w:semiHidden="0" w:uiPriority="67" w:unhideWhenUsed="0"/>
-    <w:lsdException w:name="Medium Grid 2 Accent 6" w:semiHidden="0" w:uiPriority="68" w:unhideWhenUsed="0"/>
-    <w:lsdException w:name="Medium Grid 3 Accent 6" w:semiHidden="0" w:uiPriority="69" w:unhideWhenUsed="0"/>
-    <w:lsdException w:name="Dark List Accent 6" w:semiHidden="0" w:uiPriority="70" w:unhideWhenUsed="0"/>
-    <w:lsdException w:name="Colorful Shading Accent 6" w:semiHidden="0" w:uiPriority="71" w:unhideWhenUsed="0"/>
-    <w:lsdException w:name="Colorful List Accent 6" w:semiHidden="0" w:uiPriority="72" w:unhideWhenUsed="0"/>
-    <w:lsdException w:name="Colorful Grid Accent 6" w:semiHidden="0" w:uiPriority="73" w:unhideWhenUsed="0"/>
-    <w:lsdException w:name="Subtle Emphasis" w:semiHidden="0" w:uiPriority="19" w:unhideWhenUsed="0" w:qFormat="1"/>
-    <w:lsdException w:name="Intense Emphasis" w:semiHidden="0" w:uiPriority="21" w:unhideWhenUsed="0" w:qFormat="1"/>
-    <w:lsdException w:name="Subtle Reference" w:semiHidden="0" w:uiPriority="31" w:unhideWhenUsed="0" w:qFormat="1"/>
-    <w:lsdException w:name="Intense Reference" w:semiHidden="0" w:uiPriority="32" w:unhideWhenUsed="0" w:qFormat="1"/>
-    <w:lsdException w:name="Book Title" w:semiHidden="0" w:uiPriority="33" w:unhideWhenUsed="0" w:qFormat="1"/>
-    <w:lsdException w:name="Bibliography" w:uiPriority="37"/>
-    <w:lsdException w:name="TOC Heading" w:uiPriority="39" w:qFormat="1"/>
+  <w:latentStyles w:defLockedState="0" w:defUIPriority="99" w:defSemiHidden="0" w:defUnhideWhenUsed="0" w:defQFormat="0" w:count="375">
+    <w:lsdException w:name="Normal" w:uiPriority="0" w:qFormat="1"/>
+    <w:lsdException w:name="heading 1" w:uiPriority="9" w:qFormat="1"/>
+    <w:lsdException w:name="heading 2" w:semiHidden="1" w:uiPriority="9" w:unhideWhenUsed="1" w:qFormat="1"/>
+    <w:lsdException w:name="heading 3" w:semiHidden="1" w:uiPriority="9" w:unhideWhenUsed="1" w:qFormat="1"/>
+    <w:lsdException w:name="heading 4" w:semiHidden="1" w:uiPriority="9" w:unhideWhenUsed="1" w:qFormat="1"/>
+    <w:lsdException w:name="heading 5" w:semiHidden="1" w:uiPriority="9" w:unhideWhenUsed="1" w:qFormat="1"/>
+    <w:lsdException w:name="heading 6" w:semiHidden="1" w:uiPriority="9" w:unhideWhenUsed="1" w:qFormat="1"/>
+    <w:lsdException w:name="heading 7" w:semiHidden="1" w:uiPriority="9" w:unhideWhenUsed="1" w:qFormat="1"/>
+    <w:lsdException w:name="heading 8" w:semiHidden="1" w:uiPriority="9" w:unhideWhenUsed="1" w:qFormat="1"/>
+    <w:lsdException w:name="heading 9" w:semiHidden="1" w:uiPriority="9" w:unhideWhenUsed="1" w:qFormat="1"/>
+    <w:lsdException w:name="index 1" w:semiHidden="1" w:unhideWhenUsed="1"/>
+    <w:lsdException w:name="index 2" w:semiHidden="1" w:unhideWhenUsed="1"/>
+    <w:lsdException w:name="index 3" w:semiHidden="1" w:unhideWhenUsed="1"/>
+    <w:lsdException w:name="index 4" w:semiHidden="1" w:unhideWhenUsed="1"/>
+    <w:lsdException w:name="index 5" w:semiHidden="1" w:unhideWhenUsed="1"/>
+    <w:lsdException w:name="index 6" w:semiHidden="1" w:unhideWhenUsed="1"/>
+    <w:lsdException w:name="index 7" w:semiHidden="1" w:unhideWhenUsed="1"/>
+    <w:lsdException w:name="index 8" w:semiHidden="1" w:unhideWhenUsed="1"/>
+    <w:lsdException w:name="index 9" w:semiHidden="1" w:unhideWhenUsed="1"/>
+    <w:lsdException w:name="toc 1" w:semiHidden="1" w:uiPriority="39" w:unhideWhenUsed="1"/>
+    <w:lsdException w:name="toc 2" w:semiHidden="1" w:uiPriority="39" w:unhideWhenUsed="1"/>
+    <w:lsdException w:name="toc 3" w:semiHidden="1" w:uiPriority="39" w:unhideWhenUsed="1"/>
+    <w:lsdException w:name="toc 4" w:semiHidden="1" w:uiPriority="39" w:unhideWhenUsed="1"/>
+    <w:lsdException w:name="toc 5" w:semiHidden="1" w:uiPriority="39" w:unhideWhenUsed="1"/>
+    <w:lsdException w:name="toc 6" w:semiHidden="1" w:uiPriority="39" w:unhideWhenUsed="1"/>
+    <w:lsdException w:name="toc 7" w:semiHidden="1" w:uiPriority="39" w:unhideWhenUsed="1"/>
+    <w:lsdException w:name="toc 8" w:semiHidden="1" w:uiPriority="39" w:unhideWhenUsed="1"/>
+    <w:lsdException w:name="toc 9" w:semiHidden="1" w:uiPriority="39" w:unhideWhenUsed="1"/>
+    <w:lsdException w:name="Normal Indent" w:semiHidden="1" w:unhideWhenUsed="1"/>
+    <w:lsdException w:name="footnote text" w:semiHidden="1" w:unhideWhenUsed="1"/>
+    <w:lsdException w:name="annotation text" w:semiHidden="1" w:unhideWhenUsed="1"/>
+    <w:lsdException w:name="header" w:semiHidden="1" w:unhideWhenUsed="1"/>
+    <w:lsdException w:name="footer" w:semiHidden="1" w:unhideWhenUsed="1"/>
+    <w:lsdException w:name="index heading" w:semiHidden="1" w:unhideWhenUsed="1"/>
+    <w:lsdException w:name="caption" w:semiHidden="1" w:uiPriority="35" w:unhideWhenUsed="1" w:qFormat="1"/>
+    <w:lsdException w:name="table of figures" w:semiHidden="1" w:unhideWhenUsed="1"/>
+    <w:lsdException w:name="envelope address" w:semiHidden="1" w:unhideWhenUsed="1"/>
+    <w:lsdException w:name="envelope return" w:semiHidden="1" w:unhideWhenUsed="1"/>
+    <w:lsdException w:name="footnote reference" w:semiHidden="1" w:unhideWhenUsed="1"/>
+    <w:lsdException w:name="annotation reference" w:semiHidden="1" w:unhideWhenUsed="1"/>
+    <w:lsdException w:name="line number" w:semiHidden="1" w:unhideWhenUsed="1"/>
+    <w:lsdException w:name="page number" w:semiHidden="1" w:unhideWhenUsed="1"/>
+    <w:lsdException w:name="endnote reference" w:semiHidden="1" w:unhideWhenUsed="1"/>
+    <w:lsdException w:name="endnote text" w:semiHidden="1" w:unhideWhenUsed="1"/>
+    <w:lsdException w:name="table of authorities" w:semiHidden="1" w:unhideWhenUsed="1"/>
+    <w:lsdException w:name="macro" w:semiHidden="1" w:unhideWhenUsed="1"/>
+    <w:lsdException w:name="toa heading" w:semiHidden="1" w:unhideWhenUsed="1"/>
+    <w:lsdException w:name="List" w:semiHidden="1" w:unhideWhenUsed="1"/>
+    <w:lsdException w:name="List Bullet" w:semiHidden="1" w:unhideWhenUsed="1"/>
+    <w:lsdException w:name="List Number" w:semiHidden="1" w:unhideWhenUsed="1"/>
+    <w:lsdException w:name="List 2" w:semiHidden="1" w:unhideWhenUsed="1"/>
+    <w:lsdException w:name="List 3" w:semiHidden="1" w:unhideWhenUsed="1"/>
+    <w:lsdException w:name="List 4" w:semiHidden="1" w:unhideWhenUsed="1"/>
+    <w:lsdException w:name="List 5" w:semiHidden="1" w:unhideWhenUsed="1"/>
+    <w:lsdException w:name="List Bullet 2" w:semiHidden="1" w:unhideWhenUsed="1"/>
+    <w:lsdException w:name="List Bullet 3" w:semiHidden="1" w:unhideWhenUsed="1"/>
+    <w:lsdException w:name="List Bullet 4" w:semiHidden="1" w:unhideWhenUsed="1"/>
+    <w:lsdException w:name="List Bullet 5" w:semiHidden="1" w:unhideWhenUsed="1"/>
+    <w:lsdException w:name="List Number 2" w:semiHidden="1" w:unhideWhenUsed="1"/>
+    <w:lsdException w:name="List Number 3" w:semiHidden="1" w:unhideWhenUsed="1"/>
+    <w:lsdException w:name="List Number 4" w:semiHidden="1" w:unhideWhenUsed="1"/>
+    <w:lsdException w:name="List Number 5" w:semiHidden="1" w:unhideWhenUsed="1"/>
+    <w:lsdException w:name="Title" w:uiPriority="10" w:qFormat="1"/>
+    <w:lsdException w:name="Closing" w:semiHidden="1" w:unhideWhenUsed="1"/>
+    <w:lsdException w:name="Signature" w:semiHidden="1" w:unhideWhenUsed="1"/>
+    <w:lsdException w:name="Default Paragraph Font" w:semiHidden="1" w:uiPriority="1" w:unhideWhenUsed="1"/>
+    <w:lsdException w:name="Body Text" w:semiHidden="1" w:unhideWhenUsed="1"/>
+    <w:lsdException w:name="Body Text Indent" w:semiHidden="1" w:unhideWhenUsed="1"/>
+    <w:lsdException w:name="List Continue" w:semiHidden="1" w:unhideWhenUsed="1"/>
+    <w:lsdException w:name="List Continue 2" w:semiHidden="1" w:unhideWhenUsed="1"/>
+    <w:lsdException w:name="List Continue 3" w:semiHidden="1" w:unhideWhenUsed="1"/>
+    <w:lsdException w:name="List Continue 4" w:semiHidden="1" w:unhideWhenUsed="1"/>
+    <w:lsdException w:name="List Continue 5" w:semiHidden="1" w:unhideWhenUsed="1"/>
+    <w:lsdException w:name="Message Header" w:semiHidden="1" w:unhideWhenUsed="1"/>
+    <w:lsdException w:name="Subtitle" w:uiPriority="11" w:qFormat="1"/>
+    <w:lsdException w:name="Salutation" w:semiHidden="1" w:unhideWhenUsed="1"/>
+    <w:lsdException w:name="Date" w:semiHidden="1" w:unhideWhenUsed="1"/>
+    <w:lsdException w:name="Body Text First Indent" w:semiHidden="1" w:unhideWhenUsed="1"/>
+    <w:lsdException w:name="Body Text First Indent 2" w:semiHidden="1" w:unhideWhenUsed="1"/>
+    <w:lsdException w:name="Note Heading" w:semiHidden="1" w:unhideWhenUsed="1"/>
+    <w:lsdException w:name="Body Text 2" w:semiHidden="1" w:unhideWhenUsed="1"/>
+    <w:lsdException w:name="Body Text 3" w:semiHidden="1" w:unhideWhenUsed="1"/>
+    <w:lsdException w:name="Body Text Indent 2" w:semiHidden="1" w:unhideWhenUsed="1"/>
+    <w:lsdException w:name="Body Text Indent 3" w:semiHidden="1" w:unhideWhenUsed="1"/>
+    <w:lsdException w:name="Block Text" w:semiHidden="1" w:unhideWhenUsed="1"/>
+    <w:lsdException w:name="Hyperlink" w:semiHidden="1" w:unhideWhenUsed="1"/>
+    <w:lsdException w:name="FollowedHyperlink" w:semiHidden="1" w:unhideWhenUsed="1"/>
+    <w:lsdException w:name="Strong" w:uiPriority="22" w:qFormat="1"/>
+    <w:lsdException w:name="Emphasis" w:uiPriority="20" w:qFormat="1"/>
+    <w:lsdException w:name="Document Map" w:semiHidden="1" w:unhideWhenUsed="1"/>
+    <w:lsdException w:name="Plain Text" w:semiHidden="1" w:unhideWhenUsed="1"/>
+    <w:lsdException w:name="E-mail Signature" w:semiHidden="1" w:unhideWhenUsed="1"/>
+    <w:lsdException w:name="HTML Top of Form" w:semiHidden="1" w:unhideWhenUsed="1"/>
+    <w:lsdException w:name="HTML Bottom of Form" w:semiHidden="1" w:unhideWhenUsed="1"/>
+    <w:lsdException w:name="Normal (Web)" w:semiHidden="1" w:unhideWhenUsed="1"/>
+    <w:lsdException w:name="HTML Acronym" w:semiHidden="1" w:unhideWhenUsed="1"/>
+    <w:lsdException w:name="HTML Address" w:semiHidden="1" w:unhideWhenUsed="1"/>
+    <w:lsdException w:name="HTML Cite" w:semiHidden="1" w:unhideWhenUsed="1"/>
+    <w:lsdException w:name="HTML Code" w:semiHidden="1" w:unhideWhenUsed="1"/>
+    <w:lsdException w:name="HTML Definition" w:semiHidden="1" w:unhideWhenUsed="1"/>
+    <w:lsdException w:name="HTML Keyboard" w:semiHidden="1" w:unhideWhenUsed="1"/>
+    <w:lsdException w:name="HTML Preformatted" w:semiHidden="1" w:unhideWhenUsed="1"/>
+    <w:lsdException w:name="HTML Sample" w:semiHidden="1" w:unhideWhenUsed="1"/>
+    <w:lsdException w:name="HTML Typewriter" w:semiHidden="1" w:unhideWhenUsed="1"/>
+    <w:lsdException w:name="HTML Variable" w:semiHidden="1" w:unhideWhenUsed="1"/>
+    <w:lsdException w:name="Normal Table" w:semiHidden="1" w:unhideWhenUsed="1"/>
+    <w:lsdException w:name="annotation subject" w:semiHidden="1" w:unhideWhenUsed="1"/>
+    <w:lsdException w:name="No List" w:semiHidden="1" w:unhideWhenUsed="1"/>
+    <w:lsdException w:name="Outline List 1" w:semiHidden="1" w:unhideWhenUsed="1"/>
+    <w:lsdException w:name="Outline List 2" w:semiHidden="1" w:unhideWhenUsed="1"/>
+    <w:lsdException w:name="Outline List 3" w:semiHidden="1" w:unhideWhenUsed="1"/>
+    <w:lsdException w:name="Table Simple 1" w:semiHidden="1" w:unhideWhenUsed="1"/>
+    <w:lsdException w:name="Table Simple 2" w:semiHidden="1" w:unhideWhenUsed="1"/>
+    <w:lsdException w:name="Table Simple 3" w:semiHidden="1" w:unhideWhenUsed="1"/>
+    <w:lsdException w:name="Table Classic 1" w:semiHidden="1" w:unhideWhenUsed="1"/>
+    <w:lsdException w:name="Table Classic 2" w:semiHidden="1" w:unhideWhenUsed="1"/>
+    <w:lsdException w:name="Table Classic 3" w:semiHidden="1" w:unhideWhenUsed="1"/>
+    <w:lsdException w:name="Table Classic 4" w:semiHidden="1" w:unhideWhenUsed="1"/>
+    <w:lsdException w:name="Table Colorful 1" w:semiHidden="1" w:unhideWhenUsed="1"/>
+    <w:lsdException w:name="Table Colorful 2" w:semiHidden="1" w:unhideWhenUsed="1"/>
+    <w:lsdException w:name="Table Colorful 3" w:semiHidden="1" w:unhideWhenUsed="1"/>
+    <w:lsdException w:name="Table Columns 1" w:semiHidden="1" w:unhideWhenUsed="1"/>
+    <w:lsdException w:name="Table Columns 2" w:semiHidden="1" w:unhideWhenUsed="1"/>
+    <w:lsdException w:name="Table Columns 3" w:semiHidden="1" w:unhideWhenUsed="1"/>
+    <w:lsdException w:name="Table Columns 4" w:semiHidden="1" w:unhideWhenUsed="1"/>
+    <w:lsdException w:name="Table Columns 5" w:semiHidden="1" w:unhideWhenUsed="1"/>
+    <w:lsdException w:name="Table Grid 1" w:semiHidden="1" w:unhideWhenUsed="1"/>
+    <w:lsdException w:name="Table Grid 2" w:semiHidden="1" w:unhideWhenUsed="1"/>
+    <w:lsdException w:name="Table Grid 3" w:semiHidden="1" w:unhideWhenUsed="1"/>
+    <w:lsdException w:name="Table Grid 4" w:semiHidden="1" w:unhideWhenUsed="1"/>
+    <w:lsdException w:name="Table Grid 5" w:semiHidden="1" w:unhideWhenUsed="1"/>
+    <w:lsdException w:name="Table Grid 6" w:semiHidden="1" w:unhideWhenUsed="1"/>
+    <w:lsdException w:name="Table Grid 7" w:semiHidden="1" w:unhideWhenUsed="1"/>
+    <w:lsdException w:name="Table Grid 8" w:semiHidden="1" w:unhideWhenUsed="1"/>
+    <w:lsdException w:name="Table List 1" w:semiHidden="1" w:unhideWhenUsed="1"/>
+    <w:lsdException w:name="Table List 2" w:semiHidden="1" w:unhideWhenUsed="1"/>
+    <w:lsdException w:name="Table List 3" w:semiHidden="1" w:unhideWhenUsed="1"/>
+    <w:lsdException w:name="Table List 4" w:semiHidden="1" w:unhideWhenUsed="1"/>
+    <w:lsdException w:name="Table List 5" w:semiHidden="1" w:unhideWhenUsed="1"/>
+    <w:lsdException w:name="Table List 6" w:semiHidden="1" w:unhideWhenUsed="1"/>
+    <w:lsdException w:name="Table List 7" w:semiHidden="1" w:unhideWhenUsed="1"/>
+    <w:lsdException w:name="Table List 8" w:semiHidden="1" w:unhideWhenUsed="1"/>
+    <w:lsdException w:name="Table 3D effects 1" w:semiHidden="1" w:unhideWhenUsed="1"/>
+    <w:lsdException w:name="Table 3D effects 2" w:semiHidden="1" w:unhideWhenUsed="1"/>
+    <w:lsdException w:name="Table 3D effects 3" w:semiHidden="1" w:unhideWhenUsed="1"/>
+    <w:lsdException w:name="Table Contemporary" w:semiHidden="1" w:unhideWhenUsed="1"/>
+    <w:lsdException w:name="Table Elegant" w:semiHidden="1" w:unhideWhenUsed="1"/>
+    <w:lsdException w:name="Table Professional" w:semiHidden="1" w:unhideWhenUsed="1"/>
+    <w:lsdException w:name="Table Subtle 1" w:semiHidden="1" w:unhideWhenUsed="1"/>
+    <w:lsdException w:name="Table Subtle 2" w:semiHidden="1" w:unhideWhenUsed="1"/>
+    <w:lsdException w:name="Table Web 1" w:semiHidden="1" w:unhideWhenUsed="1"/>
+    <w:lsdException w:name="Table Web 2" w:semiHidden="1" w:unhideWhenUsed="1"/>
+    <w:lsdException w:name="Table Web 3" w:semiHidden="1" w:unhideWhenUsed="1"/>
+    <w:lsdException w:name="Balloon Text" w:semiHidden="1" w:unhideWhenUsed="1"/>
+    <w:lsdException w:name="Table Grid" w:uiPriority="39"/>
+    <w:lsdException w:name="Table Theme" w:semiHidden="1" w:unhideWhenUsed="1"/>
+    <w:lsdException w:name="Placeholder Text" w:semiHidden="1"/>
+    <w:lsdException w:name="No Spacing" w:uiPriority="1" w:qFormat="1"/>
+    <w:lsdException w:name="Light Shading" w:uiPriority="60"/>
+    <w:lsdException w:name="Light List" w:uiPriority="61"/>
+    <w:lsdException w:name="Light Grid" w:uiPriority="62"/>
+    <w:lsdException w:name="Medium Shading 1" w:uiPriority="63"/>
+    <w:lsdException w:name="Medium Shading 2" w:uiPriority="64"/>
+    <w:lsdException w:name="Medium List 1" w:uiPriority="65"/>
+    <w:lsdException w:name="Medium List 2" w:uiPriority="66"/>
+    <w:lsdException w:name="Medium Grid 1" w:uiPriority="67"/>
+    <w:lsdException w:name="Medium Grid 2" w:uiPriority="68"/>
+    <w:lsdException w:name="Medium Grid 3" w:uiPriority="69"/>
+    <w:lsdException w:name="Dark List" w:uiPriority="70"/>
+    <w:lsdException w:name="Colorful Shading" w:uiPriority="71"/>
+    <w:lsdException w:name="Colorful List" w:uiPriority="72"/>
+    <w:lsdException w:name="Colorful Grid" w:uiPriority="73"/>
+    <w:lsdException w:name="Light Shading Accent 1" w:uiPriority="60"/>
+    <w:lsdException w:name="Light List Accent 1" w:uiPriority="61"/>
+    <w:lsdException w:name="Light Grid Accent 1" w:uiPriority="62"/>
+    <w:lsdException w:name="Medium Shading 1 Accent 1" w:uiPriority="63"/>
+    <w:lsdException w:name="Medium Shading 2 Accent 1" w:uiPriority="64"/>
+    <w:lsdException w:name="Medium List 1 Accent 1" w:uiPriority="65"/>
+    <w:lsdException w:name="Revision" w:semiHidden="1"/>
+    <w:lsdException w:name="List Paragraph" w:uiPriority="34" w:qFormat="1"/>
+    <w:lsdException w:name="Quote" w:uiPriority="29" w:qFormat="1"/>
+    <w:lsdException w:name="Intense Quote" w:uiPriority="30" w:qFormat="1"/>
+    <w:lsdException w:name="Medium List 2 Accent 1" w:uiPriority="66"/>
+    <w:lsdException w:name="Medium Grid 1 Accent 1" w:uiPriority="67"/>
+    <w:lsdException w:name="Medium Grid 2 Accent 1" w:uiPriority="68"/>
+    <w:lsdException w:name="Medium Grid 3 Accent 1" w:uiPriority="69"/>
+    <w:lsdException w:name="Dark List Accent 1" w:uiPriority="70"/>
+    <w:lsdException w:name="Colorful Shading Accent 1" w:uiPriority="71"/>
+    <w:lsdException w:name="Colorful List Accent 1" w:uiPriority="72"/>
+    <w:lsdException w:name="Colorful Grid Accent 1" w:uiPriority="73"/>
+    <w:lsdException w:name="Light Shading Accent 2" w:uiPriority="60"/>
+    <w:lsdException w:name="Light List Accent 2" w:uiPriority="61"/>
+    <w:lsdException w:name="Light Grid Accent 2" w:uiPriority="62"/>
+    <w:lsdException w:name="Medium Shading 1 Accent 2" w:uiPriority="63"/>
+    <w:lsdException w:name="Medium Shading 2 Accent 2" w:uiPriority="64"/>
+    <w:lsdException w:name="Medium List 1 Accent 2" w:uiPriority="65"/>
+    <w:lsdException w:name="Medium List 2 Accent 2" w:uiPriority="66"/>
+    <w:lsdException w:name="Medium Grid 1 Accent 2" w:uiPriority="67"/>
+    <w:lsdException w:name="Medium Grid 2 Accent 2" w:uiPriority="68"/>
+    <w:lsdException w:name="Medium Grid 3 Accent 2" w:uiPriority="69"/>
+    <w:lsdException w:name="Dark List Accent 2" w:uiPriority="70"/>
+    <w:lsdException w:name="Colorful Shading Accent 2" w:uiPriority="71"/>
+    <w:lsdException w:name="Colorful List Accent 2" w:uiPriority="72"/>
+    <w:lsdException w:name="Colorful Grid Accent 2" w:uiPriority="73"/>
+    <w:lsdException w:name="Light Shading Accent 3" w:uiPriority="60"/>
+    <w:lsdException w:name="Light List Accent 3" w:uiPriority="61"/>
+    <w:lsdException w:name="Light Grid Accent 3" w:uiPriority="62"/>
+    <w:lsdException w:name="Medium Shading 1 Accent 3" w:uiPriority="63"/>
+    <w:lsdException w:name="Medium Shading 2 Accent 3" w:uiPriority="64"/>
+    <w:lsdException w:name="Medium List 1 Accent 3" w:uiPriority="65"/>
+    <w:lsdException w:name="Medium List 2 Accent 3" w:uiPriority="66"/>
+    <w:lsdException w:name="Medium Grid 1 Accent 3" w:uiPriority="67"/>
+    <w:lsdException w:name="Medium Grid 2 Accent 3" w:uiPriority="68"/>
+    <w:lsdException w:name="Medium Grid 3 Accent 3" w:uiPriority="69"/>
+    <w:lsdException w:name="Dark List Accent 3" w:uiPriority="70"/>
+    <w:lsdException w:name="Colorful Shading Accent 3" w:uiPriority="71"/>
+    <w:lsdException w:name="Colorful List Accent 3" w:uiPriority="72"/>
+    <w:lsdException w:name="Colorful Grid Accent 3" w:uiPriority="73"/>
+    <w:lsdException w:name="Light Shading Accent 4" w:uiPriority="60"/>
+    <w:lsdException w:name="Light List Accent 4" w:uiPriority="61"/>
+    <w:lsdException w:name="Light Grid Accent 4" w:uiPriority="62"/>
+    <w:lsdException w:name="Medium Shading 1 Accent 4" w:uiPriority="63"/>
+    <w:lsdException w:name="Medium Shading 2 Accent 4" w:uiPriority="64"/>
+    <w:lsdException w:name="Medium List 1 Accent 4" w:uiPriority="65"/>
+    <w:lsdException w:name="Medium List 2 Accent 4" w:uiPriority="66"/>
+    <w:lsdException w:name="Medium Grid 1 Accent 4" w:uiPriority="67"/>
+    <w:lsdException w:name="Medium Grid 2 Accent 4" w:uiPriority="68"/>
+    <w:lsdException w:name="Medium Grid 3 Accent 4" w:uiPriority="69"/>
+    <w:lsdException w:name="Dark List Accent 4" w:uiPriority="70"/>
+    <w:lsdException w:name="Colorful Shading Accent 4" w:uiPriority="71"/>
+    <w:lsdException w:name="Colorful List Accent 4" w:uiPriority="72"/>
+    <w:lsdException w:name="Colorful Grid Accent 4" w:uiPriority="73"/>
+    <w:lsdException w:name="Light Shading Accent 5" w:uiPriority="60"/>
+    <w:lsdException w:name="Light List Accent 5" w:uiPriority="61"/>
+    <w:lsdException w:name="Light Grid Accent 5" w:uiPriority="62"/>
+    <w:lsdException w:name="Medium Shading 1 Accent 5" w:uiPriority="63"/>
+    <w:lsdException w:name="Medium Shading 2 Accent 5" w:uiPriority="64"/>
+    <w:lsdException w:name="Medium List 1 Accent 5" w:uiPriority="65"/>
+    <w:lsdException w:name="Medium List 2 Accent 5" w:uiPriority="66"/>
+    <w:lsdException w:name="Medium Grid 1 Accent 5" w:uiPriority="67"/>
+    <w:lsdException w:name="Medium Grid 2 Accent 5" w:uiPriority="68"/>
+    <w:lsdException w:name="Medium Grid 3 Accent 5" w:uiPriority="69"/>
+    <w:lsdException w:name="Dark List Accent 5" w:uiPriority="70"/>
+    <w:lsdException w:name="Colorful Shading Accent 5" w:uiPriority="71"/>
+    <w:lsdException w:name="Colorful List Accent 5" w:uiPriority="72"/>
+    <w:lsdException w:name="Colorful Grid Accent 5" w:uiPriority="73"/>
+    <w:lsdException w:name="Light Shading Accent 6" w:uiPriority="60"/>
+    <w:lsdException w:name="Light List Accent 6" w:uiPriority="61"/>
+    <w:lsdException w:name="Light Grid Accent 6" w:uiPriority="62"/>
+    <w:lsdException w:name="Medium Shading 1 Accent 6" w:uiPriority="63"/>
+    <w:lsdException w:name="Medium Shading 2 Accent 6" w:uiPriority="64"/>
+    <w:lsdException w:name="Medium List 1 Accent 6" w:uiPriority="65"/>
+    <w:lsdException w:name="Medium List 2 Accent 6" w:uiPriority="66"/>
+    <w:lsdException w:name="Medium Grid 1 Accent 6" w:uiPriority="67"/>
+    <w:lsdException w:name="Medium Grid 2 Accent 6" w:uiPriority="68"/>
+    <w:lsdException w:name="Medium Grid 3 Accent 6" w:uiPriority="69"/>
+    <w:lsdException w:name="Dark List Accent 6" w:uiPriority="70"/>
+    <w:lsdException w:name="Colorful Shading Accent 6" w:uiPriority="71"/>
+    <w:lsdException w:name="Colorful List Accent 6" w:uiPriority="72"/>
+    <w:lsdException w:name="Colorful Grid Accent 6" w:uiPriority="73"/>
+    <w:lsdException w:name="Subtle Emphasis" w:uiPriority="19" w:qFormat="1"/>
+    <w:lsdException w:name="Intense Emphasis" w:uiPriority="21" w:qFormat="1"/>
+    <w:lsdException w:name="Subtle Reference" w:uiPriority="31" w:qFormat="1"/>
+    <w:lsdException w:name="Intense Reference" w:uiPriority="32" w:qFormat="1"/>
+    <w:lsdException w:name="Book Title" w:uiPriority="33" w:qFormat="1"/>
+    <w:lsdException w:name="Bibliography" w:semiHidden="1" w:uiPriority="37" w:unhideWhenUsed="1"/>
+    <w:lsdException w:name="TOC Heading" w:semiHidden="1" w:uiPriority="39" w:unhideWhenUsed="1" w:qFormat="1"/>
+    <w:lsdException w:name="Plain Table 1" w:uiPriority="41"/>
+    <w:lsdException w:name="Plain Table 2" w:uiPriority="42"/>
+    <w:lsdException w:name="Plain Table 3" w:uiPriority="43"/>
+    <w:lsdException w:name="Plain Table 4" w:uiPriority="44"/>
+    <w:lsdException w:name="Plain Table 5" w:uiPriority="45"/>
+    <w:lsdException w:name="Grid Table Light" w:uiPriority="40"/>
+    <w:lsdException w:name="Grid Table 1 Light" w:uiPriority="46"/>
+    <w:lsdException w:name="Grid Table 2" w:uiPriority="47"/>
+    <w:lsdException w:name="Grid Table 3" w:uiPriority="48"/>
+    <w:lsdException w:name="Grid Table 4" w:uiPriority="49"/>
+    <w:lsdException w:name="Grid Table 5 Dark" w:uiPriority="50"/>
+    <w:lsdException w:name="Grid Table 6 Colorful" w:uiPriority="51"/>
+    <w:lsdException w:name="Grid Table 7 Colorful" w:uiPriority="52"/>
+    <w:lsdException w:name="Grid Table 1 Light Accent 1" w:uiPriority="46"/>
+    <w:lsdException w:name="Grid Table 2 Accent 1" w:uiPriority="47"/>
+    <w:lsdException w:name="Grid Table 3 Accent 1" w:uiPriority="48"/>
+    <w:lsdException w:name="Grid Table 4 Accent 1" w:uiPriority="49"/>
+    <w:lsdException w:name="Grid Table 5 Dark Accent 1" w:uiPriority="50"/>
+    <w:lsdException w:name="Grid Table 6 Colorful Accent 1" w:uiPriority="51"/>
+    <w:lsdException w:name="Grid Table 7 Colorful Accent 1" w:uiPriority="52"/>
+    <w:lsdException w:name="Grid Table 1 Light Accent 2" w:uiPriority="46"/>
+    <w:lsdException w:name="Grid Table 2 Accent 2" w:uiPriority="47"/>
+    <w:lsdException w:name="Grid Table 3 Accent 2" w:uiPriority="48"/>
+    <w:lsdException w:name="Grid Table 4 Accent 2" w:uiPriority="49"/>
+    <w:lsdException w:name="Grid Table 5 Dark Accent 2" w:uiPriority="50"/>
+    <w:lsdException w:name="Grid Table 6 Colorful Accent 2" w:uiPriority="51"/>
+    <w:lsdException w:name="Grid Table 7 Colorful Accent 2" w:uiPriority="52"/>
+    <w:lsdException w:name="Grid Table 1 Light Accent 3" w:uiPriority="46"/>
+    <w:lsdException w:name="Grid Table 2 Accent 3" w:uiPriority="47"/>
+    <w:lsdException w:name="Grid Table 3 Accent 3" w:uiPriority="48"/>
+    <w:lsdException w:name="Grid Table 4 Accent 3" w:uiPriority="49"/>
+    <w:lsdException w:name="Grid Table 5 Dark Accent 3" w:uiPriority="50"/>
+    <w:lsdException w:name="Grid Table 6 Colorful Accent 3" w:uiPriority="51"/>
+    <w:lsdException w:name="Grid Table 7 Colorful Accent 3" w:uiPriority="52"/>
+    <w:lsdException w:name="Grid Table 1 Light Accent 4" w:uiPriority="46"/>
+    <w:lsdException w:name="Grid Table 2 Accent 4" w:uiPriority="47"/>
+    <w:lsdException w:name="Grid Table 3 Accent 4" w:uiPriority="48"/>
+    <w:lsdException w:name="Grid Table 4 Accent 4" w:uiPriority="49"/>
+    <w:lsdException w:name="Grid Table 5 Dark Accent 4" w:uiPriority="50"/>
+    <w:lsdException w:name="Grid Table 6 Colorful Accent 4" w:uiPriority="51"/>
+    <w:lsdException w:name="Grid Table 7 Colorful Accent 4" w:uiPriority="52"/>
+    <w:lsdException w:name="Grid Table 1 Light Accent 5" w:uiPriority="46"/>
+    <w:lsdException w:name="Grid Table 2 Accent 5" w:uiPriority="47"/>
+    <w:lsdException w:name="Grid Table 3 Accent 5" w:uiPriority="48"/>
+    <w:lsdException w:name="Grid Table 4 Accent 5" w:uiPriority="49"/>
+    <w:lsdException w:name="Grid Table 5 Dark Accent 5" w:uiPriority="50"/>
+    <w:lsdException w:name="Grid Table 6 Colorful Accent 5" w:uiPriority="51"/>
+    <w:lsdException w:name="Grid Table 7 Colorful Accent 5" w:uiPriority="52"/>
+    <w:lsdException w:name="Grid Table 1 Light Accent 6" w:uiPriority="46"/>
+    <w:lsdException w:name="Grid Table 2 Accent 6" w:uiPriority="47"/>
+    <w:lsdException w:name="Grid Table 3 Accent 6" w:uiPriority="48"/>
+    <w:lsdException w:name="Grid Table 4 Accent 6" w:uiPriority="49"/>
+    <w:lsdException w:name="Grid Table 5 Dark Accent 6" w:uiPriority="50"/>
+    <w:lsdException w:name="Grid Table 6 Colorful Accent 6" w:uiPriority="51"/>
+    <w:lsdException w:name="Grid Table 7 Colorful Accent 6" w:uiPriority="52"/>
+    <w:lsdException w:name="List Table 1 Light" w:uiPriority="46"/>
+    <w:lsdException w:name="List Table 2" w:uiPriority="47"/>
+    <w:lsdException w:name="List Table 3" w:uiPriority="48"/>
+    <w:lsdException w:name="List Table 4" w:uiPriority="49"/>
+    <w:lsdException w:name="List Table 5 Dark" w:uiPriority="50"/>
+    <w:lsdException w:name="List Table 6 Colorful" w:uiPriority="51"/>
+    <w:lsdException w:name="List Table 7 Colorful" w:uiPriority="52"/>
+    <w:lsdException w:name="List Table 1 Light Accent 1" w:uiPriority="46"/>
+    <w:lsdException w:name="List Table 2 Accent 1" w:uiPriority="47"/>
+    <w:lsdException w:name="List Table 3 Accent 1" w:uiPriority="48"/>
+    <w:lsdException w:name="List Table 4 Accent 1" w:uiPriority="49"/>
+    <w:lsdException w:name="List Table 5 Dark Accent 1" w:uiPriority="50"/>
+    <w:lsdException w:name="List Table 6 Colorful Accent 1" w:uiPriority="51"/>
+    <w:lsdException w:name="List Table 7 Colorful Accent 1" w:uiPriority="52"/>
+    <w:lsdException w:name="List Table 1 Light Accent 2" w:uiPriority="46"/>
+    <w:lsdException w:name="List Table 2 Accent 2" w:uiPriority="47"/>
+    <w:lsdException w:name="List Table 3 Accent 2" w:uiPriority="48"/>
+    <w:lsdException w:name="List Table 4 Accent 2" w:uiPriority="49"/>
+    <w:lsdException w:name="List Table 5 Dark Accent 2" w:uiPriority="50"/>
+    <w:lsdException w:name="List Table 6 Colorful Accent 2" w:uiPriority="51"/>
+    <w:lsdException w:name="List Table 7 Colorful Accent 2" w:uiPriority="52"/>
+    <w:lsdException w:name="List Table 1 Light Accent 3" w:uiPriority="46"/>
+    <w:lsdException w:name="List Table 2 Accent 3" w:uiPriority="47"/>
+    <w:lsdException w:name="List Table 3 Accent 3" w:uiPriority="48"/>
+    <w:lsdException w:name="List Table 4 Accent 3" w:uiPriority="49"/>
+    <w:lsdException w:name="List Table 5 Dark Accent 3" w:uiPriority="50"/>
+    <w:lsdException w:name="List Table 6 Colorful Accent 3" w:uiPriority="51"/>
+    <w:lsdException w:name="List Table 7 Colorful Accent 3" w:uiPriority="52"/>
+    <w:lsdException w:name="List Table 1 Light Accent 4" w:uiPriority="46"/>
+    <w:lsdException w:name="List Table 2 Accent 4" w:uiPriority="47"/>
+    <w:lsdException w:name="List Table 3 Accent 4" w:uiPriority="48"/>
+    <w:lsdException w:name="List Table 4 Accent 4" w:uiPriority="49"/>
+    <w:lsdException w:name="List Table 5 Dark Accent 4" w:uiPriority="50"/>
+    <w:lsdException w:name="List Table 6 Colorful Accent 4" w:uiPriority="51"/>
+    <w:lsdException w:name="List Table 7 Colorful Accent 4" w:uiPriority="52"/>
+    <w:lsdException w:name="List Table 1 Light Accent 5" w:uiPriority="46"/>
+    <w:lsdException w:name="List Table 2 Accent 5" w:uiPriority="47"/>
+    <w:lsdException w:name="List Table 3 Accent 5" w:uiPriority="48"/>
+    <w:lsdException w:name="List Table 4 Accent 5" w:uiPriority="49"/>
+    <w:lsdException w:name="List Table 5 Dark Accent 5" w:uiPriority="50"/>
+    <w:lsdException w:name="List Table 6 Colorful Accent 5" w:uiPriority="51"/>
+    <w:lsdException w:name="List Table 7 Colorful Accent 5" w:uiPriority="52"/>
+    <w:lsdException w:name="List Table 1 Light Accent 6" w:uiPriority="46"/>
+    <w:lsdException w:name="List Table 2 Accent 6" w:uiPriority="47"/>
+    <w:lsdException w:name="List Table 3 Accent 6" w:uiPriority="48"/>
+    <w:lsdException w:name="List Table 4 Accent 6" w:uiPriority="49"/>
+    <w:lsdException w:name="List Table 5 Dark Accent 6" w:uiPriority="50"/>
+    <w:lsdException w:name="List Table 6 Colorful Accent 6" w:uiPriority="51"/>
+    <w:lsdException w:name="List Table 7 Colorful Accent 6" w:uiPriority="52"/>
+    <w:lsdException w:name="Mention" w:semiHidden="1" w:unhideWhenUsed="1"/>
+    <w:lsdException w:name="Smart Hyperlink" w:semiHidden="1" w:unhideWhenUsed="1"/>
+    <w:lsdException w:name="Hashtag" w:semiHidden="1" w:unhideWhenUsed="1"/>
+    <w:lsdException w:name="Unresolved Mention" w:semiHidden="1" w:unhideWhenUsed="1"/>
   </w:latentStyles>
   <w:style w:type="paragraph" w:default="1" w:styleId="Normal">
     <w:name w:val="Normal"/>
@@ -3668,196 +3016,6 @@
       <w:sz w:val="48"/>
       <w:szCs w:val="48"/>
     </w:rPr>
-  </w:style>
-</w:styles>
-</file>
-
-<file path=word/stylesWithEffects.xml><?xml version="1.0" encoding="utf-8"?>
-<w:styles xmlns:wpc="http://schemas.microsoft.com/office/word/2010/wordprocessingCanvas" xmlns:mc="http://schemas.openxmlformats.org/markup-compatibility/2006" xmlns:o="urn:schemas-microsoft-com:office:office" xmlns:r="http://schemas.openxmlformats.org/officeDocument/2006/relationships" xmlns:m="http://schemas.openxmlformats.org/officeDocument/2006/math" xmlns:v="urn:schemas-microsoft-com:vml" xmlns:wp14="http://schemas.microsoft.com/office/word/2010/wordprocessingDrawing" xmlns:wp="http://schemas.openxmlformats.org/drawingml/2006/wordprocessingDrawing" xmlns:w10="urn:schemas-microsoft-com:office:word" xmlns:w="http://schemas.openxmlformats.org/wordprocessingml/2006/main" xmlns:w14="http://schemas.microsoft.com/office/word/2010/wordml" xmlns:wpg="http://schemas.microsoft.com/office/word/2010/wordprocessingGroup" xmlns:wpi="http://schemas.microsoft.com/office/word/2010/wordprocessingInk" xmlns:wne="http://schemas.microsoft.com/office/word/2006/wordml" xmlns:wps="http://schemas.microsoft.com/office/word/2010/wordprocessingShape" mc:Ignorable="w14 wp14">
-  <w:docDefaults>
-    <w:rPrDefault>
-      <w:rPr>
-        <w:rFonts w:asciiTheme="minorHAnsi" w:eastAsiaTheme="minorEastAsia" w:hAnsiTheme="minorHAnsi" w:cstheme="minorBidi"/>
-        <w:sz w:val="22"/>
-        <w:szCs w:val="22"/>
-        <w:lang w:val="en-US" w:eastAsia="en-US" w:bidi="ar-SA"/>
-      </w:rPr>
-    </w:rPrDefault>
-    <w:pPrDefault>
-      <w:pPr>
-        <w:spacing w:after="200" w:line="276" w:lineRule="auto"/>
-      </w:pPr>
-    </w:pPrDefault>
-  </w:docDefaults>
-  <w:latentStyles w:defLockedState="0" w:defUIPriority="99" w:defSemiHidden="1" w:defUnhideWhenUsed="1" w:defQFormat="0" w:count="267">
-    <w:lsdException w:name="Normal" w:semiHidden="0" w:uiPriority="0" w:unhideWhenUsed="0" w:qFormat="1"/>
-    <w:lsdException w:name="heading 1" w:semiHidden="0" w:uiPriority="9" w:unhideWhenUsed="0" w:qFormat="1"/>
-    <w:lsdException w:name="heading 2" w:uiPriority="9" w:qFormat="1"/>
-    <w:lsdException w:name="heading 3" w:uiPriority="9" w:qFormat="1"/>
-    <w:lsdException w:name="heading 4" w:uiPriority="9" w:qFormat="1"/>
-    <w:lsdException w:name="heading 5" w:uiPriority="9" w:qFormat="1"/>
-    <w:lsdException w:name="heading 6" w:uiPriority="9" w:qFormat="1"/>
-    <w:lsdException w:name="heading 7" w:uiPriority="9" w:qFormat="1"/>
-    <w:lsdException w:name="heading 8" w:uiPriority="9" w:qFormat="1"/>
-    <w:lsdException w:name="heading 9" w:uiPriority="9" w:qFormat="1"/>
-    <w:lsdException w:name="toc 1" w:uiPriority="39"/>
-    <w:lsdException w:name="toc 2" w:uiPriority="39"/>
-    <w:lsdException w:name="toc 3" w:uiPriority="39"/>
-    <w:lsdException w:name="toc 4" w:uiPriority="39"/>
-    <w:lsdException w:name="toc 5" w:uiPriority="39"/>
-    <w:lsdException w:name="toc 6" w:uiPriority="39"/>
-    <w:lsdException w:name="toc 7" w:uiPriority="39"/>
-    <w:lsdException w:name="toc 8" w:uiPriority="39"/>
-    <w:lsdException w:name="toc 9" w:uiPriority="39"/>
-    <w:lsdException w:name="caption" w:uiPriority="35" w:qFormat="1"/>
-    <w:lsdException w:name="Title" w:semiHidden="0" w:uiPriority="10" w:unhideWhenUsed="0" w:qFormat="1"/>
-    <w:lsdException w:name="Default Paragraph Font" w:uiPriority="1"/>
-    <w:lsdException w:name="Subtitle" w:semiHidden="0" w:uiPriority="11" w:unhideWhenUsed="0" w:qFormat="1"/>
-    <w:lsdException w:name="Strong" w:semiHidden="0" w:uiPriority="22" w:unhideWhenUsed="0" w:qFormat="1"/>
-    <w:lsdException w:name="Emphasis" w:semiHidden="0" w:uiPriority="20" w:unhideWhenUsed="0" w:qFormat="1"/>
-    <w:lsdException w:name="Table Grid" w:semiHidden="0" w:uiPriority="59" w:unhideWhenUsed="0"/>
-    <w:lsdException w:name="Placeholder Text" w:unhideWhenUsed="0"/>
-    <w:lsdException w:name="No Spacing" w:semiHidden="0" w:uiPriority="1" w:unhideWhenUsed="0" w:qFormat="1"/>
-    <w:lsdException w:name="Light Shading" w:semiHidden="0" w:uiPriority="60" w:unhideWhenUsed="0"/>
-    <w:lsdException w:name="Light List" w:semiHidden="0" w:uiPriority="61" w:unhideWhenUsed="0"/>
-    <w:lsdException w:name="Light Grid" w:semiHidden="0" w:uiPriority="62" w:unhideWhenUsed="0"/>
-    <w:lsdException w:name="Medium Shading 1" w:semiHidden="0" w:uiPriority="63" w:unhideWhenUsed="0"/>
-    <w:lsdException w:name="Medium Shading 2" w:semiHidden="0" w:uiPriority="64" w:unhideWhenUsed="0"/>
-    <w:lsdException w:name="Medium List 1" w:semiHidden="0" w:uiPriority="65" w:unhideWhenUsed="0"/>
-    <w:lsdException w:name="Medium List 2" w:semiHidden="0" w:uiPriority="66" w:unhideWhenUsed="0"/>
-    <w:lsdException w:name="Medium Grid 1" w:semiHidden="0" w:uiPriority="67" w:unhideWhenUsed="0"/>
-    <w:lsdException w:name="Medium Grid 2" w:semiHidden="0" w:uiPriority="68" w:unhideWhenUsed="0"/>
-    <w:lsdException w:name="Medium Grid 3" w:semiHidden="0" w:uiPriority="69" w:unhideWhenUsed="0"/>
-    <w:lsdException w:name="Dark List" w:semiHidden="0" w:uiPriority="70" w:unhideWhenUsed="0"/>
-    <w:lsdException w:name="Colorful Shading" w:semiHidden="0" w:uiPriority="71" w:unhideWhenUsed="0"/>
-    <w:lsdException w:name="Colorful List" w:semiHidden="0" w:uiPriority="72" w:unhideWhenUsed="0"/>
-    <w:lsdException w:name="Colorful Grid" w:semiHidden="0" w:uiPriority="73" w:unhideWhenUsed="0"/>
-    <w:lsdException w:name="Light Shading Accent 1" w:semiHidden="0" w:uiPriority="60" w:unhideWhenUsed="0"/>
-    <w:lsdException w:name="Light List Accent 1" w:semiHidden="0" w:uiPriority="61" w:unhideWhenUsed="0"/>
-    <w:lsdException w:name="Light Grid Accent 1" w:semiHidden="0" w:uiPriority="62" w:unhideWhenUsed="0"/>
-    <w:lsdException w:name="Medium Shading 1 Accent 1" w:semiHidden="0" w:uiPriority="63" w:unhideWhenUsed="0"/>
-    <w:lsdException w:name="Medium Shading 2 Accent 1" w:semiHidden="0" w:uiPriority="64" w:unhideWhenUsed="0"/>
-    <w:lsdException w:name="Medium List 1 Accent 1" w:semiHidden="0" w:uiPriority="65" w:unhideWhenUsed="0"/>
-    <w:lsdException w:name="Revision" w:unhideWhenUsed="0"/>
-    <w:lsdException w:name="List Paragraph" w:semiHidden="0" w:uiPriority="34" w:unhideWhenUsed="0" w:qFormat="1"/>
-    <w:lsdException w:name="Quote" w:semiHidden="0" w:uiPriority="29" w:unhideWhenUsed="0" w:qFormat="1"/>
-    <w:lsdException w:name="Intense Quote" w:semiHidden="0" w:uiPriority="30" w:unhideWhenUsed="0" w:qFormat="1"/>
-    <w:lsdException w:name="Medium List 2 Accent 1" w:semiHidden="0" w:uiPriority="66" w:unhideWhenUsed="0"/>
-    <w:lsdException w:name="Medium Grid 1 Accent 1" w:semiHidden="0" w:uiPriority="67" w:unhideWhenUsed="0"/>
-    <w:lsdException w:name="Medium Grid 2 Accent 1" w:semiHidden="0" w:uiPriority="68" w:unhideWhenUsed="0"/>
-    <w:lsdException w:name="Medium Grid 3 Accent 1" w:semiHidden="0" w:uiPriority="69" w:unhideWhenUsed="0"/>
-    <w:lsdException w:name="Dark List Accent 1" w:semiHidden="0" w:uiPriority="70" w:unhideWhenUsed="0"/>
-    <w:lsdException w:name="Colorful Shading Accent 1" w:semiHidden="0" w:uiPriority="71" w:unhideWhenUsed="0"/>
-    <w:lsdException w:name="Colorful List Accent 1" w:semiHidden="0" w:uiPriority="72" w:unhideWhenUsed="0"/>
-    <w:lsdException w:name="Colorful Grid Accent 1" w:semiHidden="0" w:uiPriority="73" w:unhideWhenUsed="0"/>
-    <w:lsdException w:name="Light Shading Accent 2" w:semiHidden="0" w:uiPriority="60" w:unhideWhenUsed="0"/>
-    <w:lsdException w:name="Light List Accent 2" w:semiHidden="0" w:uiPriority="61" w:unhideWhenUsed="0"/>
-    <w:lsdException w:name="Light Grid Accent 2" w:semiHidden="0" w:uiPriority="62" w:unhideWhenUsed="0"/>
-    <w:lsdException w:name="Medium Shading 1 Accent 2" w:semiHidden="0" w:uiPriority="63" w:unhideWhenUsed="0"/>
-    <w:lsdException w:name="Medium Shading 2 Accent 2" w:semiHidden="0" w:uiPriority="64" w:unhideWhenUsed="0"/>
-    <w:lsdException w:name="Medium List 1 Accent 2" w:semiHidden="0" w:uiPriority="65" w:unhideWhenUsed="0"/>
-    <w:lsdException w:name="Medium List 2 Accent 2" w:semiHidden="0" w:uiPriority="66" w:unhideWhenUsed="0"/>
-    <w:lsdException w:name="Medium Grid 1 Accent 2" w:semiHidden="0" w:uiPriority="67" w:unhideWhenUsed="0"/>
-    <w:lsdException w:name="Medium Grid 2 Accent 2" w:semiHidden="0" w:uiPriority="68" w:unhideWhenUsed="0"/>
-    <w:lsdException w:name="Medium Grid 3 Accent 2" w:semiHidden="0" w:uiPriority="69" w:unhideWhenUsed="0"/>
-    <w:lsdException w:name="Dark List Accent 2" w:semiHidden="0" w:uiPriority="70" w:unhideWhenUsed="0"/>
-    <w:lsdException w:name="Colorful Shading Accent 2" w:semiHidden="0" w:uiPriority="71" w:unhideWhenUsed="0"/>
-    <w:lsdException w:name="Colorful List Accent 2" w:semiHidden="0" w:uiPriority="72" w:unhideWhenUsed="0"/>
-    <w:lsdException w:name="Colorful Grid Accent 2" w:semiHidden="0" w:uiPriority="73" w:unhideWhenUsed="0"/>
-    <w:lsdException w:name="Light Shading Accent 3" w:semiHidden="0" w:uiPriority="60" w:unhideWhenUsed="0"/>
-    <w:lsdException w:name="Light List Accent 3" w:semiHidden="0" w:uiPriority="61" w:unhideWhenUsed="0"/>
-    <w:lsdException w:name="Light Grid Accent 3" w:semiHidden="0" w:uiPriority="62" w:unhideWhenUsed="0"/>
-    <w:lsdException w:name="Medium Shading 1 Accent 3" w:semiHidden="0" w:uiPriority="63" w:unhideWhenUsed="0"/>
-    <w:lsdException w:name="Medium Shading 2 Accent 3" w:semiHidden="0" w:uiPriority="64" w:unhideWhenUsed="0"/>
-    <w:lsdException w:name="Medium List 1 Accent 3" w:semiHidden="0" w:uiPriority="65" w:unhideWhenUsed="0"/>
-    <w:lsdException w:name="Medium List 2 Accent 3" w:semiHidden="0" w:uiPriority="66" w:unhideWhenUsed="0"/>
-    <w:lsdException w:name="Medium Grid 1 Accent 3" w:semiHidden="0" w:uiPriority="67" w:unhideWhenUsed="0"/>
-    <w:lsdException w:name="Medium Grid 2 Accent 3" w:semiHidden="0" w:uiPriority="68" w:unhideWhenUsed="0"/>
-    <w:lsdException w:name="Medium Grid 3 Accent 3" w:semiHidden="0" w:uiPriority="69" w:unhideWhenUsed="0"/>
-    <w:lsdException w:name="Dark List Accent 3" w:semiHidden="0" w:uiPriority="70" w:unhideWhenUsed="0"/>
-    <w:lsdException w:name="Colorful Shading Accent 3" w:semiHidden="0" w:uiPriority="71" w:unhideWhenUsed="0"/>
-    <w:lsdException w:name="Colorful List Accent 3" w:semiHidden="0" w:uiPriority="72" w:unhideWhenUsed="0"/>
-    <w:lsdException w:name="Colorful Grid Accent 3" w:semiHidden="0" w:uiPriority="73" w:unhideWhenUsed="0"/>
-    <w:lsdException w:name="Light Shading Accent 4" w:semiHidden="0" w:uiPriority="60" w:unhideWhenUsed="0"/>
-    <w:lsdException w:name="Light List Accent 4" w:semiHidden="0" w:uiPriority="61" w:unhideWhenUsed="0"/>
-    <w:lsdException w:name="Light Grid Accent 4" w:semiHidden="0" w:uiPriority="62" w:unhideWhenUsed="0"/>
-    <w:lsdException w:name="Medium Shading 1 Accent 4" w:semiHidden="0" w:uiPriority="63" w:unhideWhenUsed="0"/>
-    <w:lsdException w:name="Medium Shading 2 Accent 4" w:semiHidden="0" w:uiPriority="64" w:unhideWhenUsed="0"/>
-    <w:lsdException w:name="Medium List 1 Accent 4" w:semiHidden="0" w:uiPriority="65" w:unhideWhenUsed="0"/>
-    <w:lsdException w:name="Medium List 2 Accent 4" w:semiHidden="0" w:uiPriority="66" w:unhideWhenUsed="0"/>
-    <w:lsdException w:name="Medium Grid 1 Accent 4" w:semiHidden="0" w:uiPriority="67" w:unhideWhenUsed="0"/>
-    <w:lsdException w:name="Medium Grid 2 Accent 4" w:semiHidden="0" w:uiPriority="68" w:unhideWhenUsed="0"/>
-    <w:lsdException w:name="Medium Grid 3 Accent 4" w:semiHidden="0" w:uiPriority="69" w:unhideWhenUsed="0"/>
-    <w:lsdException w:name="Dark List Accent 4" w:semiHidden="0" w:uiPriority="70" w:unhideWhenUsed="0"/>
-    <w:lsdException w:name="Colorful Shading Accent 4" w:semiHidden="0" w:uiPriority="71" w:unhideWhenUsed="0"/>
-    <w:lsdException w:name="Colorful List Accent 4" w:semiHidden="0" w:uiPriority="72" w:unhideWhenUsed="0"/>
-    <w:lsdException w:name="Colorful Grid Accent 4" w:semiHidden="0" w:uiPriority="73" w:unhideWhenUsed="0"/>
-    <w:lsdException w:name="Light Shading Accent 5" w:semiHidden="0" w:uiPriority="60" w:unhideWhenUsed="0"/>
-    <w:lsdException w:name="Light List Accent 5" w:semiHidden="0" w:uiPriority="61" w:unhideWhenUsed="0"/>
-    <w:lsdException w:name="Light Grid Accent 5" w:semiHidden="0" w:uiPriority="62" w:unhideWhenUsed="0"/>
-    <w:lsdException w:name="Medium Shading 1 Accent 5" w:semiHidden="0" w:uiPriority="63" w:unhideWhenUsed="0"/>
-    <w:lsdException w:name="Medium Shading 2 Accent 5" w:semiHidden="0" w:uiPriority="64" w:unhideWhenUsed="0"/>
-    <w:lsdException w:name="Medium List 1 Accent 5" w:semiHidden="0" w:uiPriority="65" w:unhideWhenUsed="0"/>
-    <w:lsdException w:name="Medium List 2 Accent 5" w:semiHidden="0" w:uiPriority="66" w:unhideWhenUsed="0"/>
-    <w:lsdException w:name="Medium Grid 1 Accent 5" w:semiHidden="0" w:uiPriority="67" w:unhideWhenUsed="0"/>
-    <w:lsdException w:name="Medium Grid 2 Accent 5" w:semiHidden="0" w:uiPriority="68" w:unhideWhenUsed="0"/>
-    <w:lsdException w:name="Medium Grid 3 Accent 5" w:semiHidden="0" w:uiPriority="69" w:unhideWhenUsed="0"/>
-    <w:lsdException w:name="Dark List Accent 5" w:semiHidden="0" w:uiPriority="70" w:unhideWhenUsed="0"/>
-    <w:lsdException w:name="Colorful Shading Accent 5" w:semiHidden="0" w:uiPriority="71" w:unhideWhenUsed="0"/>
-    <w:lsdException w:name="Colorful List Accent 5" w:semiHidden="0" w:uiPriority="72" w:unhideWhenUsed="0"/>
-    <w:lsdException w:name="Colorful Grid Accent 5" w:semiHidden="0" w:uiPriority="73" w:unhideWhenUsed="0"/>
-    <w:lsdException w:name="Light Shading Accent 6" w:semiHidden="0" w:uiPriority="60" w:unhideWhenUsed="0"/>
-    <w:lsdException w:name="Light List Accent 6" w:semiHidden="0" w:uiPriority="61" w:unhideWhenUsed="0"/>
-    <w:lsdException w:name="Light Grid Accent 6" w:semiHidden="0" w:uiPriority="62" w:unhideWhenUsed="0"/>
-    <w:lsdException w:name="Medium Shading 1 Accent 6" w:semiHidden="0" w:uiPriority="63" w:unhideWhenUsed="0"/>
-    <w:lsdException w:name="Medium Shading 2 Accent 6" w:semiHidden="0" w:uiPriority="64" w:unhideWhenUsed="0"/>
-    <w:lsdException w:name="Medium List 1 Accent 6" w:semiHidden="0" w:uiPriority="65" w:unhideWhenUsed="0"/>
-    <w:lsdException w:name="Medium List 2 Accent 6" w:semiHidden="0" w:uiPriority="66" w:unhideWhenUsed="0"/>
-    <w:lsdException w:name="Medium Grid 1 Accent 6" w:semiHidden="0" w:uiPriority="67" w:unhideWhenUsed="0"/>
-    <w:lsdException w:name="Medium Grid 2 Accent 6" w:semiHidden="0" w:uiPriority="68" w:unhideWhenUsed="0"/>
-    <w:lsdException w:name="Medium Grid 3 Accent 6" w:semiHidden="0" w:uiPriority="69" w:unhideWhenUsed="0"/>
-    <w:lsdException w:name="Dark List Accent 6" w:semiHidden="0" w:uiPriority="70" w:unhideWhenUsed="0"/>
-    <w:lsdException w:name="Colorful Shading Accent 6" w:semiHidden="0" w:uiPriority="71" w:unhideWhenUsed="0"/>
-    <w:lsdException w:name="Colorful List Accent 6" w:semiHidden="0" w:uiPriority="72" w:unhideWhenUsed="0"/>
-    <w:lsdException w:name="Colorful Grid Accent 6" w:semiHidden="0" w:uiPriority="73" w:unhideWhenUsed="0"/>
-    <w:lsdException w:name="Subtle Emphasis" w:semiHidden="0" w:uiPriority="19" w:unhideWhenUsed="0" w:qFormat="1"/>
-    <w:lsdException w:name="Intense Emphasis" w:semiHidden="0" w:uiPriority="21" w:unhideWhenUsed="0" w:qFormat="1"/>
-    <w:lsdException w:name="Subtle Reference" w:semiHidden="0" w:uiPriority="31" w:unhideWhenUsed="0" w:qFormat="1"/>
-    <w:lsdException w:name="Intense Reference" w:semiHidden="0" w:uiPriority="32" w:unhideWhenUsed="0" w:qFormat="1"/>
-    <w:lsdException w:name="Book Title" w:semiHidden="0" w:uiPriority="33" w:unhideWhenUsed="0" w:qFormat="1"/>
-    <w:lsdException w:name="Bibliography" w:uiPriority="37"/>
-    <w:lsdException w:name="TOC Heading" w:uiPriority="39" w:qFormat="1"/>
-  </w:latentStyles>
-  <w:style w:type="paragraph" w:default="1" w:styleId="Normal">
-    <w:name w:val="Normal"/>
-    <w:qFormat/>
-  </w:style>
-  <w:style w:type="character" w:default="1" w:styleId="DefaultParagraphFont">
-    <w:name w:val="Default Paragraph Font"/>
-    <w:uiPriority w:val="1"/>
-    <w:semiHidden/>
-    <w:unhideWhenUsed/>
-  </w:style>
-  <w:style w:type="table" w:default="1" w:styleId="TableNormal">
-    <w:name w:val="Normal Table"/>
-    <w:uiPriority w:val="99"/>
-    <w:semiHidden/>
-    <w:unhideWhenUsed/>
-    <w:tblPr>
-      <w:tblInd w:w="0" w:type="dxa"/>
-      <w:tblCellMar>
-        <w:top w:w="0" w:type="dxa"/>
-        <w:left w:w="108" w:type="dxa"/>
-        <w:bottom w:w="0" w:type="dxa"/>
-        <w:right w:w="108" w:type="dxa"/>
-      </w:tblCellMar>
-    </w:tblPr>
-  </w:style>
-  <w:style w:type="numbering" w:default="1" w:styleId="NoList">
-    <w:name w:val="No List"/>
-    <w:uiPriority w:val="99"/>
-    <w:semiHidden/>
-    <w:unhideWhenUsed/>
   </w:style>
 </w:styles>
 </file>
@@ -4117,7 +3275,7 @@
   <a:extraClrSchemeLst/>
   <a:extLst>
     <a:ext uri="{05A4C25C-085E-4340-85A3-A5531E510DB2}">
-      <thm15:themeFamily xmlns="" xmlns:thm15="http://schemas.microsoft.com/office/thememl/2012/main" name="Office Theme" id="{62F939B6-93AF-4DB8-9C6B-D6C7DFDC589F}" vid="{4A3C46E8-61CC-4603-A589-7422A47A8E4A}"/>
+      <thm15:themeFamily xmlns:thm15="http://schemas.microsoft.com/office/thememl/2012/main" name="Office Theme" id="{62F939B6-93AF-4DB8-9C6B-D6C7DFDC589F}" vid="{4A3C46E8-61CC-4603-A589-7422A47A8E4A}"/>
     </a:ext>
   </a:extLst>
 </a:theme>

</xml_diff>

<commit_message>
fixed bug with how month datasets are created and sorted
</commit_message>
<xml_diff>
--- a/Research Log.docx
+++ b/Research Log.docx
@@ -2169,6 +2169,145 @@
       </w:r>
       <w:r>
         <w:t>renaming multiple columns issue</w:t>
+      </w:r>
+      <w:r>
+        <w:t>: fixed</w:t>
+      </w:r>
+    </w:p>
+    <w:p>
+      <w:r>
+        <w:t>Make sure the dates are being sorted properly, especially for the hourly and monthly data sets</w:t>
+      </w:r>
+    </w:p>
+    <w:p>
+      <w:pPr>
+        <w:pStyle w:val="ListParagraph"/>
+        <w:numPr>
+          <w:ilvl w:val="0"/>
+          <w:numId w:val="3"/>
+        </w:numPr>
+        <w:rPr>
+          <w:rFonts w:ascii="Calibri" w:eastAsia="Times New Roman" w:hAnsi="Calibri" w:cs="Calibri"/>
+          <w:color w:val="000000"/>
+          <w:sz w:val="24"/>
+          <w:szCs w:val="24"/>
+        </w:rPr>
+      </w:pPr>
+      <w:r>
+        <w:t xml:space="preserve">In cleaned data 06-00176.csv </w:t>
+      </w:r>
+      <w:r>
+        <w:rPr>
+          <w:rFonts w:ascii="Calibri" w:eastAsia="Times New Roman" w:hAnsi="Calibri" w:cs="Calibri"/>
+          <w:color w:val="000000"/>
+          <w:sz w:val="24"/>
+          <w:szCs w:val="24"/>
+        </w:rPr>
+        <w:t>3/12/17 2:00</w:t>
+      </w:r>
+      <w:r>
+        <w:rPr>
+          <w:rFonts w:ascii="Calibri" w:eastAsia="Times New Roman" w:hAnsi="Calibri" w:cs="Calibri"/>
+          <w:color w:val="000000"/>
+          <w:sz w:val="24"/>
+          <w:szCs w:val="24"/>
+        </w:rPr>
+        <w:t xml:space="preserve"> when filtered by hour is not sorted properly, it is placed at the very bottom of the file. Reason unknown. All others appear to be in their proper place.</w:t>
+      </w:r>
+    </w:p>
+    <w:p>
+      <w:pPr>
+        <w:rPr>
+          <w:rFonts w:ascii="Calibri" w:eastAsia="Times New Roman" w:hAnsi="Calibri" w:cs="Calibri"/>
+          <w:color w:val="000000"/>
+          <w:sz w:val="24"/>
+          <w:szCs w:val="24"/>
+        </w:rPr>
+      </w:pPr>
+      <w:r>
+        <w:rPr>
+          <w:rFonts w:ascii="Calibri" w:eastAsia="Times New Roman" w:hAnsi="Calibri" w:cs="Calibri"/>
+          <w:color w:val="000000"/>
+          <w:sz w:val="24"/>
+          <w:szCs w:val="24"/>
+        </w:rPr>
+        <w:t>MONTH DATA SETS have a major issue, they are removing the month from the string not the day…. Fix tomorrow</w:t>
+      </w:r>
+    </w:p>
+    <w:p>
+      <w:pPr>
+        <w:rPr>
+          <w:rFonts w:ascii="Calibri" w:eastAsia="Times New Roman" w:hAnsi="Calibri" w:cs="Calibri"/>
+          <w:color w:val="000000"/>
+          <w:sz w:val="24"/>
+          <w:szCs w:val="24"/>
+        </w:rPr>
+      </w:pPr>
+    </w:p>
+    <w:p>
+      <w:pPr>
+        <w:rPr>
+          <w:rFonts w:ascii="Calibri" w:eastAsia="Times New Roman" w:hAnsi="Calibri" w:cs="Calibri"/>
+          <w:color w:val="000000"/>
+          <w:sz w:val="24"/>
+          <w:szCs w:val="24"/>
+        </w:rPr>
+      </w:pPr>
+      <w:r>
+        <w:rPr>
+          <w:rFonts w:ascii="Calibri" w:eastAsia="Times New Roman" w:hAnsi="Calibri" w:cs="Calibri"/>
+          <w:color w:val="000000"/>
+          <w:sz w:val="24"/>
+          <w:szCs w:val="24"/>
+        </w:rPr>
+        <w:t>August 15</w:t>
+      </w:r>
+      <w:r>
+        <w:rPr>
+          <w:rFonts w:ascii="Calibri" w:eastAsia="Times New Roman" w:hAnsi="Calibri" w:cs="Calibri"/>
+          <w:color w:val="000000"/>
+          <w:sz w:val="24"/>
+          <w:szCs w:val="24"/>
+          <w:vertAlign w:val="superscript"/>
+        </w:rPr>
+        <w:t>th</w:t>
+      </w:r>
+      <w:r>
+        <w:rPr>
+          <w:rFonts w:ascii="Calibri" w:eastAsia="Times New Roman" w:hAnsi="Calibri" w:cs="Calibri"/>
+          <w:color w:val="000000"/>
+          <w:sz w:val="24"/>
+          <w:szCs w:val="24"/>
+        </w:rPr>
+        <w:t xml:space="preserve"> 2018</w:t>
+      </w:r>
+    </w:p>
+    <w:p>
+      <w:pPr>
+        <w:rPr>
+          <w:rFonts w:ascii="Calibri" w:eastAsia="Times New Roman" w:hAnsi="Calibri" w:cs="Calibri"/>
+          <w:color w:val="000000"/>
+          <w:sz w:val="24"/>
+          <w:szCs w:val="24"/>
+        </w:rPr>
+      </w:pPr>
+      <w:r>
+        <w:rPr>
+          <w:rFonts w:ascii="Calibri" w:eastAsia="Times New Roman" w:hAnsi="Calibri" w:cs="Calibri"/>
+          <w:color w:val="000000"/>
+          <w:sz w:val="24"/>
+          <w:szCs w:val="24"/>
+        </w:rPr>
+        <w:t>Fixed</w:t>
+      </w:r>
+      <w:r>
+        <w:rPr>
+          <w:rFonts w:ascii="Calibri" w:eastAsia="Times New Roman" w:hAnsi="Calibri" w:cs="Calibri"/>
+          <w:color w:val="000000"/>
+          <w:sz w:val="24"/>
+          <w:szCs w:val="24"/>
+        </w:rPr>
+        <w:t xml:space="preserve"> bug in generating the month data</w:t>
       </w:r>
       <w:bookmarkStart w:id="0" w:name="_GoBack"/>
       <w:bookmarkEnd w:id="0"/>

</xml_diff>